<commit_message>
mild edits to ms
</commit_message>
<xml_diff>
--- a/writing/kapur_ch1 AEP MK.docx
+++ b/writing/kapur_ch1 AEP MK.docx
@@ -8,10 +8,7 @@
         <w:pStyle w:val="Title"/>
       </w:pPr>
       <w:r>
-        <w:t>A data-driven approach to evaluate spatiotemporal changes in fish size, with application to NE</w:t>
-      </w:r>
-      <w:r>
-        <w:t xml:space="preserve"> Pacific Sablefish</w:t>
+        <w:t>A data-driven approach to evaluate spatiotemporal changes in fish size, with application to NE Pacific Sablefish</w:t>
       </w:r>
     </w:p>
     <w:p>
@@ -508,10 +505,7 @@
         <w:t xml:space="preserve">. </w:t>
       </w:r>
       <w:r>
-        <w:t>Understanding demographic variation of this key trait (somatic growth) can improve the precision</w:t>
-      </w:r>
-      <w:r>
-        <w:t xml:space="preserve"> of fisheries assessment </w:t>
+        <w:t xml:space="preserve">Understanding demographic variation of this key trait (somatic growth) can improve the precision of fisheries assessment </w:t>
       </w:r>
       <w:r>
         <w:fldChar w:fldCharType="begin" w:fldLock="1"/>
@@ -542,876 +536,668 @@
       <w:pPr>
         <w:spacing w:line="360" w:lineRule="auto"/>
         <w:jc w:val="both"/>
-        <w:rPr>
-          <w:ins w:id="2" w:author="mkapur" w:date="2019-01-24T08:36:00Z"/>
-        </w:rPr>
-      </w:pPr>
-      <w:ins w:id="3" w:author="mkapur" w:date="2019-01-24T08:20:00Z">
-        <w:r>
-          <w:lastRenderedPageBreak/>
-          <w:t>In fisheries management</w:t>
-        </w:r>
-        <w:r>
-          <w:t>,</w:t>
-        </w:r>
-        <w:r>
-          <w:t xml:space="preserve"> somatic growth rates </w:t>
-        </w:r>
-        <w:r>
-          <w:t xml:space="preserve">are </w:t>
-        </w:r>
-      </w:ins>
-      <w:ins w:id="4" w:author="mkapur" w:date="2019-01-24T08:21:00Z">
-        <w:r>
-          <w:t>typically</w:t>
-        </w:r>
-      </w:ins>
-      <w:ins w:id="5" w:author="mkapur" w:date="2019-01-24T08:20:00Z">
-        <w:r>
-          <w:t xml:space="preserve"> </w:t>
-        </w:r>
-      </w:ins>
-      <w:ins w:id="6" w:author="mkapur" w:date="2019-01-24T08:21:00Z">
-        <w:r>
-          <w:t>generated</w:t>
-        </w:r>
-      </w:ins>
-      <w:ins w:id="7" w:author="mkapur" w:date="2019-01-24T08:20:00Z">
-        <w:r>
-          <w:t xml:space="preserve"> using the von </w:t>
-        </w:r>
-        <w:proofErr w:type="spellStart"/>
-        <w:r>
-          <w:t>Bertalanffy</w:t>
-        </w:r>
-        <w:proofErr w:type="spellEnd"/>
-        <w:r>
-          <w:t xml:space="preserve"> growth function </w:t>
-        </w:r>
-        <w:r>
-          <w:fldChar w:fldCharType="begin" w:fldLock="1"/>
-        </w:r>
-        <w:r>
-          <w:instrText>ADDIN CSL_CITATION {"citationItems":[{"id":"ITEM-1","itemData":{"DOI":"10.1086/401873","ISBN":"0033-5770","ISSN":"0033-5770","PMID":"21800635","abstract":"A major goal of research in ecology and evolution is to explain why species richness varies across habitats, regions, and clades. Recent reviews have argued that species richness patterns among regions and clades may be explained by “ecological limits” on diversity over time, which are said to offer an alternative explanation to those invoking speciation and extinction (diversification) and time. Further, it has been proposed that this hypothesis is best supported by failure to find a positive relationship between time (e.g., clade age) and species richness. Here, I critically review the evidence for these claims, and propose how we might better study the ecological and evolutionary origins of species richness patterns. In fact, ecological limits can only influence species richness in clades by influencing speciation and extinction, and so this new “alternative paradigm” is simply one facet of the traditional idea that ecology influences diversification. The only direct evidence for strict ecological limits on richness (i.e., constant diversity over time) is from the fossil record, but many studies cited as supporting this pattern do not, and there is evidence for increasing richness over time. Negative evidence for a relationship between clade age and richness among extant clades is not positive evidence for constant diversity over time, and many recent analyses finding no age-diversity relationship were biased to reach this conclusion. More comprehensive analyses strongly support a positive age-richness relationship. There is abundant evidence that both time and ecological influences on diversification rates are important drivers of both large-scale and small-scale species richness patterns. The major challenge for future studies is to understand the ecological and evolutionary mechanisms underpinning the relationships between time, dispersal, diversification, and species richness patterns","author":[{"dropping-particle":"","family":"Bertalanffy","given":"Ludwig","non-dropping-particle":"von","parse-names":false,"suffix":""}],"container-title":"The Quarterly Review of Biology","id":"ITEM-1","issued":{"date-parts":[["1957"]]},"title":"Quantitative Laws in Metabolism and Growth","type":"article-journal"},"uris":["http://www.mendeley.com/documents/?uuid=45c1c861-5c54-4834-b975-dd61ef075fd3"]}],"mendeley":{"formattedCitation":"(von Bertalanffy, 1957)","manualFormatting":"(VBGF, von Bertalanffy, 1957)","plainTextFormattedCitation":"(von Bertalanffy, 1957)","previouslyFormattedCitation":"(von Bertalanffy, 1957)"},"properties":{"noteIndex":0},"schema":"https://github.com/citation-style-language/schema/raw/master/csl-citation.json"}</w:instrText>
-        </w:r>
-        <w:r>
-          <w:fldChar w:fldCharType="separate"/>
-        </w:r>
+      </w:pPr>
+      <w:r>
+        <w:lastRenderedPageBreak/>
+        <w:t>In fisheries management</w:t>
+      </w:r>
+      <w:r>
+        <w:t>,</w:t>
+      </w:r>
+      <w:r>
+        <w:t xml:space="preserve"> somatic growth rates </w:t>
+      </w:r>
+      <w:r>
+        <w:t xml:space="preserve">are </w:t>
+      </w:r>
+      <w:r>
+        <w:t>typically</w:t>
+      </w:r>
+      <w:r>
+        <w:t xml:space="preserve"> </w:t>
+      </w:r>
+      <w:r>
+        <w:t>generated</w:t>
+      </w:r>
+      <w:r>
+        <w:t xml:space="preserve"> using the von </w:t>
+      </w:r>
+      <w:proofErr w:type="spellStart"/>
+      <w:r>
+        <w:t>Bertalanffy</w:t>
+      </w:r>
+      <w:proofErr w:type="spellEnd"/>
+      <w:r>
+        <w:t xml:space="preserve"> growth function </w:t>
+      </w:r>
+      <w:r>
+        <w:fldChar w:fldCharType="begin" w:fldLock="1"/>
+      </w:r>
+      <w:r>
+        <w:instrText>ADDIN CSL_CITATION {"citationItems":[{"id":"ITEM-1","itemData":{"DOI":"10.1086/401873","ISBN":"0033-5770","ISSN":"0033-5770","PMID":"21800635","abstract":"A major goal of research in ecology and evolution is to explain why species richness varies across habitats, regions, and clades. Recent reviews have argued that species richness patterns among regions and clades may be explained by “ecological limits” on diversity over time, which are said to offer an alternative explanation to those invoking speciation and extinction (diversification) and time. Further, it has been proposed that this hypothesis is best supported by failure to find a positive relationship between time (e.g., clade age) and species richness. Here, I critically review the evidence for these claims, and propose how we might better study the ecological and evolutionary origins of species richness patterns. In fact, ecological limits can only influence species richness in clades by influencing speciation and extinction, and so this new “alternative paradigm” is simply one facet of the traditional idea that ecology influences diversification. The only direct evidence for strict ecological limits on richness (i.e., constant diversity over time) is from the fossil record, but many studies cited as supporting this pattern do not, and there is evidence for increasing richness over time. Negative evidence for a relationship between clade age and richness among extant clades is not positive evidence for constant diversity over time, and many recent analyses finding no age-diversity relationship were biased to reach this conclusion. More comprehensive analyses strongly support a positive age-richness relationship. There is abundant evidence that both time and ecological influences on diversification rates are important drivers of both large-scale and small-scale species richness patterns. The major challenge for future studies is to understand the ecological and evolutionary mechanisms underpinning the relationships between time, dispersal, diversification, and species richness patterns","author":[{"dropping-particle":"","family":"Bertalanffy","given":"Ludwig","non-dropping-particle":"von","parse-names":false,"suffix":""}],"container-title":"The Quarterly Review of Biology","id":"ITEM-1","issued":{"date-parts":[["1957"]]},"title":"Quantitative Laws in Metabolism and Growth","type":"article-journal"},"uris":["http://www.mendeley.com/documents/?uuid=45c1c861-5c54-4834-b975-dd61ef075fd3"]}],"mendeley":{"formattedCitation":"(von Bertalanffy, 1957)","manualFormatting":"(VBGF, von Bertalanffy, 1957)","plainTextFormattedCitation":"(von Bertalanffy, 1957)","previouslyFormattedCitation":"(von Bertalanffy, 1957)"},"properties":{"noteIndex":0},"schema":"https://github.com/citation-style-language/schema/raw/master/csl-citation.json"}</w:instrText>
+      </w:r>
+      <w:r>
+        <w:fldChar w:fldCharType="separate"/>
+      </w:r>
+      <w:r>
+        <w:rPr>
+          <w:noProof/>
+        </w:rPr>
+        <w:t>(VBGF, von Bertalanffy, 1957)</w:t>
+      </w:r>
+      <w:r>
+        <w:fldChar w:fldCharType="end"/>
+      </w:r>
+      <w:r>
+        <w:t xml:space="preserve"> or an alternative method, with parameters derived </w:t>
+      </w:r>
+      <w:r>
+        <w:t>using</w:t>
+      </w:r>
+      <w:r>
+        <w:t xml:space="preserve"> model-fitting procedures. </w:t>
+      </w:r>
+      <w:r>
+        <w:t>The</w:t>
+      </w:r>
+      <w:r>
+        <w:t xml:space="preserve"> resolution of the resultant estimates is necessarily predicated on the </w:t>
+      </w:r>
+      <w:proofErr w:type="spellStart"/>
+      <w:r>
+        <w:t>spatio</w:t>
+      </w:r>
+      <w:proofErr w:type="spellEnd"/>
+      <w:r>
+        <w:t xml:space="preserve">-temporal aggregation of the data, which is often defined by survey stratification and/or changes in sampling gear. </w:t>
+      </w:r>
+      <w:r>
+        <w:t xml:space="preserve">For example, Alaska federal and state sablefish fisheries generated separate </w:t>
+      </w:r>
+      <w:r>
+        <w:t xml:space="preserve">VBGF parameter estimates for two periods of survey data based on the </w:t>
+      </w:r>
+      <w:r>
+        <w:rPr>
+          <w:i/>
+        </w:rPr>
+        <w:t>a priori</w:t>
+      </w:r>
+      <w:r>
+        <w:t xml:space="preserve"> hypothesis that changes in gear type would affect fish growth estimates from survey data </w:t>
+      </w:r>
+      <w:r>
+        <w:fldChar w:fldCharType="begin" w:fldLock="1"/>
+      </w:r>
+      <w:r>
+        <w:instrText>ADDIN CSL_CITATION {"citationItems":[{"id":"ITEM-1","itemData":{"ISBN":"0090-0656","ISSN":"00900656","abstract":"Errors in growth estimates can affect drastically the spawner-per- recruit threshold used to recommend quotas for commercial fish catches. Growth parameters for sablefish (Ano- plopoma fimbria) in Alaska have not been updated for stock assessment pur- poses for more than 20 years, although aging of sablefish has continued. In this study, length-stratified data (1981–93 data from the annual longline survey conducted cooperatively by the Fisheries Agency of Japan and the Alaska Fish- eries Science Center of the National Marine Fisheries Service) were updated and corrected for discovered sampling bias. In addition, more recent, randomly collected samples (1996–2004 data from the annual longline survey conducted by the Alaska Fisheries Science Center) were analyzed and new length-at-age and weight-at-age parameters were esti- mated. Results were similar between this analysis with length-at-age data from 1981 to 2004 and analysis with updated longline survey data through 2010; therefore, we used our initial results from analysis done with data through 2004. We found that, because of a stratified sampling scheme, growth estimates of sablefish were overesti- mated with the older data (1981–93), and growth parameters used in the Alaskan sablef ish assessment model were, thus, too large. In addition, a com- parison of the bias-corrected 1981–93 data and the 1996–2004 data showed that, in more recent years, sablefish grew larger and growth differed among regions. The updated growth informa- tion improves the fit of the data to the sablefish stock assessment model with biologically reasonable results. These findings indicate that when the updated growth data (1996–2004) are used in the existing sablefish assessment model, estimates of fishing mortality increase slightly and estimates of female spawn- ing biomass decrease slightly. This study provides evidence of the importance of periodically revisiting biological param- eter estimates, especially as data accu- mulate, because the addition of more recent data often will be more biologi- cally realistic. In addition, it exempli- fies the importance of correcting biases from sampling that may contribute to erroneous parameter estimates","author":[{"dropping-particle":"","family":"Echave","given":"Katy B.","non-dropping-particle":"","parse-names":false,"suffix":""},{"dropping-particle":"","family":"Hanselman","given":"Dana H.","non-dropping-particle":"","parse-names":false,"suffix":""},{"dropping-particle":"","family":"Adkison","given":"Milo D.","non-dropping-particle":"","parse-names":false,"suffix":""},{"dropping-particle":"","family":"Sigler","given":"Michael F.","non-dropping-particle":"","parse-names":false,"suffix":""}],"container-title":"Fishery Bulletin","id":"ITEM-1","issue":"3","issued":{"date-parts":[["2012"]]},"page":"361-374","title":"Interdecadal Change in Growth of Sablefish (&lt;i&gt;Anoplopoma fimbria&lt;/i&gt;) in the Northeast Pacific Ocean","type":"article-journal","volume":"110"},"uris":["http://www.mendeley.com/documents/?uuid=02977d35-d4da-4483-b6a3-2edd7eaa1f8d"]},{"id":"ITEM-2","itemData":{"author":[{"dropping-particle":"","family":"McDevitt","given":"Miller","non-dropping-particle":"","parse-names":false,"suffix":""}],"id":"ITEM-2","issued":{"date-parts":[["1990"]]},"number-of-pages":"87","publisher":"University of Washington","title":"Growth Analysis of Sablefish From Mark-Recapture Data From the Northeast Pacific.","type":"thesis"},"uris":["http://www.mendeley.com/documents/?uuid=e4708e3a-138d-4719-beef-2f315fa35529"]},{"id":"ITEM-3","itemData":{"ISSN":"00194522","abstract":"of changes in assessment inputs Relative to last year's assessment, we made the following substantive changes in the current assessment. Changes in the input data: New data included in the assessment model were relative abundance and length data from the 2015 longline survey, relative abundance and length data from the 2014 longline fishery, length data from the 2014 trawl fisheries, age data from the 2014 longline survey and 2014 fixed gear fishery, the 2015 Gulf of Alaska trawl survey abundance and length compositions, updated catch for 2014, and projected 2015-2017 catches. Changes in the assessment methodology: There are no model changes. Summary of results As estimated or specified last year for:","author":[{"dropping-particle":"","family":"Hanselman","given":"Dana H","non-dropping-particle":"","parse-names":false,"suffix":""},{"dropping-particle":"","family":"Lunsford","given":"Chris R","non-dropping-particle":"","parse-names":false,"suffix":""},{"dropping-particle":"","family":"Rodgveller","given":"Cara J","non-dropping-particle":"","parse-names":false,"suffix":""}],"container-title":"Stock Assessment and Fishery Evaluation Report for the Groundfish Resources of the Gulf of Alaska","id":"ITEM-3","issue":"November 2017","issued":{"date-parts":[["2017"]]},"page":"576-717","title":"Assessment of the sablefish stock in Alaska in 2017","type":"article-journal"},"uris":["http://www.mendeley.com/documents/?uuid=4ea0c3ed-7520-40d7-bdc2-5ede01e95fcd"]}],"mendeley":{"formattedCitation":"(Echave et al., 2012; Hanselman et al., 2017; McDevitt, 1990)","plainTextFormattedCitation":"(Echave et al., 2012; Hanselman et al., 2017; McDevitt, 1990)","previouslyFormattedCitation":"(Echave et al., 2012; Hanselman et al., 2017; McDevitt, 1990)"},"properties":{"noteIndex":0},"schema":"https://github.com/citation-style-language/schema/raw/master/csl-citation.json"}</w:instrText>
+      </w:r>
+      <w:r>
+        <w:fldChar w:fldCharType="separate"/>
+      </w:r>
+      <w:r>
+        <w:rPr>
+          <w:noProof/>
+        </w:rPr>
+        <w:t>(Echave et al., 2012; Hanselman et al., 2017; McDevitt, 1990)</w:t>
+      </w:r>
+      <w:r>
+        <w:fldChar w:fldCharType="end"/>
+      </w:r>
+      <w:r>
+        <w:t xml:space="preserve">, </w:t>
+      </w:r>
+      <w:r>
+        <w:t>and impose</w:t>
+      </w:r>
+      <w:r>
+        <w:t>d</w:t>
+      </w:r>
+      <w:r>
+        <w:t xml:space="preserve"> a time block between which the growth coefficients were actually quite similar (see </w:t>
+      </w:r>
+      <w:r>
+        <w:fldChar w:fldCharType="begin"/>
+      </w:r>
+      <w:r>
+        <w:instrText xml:space="preserve"> REF _Ref525720559 \h </w:instrText>
+      </w:r>
+      <w:r>
+        <w:fldChar w:fldCharType="separate"/>
+      </w:r>
+      <w:r>
+        <w:t xml:space="preserve">Table </w:t>
+      </w:r>
+      <w:r>
+        <w:rPr>
+          <w:noProof/>
+        </w:rPr>
+        <w:t>2</w:t>
+      </w:r>
+      <w:r>
+        <w:fldChar w:fldCharType="end"/>
+      </w:r>
+      <w:r>
+        <w:t>).</w:t>
+      </w:r>
+      <w:r>
+        <w:t xml:space="preserve"> Even more sophisticated approaches which utilize hierarchical Bayesian methods to estimate latitudinal and regional effects on length- or weight-at-age require a design matrix of dimensions dictated by pre-supposed zones </w:t>
+      </w:r>
+      <w:r>
+        <w:fldChar w:fldCharType="begin" w:fldLock="1"/>
+      </w:r>
+      <w:r>
+        <w:instrText>ADDIN CSL_CITATION {"citationItems":[{"id":"ITEM-1","itemData":{"DOI":"10.1016/j.fishres.2018.04.023","ISSN":"01657836","abstract":"Understanding geographic variation in growth dynamics is essential for the management of exploited fish populations because such variation can be used to define stock structure and influence perceptions of stock productivity. Sheepshead (Archosargus probatocephalus) is a species targeted by both commercial and recreational fisheries, and is distributed throughout the north and central Atlantic Ocean and Gulf of Mexico. We analyzed fishery-dependent and –independent length-at-age and weight-at-length data from Texas, Louisiana, Mississippi, Alabama, Florida, South Carolina, North Carolina, and Virginia to investigate the geographic variation in growth of Sheepshead. We constructed a series of von Bertalanffy growth functions (VBGF) and length-weight power equations using a Bayesian framework that included sex, latitudinal, and regional effects. Median posterior VBGF parameter estimates of asymptotic length (L∞) for females ranged from 561 mm fork length in the Virginia Chesapeake Bay to 418 mm in Florida Gulf coast, while the posterior median growth coefficient (k) ranged from 0.42 yr−1in Texas to 0.20 yr−1in the Florida Atlantic. Predicted length-at-age and weight-at-length varied considerably among States. Predicted length-at-age for age-1 and -5 individuals was greater in the Gulf of Mexico than the Atlantic. However, predicted length-at-age for older age classes was greater in the Atlantic. Predicted weight-at-length decreased along latitudinal gradients in the Atlantic and the lowest values were found in Mississippi. Given the impact of growth on fisheries reference points, such geographic variation in growth can inform the development of assessment efforts for Sheepshead in the Gulf of Mexico and Atlantic.","author":[{"dropping-particle":"","family":"Adams","given":"Grant D.","non-dropping-particle":"","parse-names":false,"suffix":""},{"dropping-particle":"","family":"Leaf","given":"Robert T.","non-dropping-particle":"","parse-names":false,"suffix":""},{"dropping-particle":"","family":"Ballenger","given":"Joseph C.","non-dropping-particle":"","parse-names":false,"suffix":""},{"dropping-particle":"","family":"Arnott","given":"Stephen A.","non-dropping-particle":"","parse-names":false,"suffix":""},{"dropping-particle":"","family":"McDonough","given":"Christopher J.","non-dropping-particle":"","parse-names":false,"suffix":""}],"container-title":"Fisheries Research","id":"ITEM-1","issue":"May","issued":{"date-parts":[["2018"]]},"page":"35-43","publisher":"Elsevier","title":"Spatial variability in the growth of Sheepshead (Archosargus probatocephalus) in the Southeast US: Implications for assessment and management","type":"article-journal","volume":"206"},"uris":["http://www.mendeley.com/documents/?uuid=984b9989-8a2b-4ce9-816f-092748d501bd"]}],"mendeley":{"formattedCitation":"(Adams et al., 2018)","plainTextFormattedCitation":"(Adams et al., 2018)"},"properties":{"noteIndex":0},"schema":"https://github.com/citation-style-language/schema/raw/master/csl-citation.json"}</w:instrText>
+      </w:r>
+      <w:r>
+        <w:fldChar w:fldCharType="separate"/>
+      </w:r>
+      <w:r>
+        <w:rPr>
+          <w:noProof/>
+        </w:rPr>
+        <w:t>(Adams et al., 2018)</w:t>
+      </w:r>
+      <w:r>
+        <w:fldChar w:fldCharType="end"/>
+      </w:r>
+      <w:r>
+        <w:t>. S</w:t>
+      </w:r>
+      <w:r>
+        <w:t xml:space="preserve">uch approaches </w:t>
+      </w:r>
+      <w:r>
+        <w:t xml:space="preserve">are useful within a rigid management context, but do </w:t>
+      </w:r>
+      <w:r>
+        <w:t>not</w:t>
+      </w:r>
+      <w:r>
+        <w:t xml:space="preserve"> handle the underlying</w:t>
+      </w:r>
+      <w:r>
+        <w:t xml:space="preserve"> growth process explicitly</w:t>
+      </w:r>
+      <w:r>
+        <w:t xml:space="preserve">, and preclude the discovery of </w:t>
+      </w:r>
+      <w:proofErr w:type="spellStart"/>
+      <w:r>
+        <w:t>spatio</w:t>
+      </w:r>
+      <w:proofErr w:type="spellEnd"/>
+      <w:r>
+        <w:t xml:space="preserve">-temporal trends in fish size that violate management boundaries. </w:t>
+      </w:r>
+    </w:p>
+    <w:p>
+      <w:pPr>
+        <w:spacing w:line="360" w:lineRule="auto"/>
+      </w:pPr>
+      <w:r>
+        <w:t>Numerous attempts</w:t>
+      </w:r>
+      <w:r>
+        <w:t xml:space="preserve"> to quantify </w:t>
+      </w:r>
+      <w:r>
+        <w:t>somatic growth</w:t>
+      </w:r>
+      <w:r>
+        <w:t xml:space="preserve"> variat</w:t>
+      </w:r>
+      <w:r>
+        <w:t>ion typically face a trade-off between superimposing previous beliefs about stock structure (as in the</w:t>
+      </w:r>
+      <w:r>
+        <w:t xml:space="preserve"> Alaskan </w:t>
+      </w:r>
+      <w:r>
+        <w:t xml:space="preserve">example above) or generating purely descriptive models </w:t>
+      </w:r>
+      <w:r>
+        <w:t>of trait ‘gradients’ across regions or time periods, without a clear method to define significant break points within them. This</w:t>
+      </w:r>
+      <w:r>
+        <w:t xml:space="preserve"> presents a gap for management scientists, who wish to build population dynamics models </w:t>
+      </w:r>
+      <w:r>
+        <w:t xml:space="preserve">that accurately represent the </w:t>
+      </w:r>
+      <w:r>
+        <w:t>population</w:t>
+      </w:r>
+      <w:r>
+        <w:t xml:space="preserve"> structure</w:t>
+      </w:r>
+      <w:r>
+        <w:t xml:space="preserve"> of managed stocks</w:t>
+      </w:r>
+      <w:r>
+        <w:t>. The</w:t>
+      </w:r>
+      <w:r>
+        <w:t xml:space="preserve"> ideal tool </w:t>
+      </w:r>
+      <w:r>
+        <w:t xml:space="preserve">is a data-driven method which defines significant break points in fish size, which researchers </w:t>
+      </w:r>
+      <w:r>
+        <w:t xml:space="preserve">can then use </w:t>
+      </w:r>
+      <w:r>
+        <w:t>to aggregat</w:t>
+      </w:r>
+      <w:r>
+        <w:t>e and estimate parameters</w:t>
+      </w:r>
+      <w:r>
+        <w:t xml:space="preserve"> of somatic growth. </w:t>
+      </w:r>
+      <w:r>
+        <w:t xml:space="preserve">Our approach, which evaluates the first derivative of </w:t>
+      </w:r>
+      <w:r>
+        <w:t xml:space="preserve">smooth functions from </w:t>
+      </w:r>
+      <w:r>
+        <w:t>a generalized</w:t>
+      </w:r>
+      <w:r>
+        <w:t xml:space="preserve"> additive model</w:t>
+      </w:r>
+      <w:r>
+        <w:t xml:space="preserve"> (GAM)</w:t>
+      </w:r>
+      <w:r>
+        <w:t xml:space="preserve">, meets this objective </w:t>
+      </w:r>
+      <w:r>
+        <w:t>in a simple, rapid computational framework. Fisheries scientists are likely already familiar with GAMs, and the method does not require the specification of</w:t>
+      </w:r>
+      <w:r>
+        <w:t xml:space="preserve"> multiple error structures </w:t>
+      </w:r>
+      <w:r>
+        <w:t>nor the</w:t>
+      </w:r>
+      <w:r>
+        <w:t xml:space="preserve"> construction of spatial mes</w:t>
+      </w:r>
+      <w:r>
+        <w:t xml:space="preserve">hes, which can be computationally expensive when large </w:t>
+      </w:r>
+      <w:r>
+        <w:fldChar w:fldCharType="begin" w:fldLock="1"/>
+      </w:r>
+      <w:r>
+        <w:instrText>ADDIN CSL_CITATION {"citationItems":[{"id":"ITEM-1","itemData":{"DOI":"10.1016/j.fishres.2018.10.013","ISSN":"01657836","abstract":"Fisheries scientists provide stock, ecosystem, habitat, and climate assessments to support interdisplinary fisheries management in the US and worldwide. These assessment activities have evolved different models, using different review standards, and are communicated using different vocabulary. Recent research shows that spatio-temporal models can estimate population density for multiple locations, times, and species, and that this is a “common currency” for addressing core goals in stock, ecosystem, habitat, and climate assessments. I therefore review the history and “design principles” for one spatio-temporal modelling package, the Vector Autoregressive Spatio-Temporal (VAST) package. I then provide guidance on fifteen major decisions that must be made by users of VAST, including: whether to use a univariate or multivariate model; when to include spatial and/or spatio-temporal variation; how many factors to use within a multivariate model; whether to include density or catchability covariates; and when to include a temporal correlation on model components. I finally demonstrate these decisions using three case studies. The first develops indices of abundance, distribution shift, and range expansion for arrowtooth flounder (Atheresthes stomias) in the Eastern Bering Sea, showing the range expansion for this species. The second involves “species ordination” of eight groundfishes in the Gulf of Alaska bottom trawl survey, which highlights the different spatial distribution of flathead sole (Hippoglossoides elassodon) relative to sablefish (Anoplopoma fimbria) and dover sole (Microstomus pacificus). The third involves a short-term forecast of the proportion of coastwide abundance for five groundfishes within three spatial strata in the US West Coast groundfish bottom trawl survey, and predicts large interannual variability (and high uncertainty) in the distribution of lingcod (Ophiodon elongatus). I conclude by recommending further research exploring the benefits and limitations of a “common currency” approach to stock, ecosystem, habitat, and climate assessments, and discuss extending this approach to optimal survey design and economic assessments.","author":[{"dropping-particle":"","family":"Thorson","given":"James T.","non-dropping-particle":"","parse-names":false,"suffix":""}],"container-title":"Fisheries Research","id":"ITEM-1","issue":"October 2018","issued":{"date-parts":[["2019"]]},"page":"143-161","publisher":"Elsevier","title":"Guidance for decisions using the Vector Autoregressive Spatio-Temporal (VAST) package in stock, ecosystem, habitat and climate assessments","type":"article-journal","volume":"210"},"uris":["http://www.mendeley.com/documents/?uuid=d73c652d-6682-41e5-9c66-b31d82edc747"]}],"mendeley":{"formattedCitation":"(Thorson, 2019a)","plainTextFormattedCitation":"(Thorson, 2019a)","previouslyFormattedCitation":"(Thorson, 2019a)"},"properties":{"noteIndex":0},"schema":"https://github.com/citation-style-language/schema/raw/master/csl-citation.json"}</w:instrText>
+      </w:r>
+      <w:r>
+        <w:fldChar w:fldCharType="separate"/>
+      </w:r>
+      <w:r>
+        <w:rPr>
+          <w:noProof/>
+        </w:rPr>
+        <w:t>(Thorson, 2019a)</w:t>
+      </w:r>
+      <w:r>
+        <w:fldChar w:fldCharType="end"/>
+      </w:r>
+      <w:r>
+        <w:t>.</w:t>
+      </w:r>
+      <w:r>
+        <w:t xml:space="preserve"> The </w:t>
+      </w:r>
+      <w:r>
+        <w:t xml:space="preserve">analysis of first derivatives in GAMs for change-point analysis has </w:t>
+      </w:r>
+      <w:r>
+        <w:t>recently used in</w:t>
+      </w:r>
+      <w:r>
+        <w:t xml:space="preserve"> terrestrial </w:t>
+      </w:r>
+      <w:r>
+        <w:t>paleoecology</w:t>
+      </w:r>
+      <w:r>
+        <w:t xml:space="preserve"> </w:t>
+      </w:r>
+      <w:r>
+        <w:fldChar w:fldCharType="begin" w:fldLock="1"/>
+      </w:r>
+      <w:r>
+        <w:instrText>ADDIN CSL_CITATION {"citationItems":[{"id":"ITEM-1","itemData":{"DOI":"10.1101/322248","abstract":"In the absence of annual laminations, time series generated from lake sediments or other similar stratigraphic sequences are irregularly spaced in time, which complicates formal analysis using classical statistical time series models. In lieu, statistical analyses of trends in palaeoenvironmental time series, if done at all, have typically used simpler linear regressions or (non-) parametric correlations with little regard for the violation of assumptions that almost surely occurs due to temporal dependencies in the data or that correlations do not provide estimates of the magnitude of change, just whether or not there is a linear or monotonic trend. Alternative approaches have used LOESS-estimated trends to justify data interpretations or test hypotheses as to the causal factors without considering the inherent subjectivity of the choice of parameters used to achieve the fit (e.g. span width, degree of polynomial). Generalized additive models (GAMs) are statistical models that can be used to estimate trends as smooth functions of time. Unlike LOESS, GAMs use automatic smoothness selection methods to objectively determine the complexity of the fitted trend, and as formal statistical models, GAMs, allow for potentially complex, non-linear trends, a proper accounting of model uncertainty, and the identification of periods of significant temporal change. Here, I present a consistent and modern approach to the estimation of trends in palaeoenvironmental time series using GAMs, illustrating features of the methodology with two example time series of contrasting complexity; a 150-year bulk organic matter δ15N time series from Small Water, UK, and a 3000-year alkenone record from Braya-Sø, Greenland. I discuss the underlying mechanics of GAMs that allow them to learn the shape of the trend from the data themselves and how simultaneous confidence intervals and the first derivatives of the trend are used to properly account for model uncertainty and identify periods of change. It is hoped that by using GAMs greater attention is paid to the statistical estimation of trends in palaeoenvironmental time series leading to more a robust and reproducible palaeoscience.","author":[{"dropping-particle":"","family":"Simpson","given":"Gavin L","non-dropping-particle":"","parse-names":false,"suffix":""}],"container-title":"bioRxiv","id":"ITEM-1","issued":{"date-parts":[["2018"]]},"title":"Modelling palaeoecological time series using generalized additive models","type":"article-journal"},"uris":["http://www.mendeley.com/documents/?uuid=0f70b78f-53ef-4276-8022-18e23c48037d"]}],"mendeley":{"formattedCitation":"(Simpson, 2018)","plainTextFormattedCitation":"(Simpson, 2018)","previouslyFormattedCitation":"(Simpson, 2018)"},"properties":{"noteIndex":0},"schema":"https://github.com/citation-style-language/schema/raw/master/csl-citation.json"}</w:instrText>
+      </w:r>
+      <w:r>
+        <w:fldChar w:fldCharType="separate"/>
+      </w:r>
+      <w:r>
+        <w:rPr>
+          <w:noProof/>
+        </w:rPr>
+        <w:t>(Simpson, 2018)</w:t>
+      </w:r>
+      <w:r>
+        <w:fldChar w:fldCharType="end"/>
+      </w:r>
+      <w:r>
+        <w:t xml:space="preserve"> and</w:t>
+      </w:r>
+      <w:r>
+        <w:t xml:space="preserve"> geophysics</w:t>
+      </w:r>
+      <w:r>
+        <w:t xml:space="preserve"> </w:t>
+      </w:r>
+      <w:r>
+        <w:fldChar w:fldCharType="begin" w:fldLock="1"/>
+      </w:r>
+      <w:r>
+        <w:instrText>ADDIN CSL_CITATION {"citationItems":[{"id":"ITEM-1","itemData":{"DOI":"10.1002/2017JG004135","ISSN":"21698961","abstract":"© 2018. American Geophysical Union. All Rights Reserved. Critical transitions in ecosystem states are often sudden and unpredictable. Consequently, there is a concerted effort to identify measurable early warning signals (EWS) for these important events. Aquatic ecosystems provide an opportunity to observe critical transitions due to their high sensitivity and rapid response times. Using palaeoecological techniques, we can measure properties of time series data to determine if critical transitions are preceded by any measurable ecosystem metrics, that is, identify EWS. Using a suite of palaeoenvironmental data spanning the last 2,400 years (diatoms, pollen, geochemistry, and charcoal influx), we assess whether a critical transition in diatom community structure was preceded by measurable EWS. Lake Vera, in the temperate rain forest of western Tasmania, Australia, has a diatom community dominated by Discostella stelligera and undergoes an abrupt compositional shift at ca. 820 cal yr BP that is concomitant with increased fire disturbance of the local vegetation. This shift is manifest as a transition from less oligotrophic acidic diatom flora (Achnanthidium minutissimum, Brachysira styriaca, and Fragilaria capucina) to more oligotrophic acidic taxa (Frustulia elongatissima, Eunotia diodon, and Gomphonema multiforme). We observe a marked increase in compositional variance and rate-of-change prior to this critical transition, revealing these metrics are useful EWS in this system. Interestingly, vegetation remains complacent to fire disturbance until after the shift in the diatom community. Disturbance taxa invade and the vegetation system experiences an increase in both compositional variance and rate-of-change. These trends imply an approaching critical transition in the vegetation and the probable collapse of the local rain forest system.","author":[{"dropping-particle":"","family":"Beck","given":"Kristen K.","non-dropping-particle":"","parse-names":false,"suffix":""},{"dropping-particle":"","family":"Fletcher","given":"Michael Shawn","non-dropping-particle":"","parse-names":false,"suffix":""},{"dropping-particle":"","family":"Gadd","given":"Patricia S.","non-dropping-particle":"","parse-names":false,"suffix":""},{"dropping-particle":"","family":"Heijnis","given":"Henk","non-dropping-particle":"","parse-names":false,"suffix":""},{"dropping-particle":"","family":"Saunders","given":"Krystyna M.","non-dropping-particle":"","parse-names":false,"suffix":""},{"dropping-particle":"","family":"Simpson","given":"Gavin L.","non-dropping-particle":"","parse-names":false,"suffix":""},{"dropping-particle":"","family":"Zawadzki","given":"Atun","non-dropping-particle":"","parse-names":false,"suffix":""}],"container-title":"Journal of Geophysical Research: Biogeosciences","id":"ITEM-1","issued":{"date-parts":[["2018"]]},"title":"Variance and Rate-of-Change as Early Warning Signals for a Critical Transition in an Aquatic Ecosystem State: A Test Case From Tasmania, Australia","type":"article-journal"},"uris":["http://www.mendeley.com/documents/?uuid=2553db09-7acb-4ede-826c-931db0c70c04"]}],"mendeley":{"formattedCitation":"(Beck et al., 2018)","plainTextFormattedCitation":"(Beck et al., 2018)","previouslyFormattedCitation":"(Beck et al., 2018)"},"properties":{"noteIndex":0},"schema":"https://github.com/citation-style-language/schema/raw/master/csl-citation.json"}</w:instrText>
+      </w:r>
+      <w:r>
+        <w:fldChar w:fldCharType="separate"/>
+      </w:r>
+      <w:r>
+        <w:rPr>
+          <w:noProof/>
+        </w:rPr>
+        <w:t>(Beck et al., 2018)</w:t>
+      </w:r>
+      <w:r>
+        <w:fldChar w:fldCharType="end"/>
+      </w:r>
+      <w:r>
+        <w:t>.</w:t>
+      </w:r>
+      <w:r>
+        <w:t xml:space="preserve">The objective of this study was to </w:t>
+      </w:r>
+      <w:r>
+        <w:t>develop a method for detecting change points in spatiotemporally complex fisheries growth data</w:t>
+      </w:r>
+      <w:r>
+        <w:t xml:space="preserve"> </w:t>
+      </w:r>
+      <w:r>
+        <w:t xml:space="preserve">and </w:t>
+      </w:r>
+      <w:r>
+        <w:t>which</w:t>
+      </w:r>
+      <w:r>
+        <w:t xml:space="preserve"> </w:t>
+      </w:r>
+      <w:r>
+        <w:t>minimizes</w:t>
+      </w:r>
+      <w:r>
+        <w:t xml:space="preserve"> the use of pre-supposed spatial stratifications in the analytical approach. </w:t>
+      </w:r>
+      <w:r>
+        <w:rPr>
+          <w:rFonts w:cstheme="minorHAnsi"/>
+          <w:iCs/>
+        </w:rPr>
+        <w:t xml:space="preserve">This method has the potential to improve detection of large-scale patterns in fish </w:t>
+      </w:r>
+      <w:r>
+        <w:rPr>
+          <w:rFonts w:cstheme="minorHAnsi"/>
+          <w:iCs/>
+        </w:rPr>
+        <w:lastRenderedPageBreak/>
+        <w:t xml:space="preserve">growth, and aid in the development of structured population dynamics models. </w:t>
+      </w:r>
+      <w:r>
+        <w:rPr>
+          <w:rFonts w:cstheme="minorHAnsi"/>
+          <w:iCs/>
+        </w:rPr>
+        <w:t xml:space="preserve">We use simulation to test the robustness of the method to increasingly complex </w:t>
+      </w:r>
+      <w:proofErr w:type="spellStart"/>
+      <w:r>
+        <w:rPr>
+          <w:rFonts w:cstheme="minorHAnsi"/>
+          <w:iCs/>
+        </w:rPr>
+        <w:t>spatio</w:t>
+      </w:r>
+      <w:proofErr w:type="spellEnd"/>
+      <w:r>
+        <w:rPr>
+          <w:rFonts w:cstheme="minorHAnsi"/>
+          <w:iCs/>
+        </w:rPr>
+        <w:t>-temporal age and length data</w:t>
+      </w:r>
+      <w:r>
+        <w:rPr>
+          <w:rFonts w:cstheme="minorHAnsi"/>
+          <w:iCs/>
+        </w:rPr>
+        <w:t>, and present a case study application to northeast Pacific sablefish (</w:t>
+      </w:r>
+      <w:proofErr w:type="spellStart"/>
+      <w:r>
+        <w:rPr>
+          <w:rFonts w:cstheme="minorHAnsi"/>
+          <w:i/>
+          <w:iCs/>
+        </w:rPr>
+        <w:t>Anoplopoma</w:t>
+      </w:r>
+      <w:proofErr w:type="spellEnd"/>
+      <w:r>
+        <w:rPr>
+          <w:rFonts w:cstheme="minorHAnsi"/>
+          <w:i/>
+          <w:iCs/>
+        </w:rPr>
+        <w:t xml:space="preserve"> fimbria).</w:t>
+      </w:r>
+      <w:r>
+        <w:rPr>
+          <w:rFonts w:cstheme="minorHAnsi"/>
+          <w:iCs/>
+        </w:rPr>
+        <w:t xml:space="preserve"> </w:t>
+      </w:r>
+    </w:p>
+    <w:p>
+      <w:pPr>
+        <w:pStyle w:val="Heading1"/>
+        <w:spacing w:line="240" w:lineRule="auto"/>
+        <w:jc w:val="both"/>
+      </w:pPr>
+      <w:r>
+        <w:t>Methods</w:t>
+      </w:r>
+    </w:p>
+    <w:p>
+      <w:pPr>
+        <w:spacing w:line="360" w:lineRule="auto"/>
+        <w:jc w:val="both"/>
+      </w:pPr>
+      <w:r>
+        <w:t xml:space="preserve">We developed a data-driven analytical approach to detect changes in fish growth, tested the model on simulated data, and then applied the model to a commercially harvested groundfish stock in the Northeast Pacific. </w:t>
+      </w:r>
+      <w:r>
+        <w:t xml:space="preserve">The </w:t>
+      </w:r>
+      <w:r>
+        <w:t>method</w:t>
+      </w:r>
+      <w:r>
+        <w:t xml:space="preserve"> was designed to identify significant spatiotemporal break-points in the age-length relationship and </w:t>
+      </w:r>
+      <w:commentRangeStart w:id="2"/>
+      <w:commentRangeStart w:id="3"/>
+      <w:r>
+        <w:t xml:space="preserve">not consider </w:t>
+      </w:r>
+      <w:r>
+        <w:rPr>
+          <w:i/>
+        </w:rPr>
+        <w:t>a priori</w:t>
+      </w:r>
+      <w:r>
+        <w:t xml:space="preserve"> hypotheses</w:t>
+      </w:r>
+      <w:commentRangeEnd w:id="2"/>
+      <w:r>
+        <w:rPr>
+          <w:rStyle w:val="CommentReference"/>
+        </w:rPr>
+        <w:commentReference w:id="2"/>
+      </w:r>
+      <w:commentRangeEnd w:id="3"/>
+      <w:r>
+        <w:rPr>
+          <w:rStyle w:val="CommentReference"/>
+        </w:rPr>
+        <w:commentReference w:id="3"/>
+      </w:r>
+      <w:r>
+        <w:t xml:space="preserve"> of spatial stratification. </w:t>
+      </w:r>
+    </w:p>
+    <w:p>
+      <w:pPr>
+        <w:spacing w:line="360" w:lineRule="auto"/>
+        <w:jc w:val="both"/>
+      </w:pPr>
+      <w:r>
+        <w:t xml:space="preserve">The method involves fitting a </w:t>
+      </w:r>
+      <w:r>
+        <w:t>Generalized Additive Model (GAM)</w:t>
+      </w:r>
+      <w:r>
+        <w:t xml:space="preserve"> </w:t>
+      </w:r>
+      <w:r>
+        <w:t xml:space="preserve">using the </w:t>
+      </w:r>
+      <w:proofErr w:type="spellStart"/>
+      <w:r>
+        <w:t>mgcv</w:t>
+      </w:r>
+      <w:proofErr w:type="spellEnd"/>
+      <w:r>
+        <w:t xml:space="preserve"> package </w:t>
+      </w:r>
+      <w:r>
+        <w:fldChar w:fldCharType="begin" w:fldLock="1"/>
+      </w:r>
+      <w:r>
+        <w:instrText>ADDIN CSL_CITATION {"citationItems":[{"id":"ITEM-1","itemData":{"DOI":"10.1111/j.1467-9868.2010.00749.x","ISBN":"1369-7412","ISSN":"13697412","PMID":"18937713","abstract":"Recent work by Reiss and Ogden provides a theoretical basis for sometimes preferring restricted maximum likelihood (REML) to generalized cross-validation (GCV) for smoothing parameter selection in semiparametric regression. However, existing REML or marginal likelihood (ML) based methods for semiparametric generalized linear models (GLMs) use iterative REML or ML estimation of the smoothing parameters of working linear approximations to the GLM. Such indirect schemes need not converge and fail to do so in a non-negligible proportion of practical analyses. By contrast, very reliable prediction error criteria smoothing parameter selection methods are available, based on direct optimization of GCV, or related criteria, for the GLM itself. Since such methods directly optimize properly defined functions of the smoothing parameters, they have much more reliable convergence properties. The paper develops the first such method for REML or ML estimation of smoothing parameters. A Laplace approximation is used to obtain an approximate REML or ML for any GLM, which is suitable for efficient direct optimization. This REML or ML criterion requires that Newton-Raphson iteration, rather than Fisher scoring, be used for GLM fitting, and a computationally stable approach to this is proposed. The REML or ML criterion itself is optimized by a Newton method, with the derivatives required obtained by a mixture of implicit differentiation and direct methods. The method will cope with numerical rank deficiency in the fitted model and in fact provides a slight improvement in numerical robustness on the earlier method of Wood for prediction error criteria based smoothness selection. Simulation results suggest that the new REML and ML methods offer some improvement in mean-square error performance relative to GCV or Akaike's information criterion in most cases, without the small number of severe undersmoothing failures to which Akaike's information criterion and GCV are prone. This is achieved at the same computational cost as GCV or Akaike's information criterion. The new approach also eliminates the convergence failures of previous REML- or ML-based approaches for penalized GLMs and usually has lower computational cost than these alternatives. Example applications are presented in adaptive smoothing, scalar on function regression and generalized additive model selection.","author":[{"dropping-particle":"","family":"Wood","given":"Simon N.","non-dropping-particle":"","parse-names":false,"suffix":""}],"container-title":"Journal of the Royal Statistical Society. Series B: Statistical Methodology","id":"ITEM-1","issued":{"date-parts":[["2011"]]},"title":"Fast stable restricted maximum likelihood and marginal likelihood estimation of semiparametric generalized linear models","type":"article-journal"},"uris":["http://www.mendeley.com/documents/?uuid=2f65760f-0c01-4fdf-b791-0cb39af2d484"]}],"mendeley":{"formattedCitation":"(Wood, 2011)","plainTextFormattedCitation":"(Wood, 2011)","previouslyFormattedCitation":"(Wood, 2011)"},"properties":{"noteIndex":0},"schema":"https://github.com/citation-style-language/schema/raw/master/csl-citation.json"}</w:instrText>
+      </w:r>
+      <w:r>
+        <w:fldChar w:fldCharType="separate"/>
+      </w:r>
+      <w:r>
+        <w:rPr>
+          <w:noProof/>
+        </w:rPr>
+        <w:t>(Wood, 2011)</w:t>
+      </w:r>
+      <w:r>
+        <w:fldChar w:fldCharType="end"/>
+      </w:r>
+      <w:r>
+        <w:t xml:space="preserve"> in R </w:t>
+      </w:r>
+      <w:r>
+        <w:fldChar w:fldCharType="begin" w:fldLock="1"/>
+      </w:r>
+      <w:r>
+        <w:instrText>ADDIN CSL_CITATION {"citationItems":[{"id":"ITEM-1","itemData":{"DOI":"10.1007/978-3-540-74686-7","ISBN":"3900051070","ISSN":"16000706","abstract":"R Foundation for Statistical Computing, Vienna, Austria. ISBN 3-900051-07-0, URL http://www.R-project.org/.","author":[{"dropping-particle":"","family":"R Development Core Team","given":"R","non-dropping-particle":"","parse-names":false,"suffix":""}],"container-title":"R Foundation for Statistical Computing","id":"ITEM-1","issue":"2.11.1","issued":{"date-parts":[["2011"]]},"number-of-pages":"409","title":"R: A Language and Environment for Statistical Computing","type":"book","volume":"1"},"uris":["http://www.mendeley.com/documents/?uuid=94f322ea-2779-469d-b0ab-63b79505177e"]}],"mendeley":{"formattedCitation":"(R Development Core Team, 2011)","plainTextFormattedCitation":"(R Development Core Team, 2011)","previouslyFormattedCitation":"(R Development Core Team, 2011)"},"properties":{"noteIndex":0},"schema":"https://github.com/citation-style-language/schema/raw/master/csl-citation.json"}</w:instrText>
+      </w:r>
+      <w:r>
+        <w:fldChar w:fldCharType="separate"/>
+      </w:r>
+      <w:r>
+        <w:rPr>
+          <w:noProof/>
+        </w:rPr>
+        <w:t>(R Development Core Team, 2011)</w:t>
+      </w:r>
+      <w:r>
+        <w:fldChar w:fldCharType="end"/>
+      </w:r>
+      <w:r>
+        <w:t xml:space="preserve"> to </w:t>
+      </w:r>
+      <w:r>
+        <w:t xml:space="preserve">the vector of observed lengths as the response variable, predicted by separate smoothers for year and latitude. Non-smoothed predictors included age (in years) and </w:t>
+      </w:r>
+      <w:commentRangeStart w:id="4"/>
+      <w:r>
+        <w:t xml:space="preserve">sex </w:t>
+      </w:r>
+      <w:commentRangeEnd w:id="4"/>
+      <w:r>
+        <w:rPr>
+          <w:rStyle w:val="CommentReference"/>
+        </w:rPr>
+        <w:commentReference w:id="4"/>
+      </w:r>
+      <w:r>
+        <w:t xml:space="preserve">(male/female only; </w:t>
+      </w:r>
+      <w:r>
+        <w:t>fish of “unknown” sex were removed from the</w:t>
+      </w:r>
+      <w:r>
+        <w:t xml:space="preserve"> </w:t>
+      </w:r>
+      <w:r>
+        <w:t>analysis beforehand</w:t>
+      </w:r>
+      <w:r>
+        <w:t xml:space="preserve">) so that the smooth functions represented all variation not explained by these </w:t>
+      </w:r>
+      <w:commentRangeStart w:id="5"/>
+      <w:r>
+        <w:t>factors</w:t>
+      </w:r>
+      <w:commentRangeEnd w:id="5"/>
+      <w:r>
+        <w:rPr>
+          <w:rStyle w:val="CommentReference"/>
+        </w:rPr>
+        <w:commentReference w:id="5"/>
+      </w:r>
+      <w:r>
+        <w:t xml:space="preserve">. </w:t>
+      </w:r>
+    </w:p>
+    <w:p>
+      <w:pPr>
+        <w:pStyle w:val="Caption"/>
+        <w:rPr>
+          <w:rFonts w:eastAsiaTheme="minorEastAsia"/>
+        </w:rPr>
+      </w:pPr>
+      <w:r>
+        <w:t xml:space="preserve">Equation </w:t>
+      </w:r>
+      <w:fldSimple w:instr=" SEQ Equation \* ARABIC ">
         <w:r>
           <w:rPr>
             <w:noProof/>
           </w:rPr>
-          <w:t>(VBGF, von Bertalanffy, 1957)</w:t>
+          <w:t>1</w:t>
         </w:r>
-        <w:r>
-          <w:fldChar w:fldCharType="end"/>
-        </w:r>
-        <w:r>
-          <w:t xml:space="preserve"> or an alt</w:t>
-        </w:r>
-      </w:ins>
-      <w:ins w:id="8" w:author="mkapur" w:date="2019-01-24T08:21:00Z">
-        <w:r>
-          <w:t xml:space="preserve">ernative method, with parameters derived from model-fitting procedures. </w:t>
-        </w:r>
-      </w:ins>
-      <w:ins w:id="9" w:author="mkapur" w:date="2019-01-24T08:28:00Z">
-        <w:r>
-          <w:t>T</w:t>
-        </w:r>
-      </w:ins>
-      <w:ins w:id="10" w:author="mkapur" w:date="2019-01-24T08:29:00Z">
-        <w:r>
-          <w:t xml:space="preserve">he resolution of the resultant estimates is necessarily predicated on the </w:t>
-        </w:r>
-        <w:proofErr w:type="spellStart"/>
-        <w:r>
-          <w:t>spatio</w:t>
-        </w:r>
-        <w:proofErr w:type="spellEnd"/>
-        <w:r>
-          <w:t xml:space="preserve">-temporal aggregation of the data, which is </w:t>
-        </w:r>
-      </w:ins>
-      <w:ins w:id="11" w:author="mkapur" w:date="2019-01-24T08:30:00Z">
-        <w:r>
-          <w:t xml:space="preserve">often defined by survey stratification and/or changes in sampling gear. </w:t>
-        </w:r>
-      </w:ins>
-      <w:ins w:id="12" w:author="mkapur" w:date="2019-01-24T08:31:00Z">
-        <w:r>
-          <w:t xml:space="preserve">For </w:t>
-        </w:r>
-      </w:ins>
-      <w:ins w:id="13" w:author="mkapur" w:date="2019-01-24T08:32:00Z">
-        <w:r>
-          <w:t>example, Alaska federal and state sablefish fisheries</w:t>
-        </w:r>
-      </w:ins>
-      <w:ins w:id="14" w:author="mkapur" w:date="2019-01-24T08:33:00Z">
-        <w:r>
-          <w:t xml:space="preserve"> generated separate VBGF parameter estimates for two periods of survey data based on the </w:t>
-        </w:r>
-        <w:r>
-          <w:rPr>
-            <w:i/>
-          </w:rPr>
-          <w:t>a priori</w:t>
-        </w:r>
-        <w:r>
-          <w:t xml:space="preserve"> hypothesis that </w:t>
-        </w:r>
-      </w:ins>
-      <w:ins w:id="15" w:author="mkapur" w:date="2019-01-24T08:34:00Z">
-        <w:r>
-          <w:rPr>
-            <w:highlight w:val="yellow"/>
-            <w:rPrChange w:id="16" w:author="mkapur" w:date="2019-01-24T08:36:00Z">
-              <w:rPr/>
-            </w:rPrChange>
-          </w:rPr>
-          <w:t>changes in gear type would</w:t>
-        </w:r>
-      </w:ins>
-      <w:ins w:id="17" w:author="mkapur" w:date="2019-01-24T08:35:00Z">
-        <w:r>
-          <w:rPr>
-            <w:highlight w:val="yellow"/>
-            <w:rPrChange w:id="18" w:author="mkapur" w:date="2019-01-24T08:36:00Z">
-              <w:rPr/>
-            </w:rPrChange>
-          </w:rPr>
-          <w:t xml:space="preserve"> affect fish growth estimates from survey data</w:t>
-        </w:r>
-      </w:ins>
-      <w:ins w:id="19" w:author="mkapur" w:date="2019-01-24T08:34:00Z">
-        <w:r>
-          <w:rPr>
-            <w:highlight w:val="yellow"/>
-            <w:rPrChange w:id="20" w:author="mkapur" w:date="2019-01-24T08:36:00Z">
-              <w:rPr/>
-            </w:rPrChange>
-          </w:rPr>
-          <w:t xml:space="preserve"> </w:t>
-        </w:r>
-      </w:ins>
-      <w:ins w:id="21" w:author="mkapur" w:date="2019-01-24T08:32:00Z">
-        <w:r>
-          <w:rPr>
-            <w:highlight w:val="yellow"/>
-            <w:rPrChange w:id="22" w:author="mkapur" w:date="2019-01-24T08:36:00Z">
-              <w:rPr/>
-            </w:rPrChange>
-          </w:rPr>
-          <w:fldChar w:fldCharType="begin" w:fldLock="1"/>
-        </w:r>
-        <w:r>
-          <w:rPr>
-            <w:highlight w:val="yellow"/>
-            <w:rPrChange w:id="23" w:author="mkapur" w:date="2019-01-24T08:36:00Z">
-              <w:rPr/>
-            </w:rPrChange>
-          </w:rPr>
-          <w:instrText>ADDIN CSL_CITATION {"citationItems":[{"id":"ITEM-1","itemData":{"ISBN":"0090-0656","ISSN":"00900656","abstract":"Errors in growth estimates can affect drastically the spawner-per- recruit threshold used to recommend quotas for commercial fish catches. Growth parameters for sablefish (Ano- plopoma fimbria) in Alaska have not been updated for stock assessment pur- poses for more than 20 years, although aging of sablefish has continued. In this study, length-stratified data (1981–93 data from the annual longline survey conducted cooperatively by the Fisheries Agency of Japan and the Alaska Fish- eries Science Center of the National Marine Fisheries Service) were updated and corrected for discovered sampling bias. In addition, more recent, randomly collected samples (1996–2004 data from the annual longline survey conducted by the Alaska Fisheries Science Center) were analyzed and new length-at-age and weight-at-age parameters were esti- mated. Results were similar between this analysis with length-at-age data from 1981 to 2004 and analysis with updated longline survey data through 2010; therefore, we used our initial results from analysis done with data through 2004. We found that, because of a stratified sampling scheme, growth estimates of sablefish were overesti- mated with the older data (1981–93), and growth parameters used in the Alaskan sablef ish assessment model were, thus, too large. In addition, a com- parison of the bias-corrected 1981–93 data and the 1996–2004 data showed that, in more recent years, sablefish grew larger and growth differed among regions. The updated growth informa- tion improves the fit of the data to the sablefish stock assessment model with biologically reasonable results. These findings indicate that when the updated growth data (1996–2004) are used in the existing sablefish assessment model, estimates of fishing mortality increase slightly and estimates of female spawn- ing biomass decrease slightly. This study provides evidence of the importance of periodically revisiting biological param- eter estimates, especially as data accu- mulate, because the addition of more recent data often will be more biologi- cally realistic. In addition, it exempli- fies the importance of correcting biases from sampling that may contribute to erroneous parameter estimates","author":[{"dropping-particle":"","family":"Echave","given":"Katy B.","non-dropping-particle":"","parse-names":false,"suffix":""},{"dropping-particle":"","family":"Hanselman","given":"Dana H.","non-dropping-particle":"","parse-names":false,"suffix":""},{"dropping-particle":"","family":"Adkison","given":"Milo D.","non-dropping-particle":"","parse-names":false,"suffix":""},{"dropping-particle":"","family":"Sigler","given":"Michael F.","non-dropping-particle":"","parse-names":false,"suffix":""}],"container-title":"Fishery Bulletin","id":"ITEM-1","issue":"3","issued":{"date-parts":[["2012"]]},"page":"361-374","title":"Interdecadal Change in Growth of Sablefish (&lt;i&gt;Anoplopoma fimbria&lt;/i&gt;) in the Northeast Pacific Ocean","type":"article-journal","volume":"110"},"uris":["http://www.mendeley.com/documents/?uuid=02977d35-d4da-4483-b6a3-2edd7eaa1f8d"]},{"id":"ITEM-2","itemData":{"author":[{"dropping-particle":"","family":"McDevitt","given":"Miller","non-dropping-particle":"","parse-names":false,"suffix":""}],"id":"ITEM-2","issued":{"date-parts":[["1990"]]},"number-of-pages":"87","publisher":"University of Washington","title":"Growth Analysis of Sablefish From Mark-Recapture Data From the Northeast Pacific.","type":"thesis"},"uris":["http://www.mendeley.com/documents/?uuid=e4708e3a-138d-4719-beef-2f315fa35529"]}],"mendeley":{"formattedCitation":"(Echave et al., 2012; McDevitt, 1990)","plainTextFormattedCitation":"(Echave et al., 2012; McDevitt, 1990)","previouslyFormattedCitation":"(Echave et al., 2012; McDevitt, 1990)"},"properties":{"noteIndex":0},"schema":"https://github.com/citation-style-language/schema/raw/master/csl-citation.json"}</w:instrText>
-        </w:r>
-        <w:r>
-          <w:rPr>
-            <w:highlight w:val="yellow"/>
-            <w:rPrChange w:id="24" w:author="mkapur" w:date="2019-01-24T08:36:00Z">
-              <w:rPr/>
-            </w:rPrChange>
-          </w:rPr>
-          <w:fldChar w:fldCharType="separate"/>
-        </w:r>
-        <w:r>
-          <w:rPr>
-            <w:noProof/>
-            <w:highlight w:val="yellow"/>
-            <w:rPrChange w:id="25" w:author="mkapur" w:date="2019-01-24T08:36:00Z">
-              <w:rPr>
-                <w:noProof/>
-              </w:rPr>
-            </w:rPrChange>
-          </w:rPr>
-          <w:t>(Echave et al., 2012; McDevitt, 1990)</w:t>
-        </w:r>
-        <w:r>
-          <w:rPr>
-            <w:highlight w:val="yellow"/>
-            <w:rPrChange w:id="26" w:author="mkapur" w:date="2019-01-24T08:36:00Z">
-              <w:rPr/>
-            </w:rPrChange>
-          </w:rPr>
-          <w:fldChar w:fldCharType="end"/>
-        </w:r>
-        <w:r>
-          <w:rPr>
-            <w:highlight w:val="yellow"/>
-            <w:rPrChange w:id="27" w:author="mkapur" w:date="2019-01-24T08:36:00Z">
-              <w:rPr/>
-            </w:rPrChange>
-          </w:rPr>
-          <w:t>.</w:t>
-        </w:r>
-      </w:ins>
-      <w:ins w:id="28" w:author="mkapur" w:date="2019-01-24T08:33:00Z">
-        <w:r>
-          <w:rPr>
-            <w:highlight w:val="yellow"/>
-            <w:rPrChange w:id="29" w:author="mkapur" w:date="2019-01-24T08:36:00Z">
-              <w:rPr/>
-            </w:rPrChange>
-          </w:rPr>
-          <w:t xml:space="preserve"> While </w:t>
-        </w:r>
-      </w:ins>
-      <w:ins w:id="30" w:author="mkapur" w:date="2019-01-24T08:34:00Z">
-        <w:r>
-          <w:rPr>
-            <w:highlight w:val="yellow"/>
-            <w:rPrChange w:id="31" w:author="mkapur" w:date="2019-01-24T08:36:00Z">
-              <w:rPr/>
-            </w:rPrChange>
-          </w:rPr>
-          <w:t>selectivity is undoubtedly influential on growth estimates</w:t>
-        </w:r>
-      </w:ins>
-      <w:ins w:id="32" w:author="mkapur" w:date="2019-01-24T08:36:00Z">
-        <w:r>
-          <w:rPr>
-            <w:highlight w:val="yellow"/>
-            <w:rPrChange w:id="33" w:author="mkapur" w:date="2019-01-24T08:36:00Z">
-              <w:rPr/>
-            </w:rPrChange>
-          </w:rPr>
-          <w:t>, this approach is brute force and doesn’t handle the underlying process explicitly –though is it necessarily wrong?</w:t>
-        </w:r>
-      </w:ins>
-    </w:p>
-    <w:p>
-      <w:pPr>
-        <w:spacing w:before="240" w:line="360" w:lineRule="auto"/>
-        <w:jc w:val="both"/>
-        <w:rPr>
-          <w:ins w:id="34" w:author="mkapur" w:date="2019-01-24T08:20:00Z"/>
-          <w:del w:id="35" w:author="Maia Kapur" w:date="2019-01-24T11:27:00Z"/>
-        </w:rPr>
-        <w:pPrChange w:id="36" w:author="mkapur" w:date="2019-01-24T08:59:00Z">
-          <w:pPr>
-            <w:spacing w:line="240" w:lineRule="auto"/>
-            <w:jc w:val="both"/>
-          </w:pPr>
-        </w:pPrChange>
-      </w:pPr>
-      <w:ins w:id="37" w:author="mkapur" w:date="2019-01-24T08:36:00Z">
-        <w:r>
-          <w:t>Numerous attempts</w:t>
-        </w:r>
-        <w:r>
-          <w:t xml:space="preserve"> to quantify </w:t>
-        </w:r>
-      </w:ins>
-      <w:ins w:id="38" w:author="mkapur" w:date="2019-01-24T08:38:00Z">
-        <w:r>
-          <w:t>somatic growth</w:t>
-        </w:r>
-      </w:ins>
-      <w:ins w:id="39" w:author="mkapur" w:date="2019-01-24T08:36:00Z">
-        <w:r>
-          <w:t xml:space="preserve"> variat</w:t>
-        </w:r>
-      </w:ins>
-      <w:ins w:id="40" w:author="mkapur" w:date="2019-01-24T08:37:00Z">
-        <w:r>
-          <w:t xml:space="preserve">ion typically face a trade-off between superimposing previous beliefs about stock structure (as in the </w:t>
-        </w:r>
-        <w:r>
-          <w:rPr>
-            <w:i/>
-          </w:rPr>
-          <w:t xml:space="preserve">a priori </w:t>
-        </w:r>
-        <w:r>
-          <w:t xml:space="preserve">examples above) or generating purely descriptive models </w:t>
-        </w:r>
-      </w:ins>
-      <w:ins w:id="41" w:author="mkapur" w:date="2019-01-24T08:38:00Z">
-        <w:r>
-          <w:t>of trait ‘gradients’ across regions or time periods, without a clear method to define significant break points within them. This</w:t>
-        </w:r>
-      </w:ins>
-      <w:ins w:id="42" w:author="mkapur" w:date="2019-01-24T08:39:00Z">
-        <w:r>
-          <w:t xml:space="preserve"> presents a gap for management scientists, who wish to build population dynamics models </w:t>
-        </w:r>
-      </w:ins>
-      <w:ins w:id="43" w:author="mkapur" w:date="2019-01-24T08:40:00Z">
-        <w:r>
-          <w:t>that accurately represent the fishery structure</w:t>
-        </w:r>
-      </w:ins>
-      <w:ins w:id="44" w:author="Maia Kapur" w:date="2019-01-24T11:23:00Z">
-        <w:r>
-          <w:t xml:space="preserve"> of managed stocks</w:t>
-        </w:r>
-      </w:ins>
-      <w:ins w:id="45" w:author="mkapur" w:date="2019-01-24T08:40:00Z">
-        <w:r>
-          <w:t>. The</w:t>
-        </w:r>
-      </w:ins>
-      <w:ins w:id="46" w:author="Maia Kapur" w:date="2019-01-24T11:23:00Z">
-        <w:r>
-          <w:t xml:space="preserve"> ideal tool </w:t>
-        </w:r>
-      </w:ins>
-      <w:ins w:id="47" w:author="mkapur" w:date="2019-01-24T08:40:00Z">
-        <w:del w:id="48" w:author="Maia Kapur" w:date="2019-01-24T11:23:00Z">
-          <w:r>
-            <w:delText xml:space="preserve"> best outcome </w:delText>
-          </w:r>
-        </w:del>
-      </w:ins>
-      <w:ins w:id="49" w:author="mkapur" w:date="2019-01-24T08:41:00Z">
-        <w:r>
-          <w:t xml:space="preserve">is a data-driven method which defines significant break points in fish size, which researchers can then </w:t>
-        </w:r>
-        <w:r>
-          <w:rPr>
-            <w:highlight w:val="yellow"/>
-            <w:rPrChange w:id="50" w:author="mkapur" w:date="2019-01-24T08:48:00Z">
-              <w:rPr/>
-            </w:rPrChange>
-          </w:rPr>
-          <w:t xml:space="preserve">use </w:t>
-        </w:r>
-      </w:ins>
-      <w:ins w:id="51" w:author="mkapur" w:date="2019-01-24T08:47:00Z">
-        <w:r>
-          <w:rPr>
-            <w:highlight w:val="yellow"/>
-            <w:rPrChange w:id="52" w:author="mkapur" w:date="2019-01-24T08:48:00Z">
-              <w:rPr/>
-            </w:rPrChange>
-          </w:rPr>
-          <w:t>to aggregat</w:t>
-        </w:r>
-      </w:ins>
-      <w:ins w:id="53" w:author="mkapur" w:date="2019-01-24T08:48:00Z">
-        <w:r>
-          <w:rPr>
-            <w:highlight w:val="yellow"/>
-            <w:rPrChange w:id="54" w:author="mkapur" w:date="2019-01-24T08:48:00Z">
-              <w:rPr/>
-            </w:rPrChange>
-          </w:rPr>
-          <w:t>e and estimate parameters</w:t>
-        </w:r>
-        <w:del w:id="55" w:author="Maia Kapur" w:date="2019-01-24T11:23:00Z">
-          <w:r>
-            <w:delText>…</w:delText>
-          </w:r>
-        </w:del>
-      </w:ins>
-      <w:ins w:id="56" w:author="Maia Kapur" w:date="2019-01-24T11:23:00Z">
-        <w:r>
-          <w:t xml:space="preserve"> of somatic growth. </w:t>
-        </w:r>
-      </w:ins>
-      <w:ins w:id="57" w:author="Maia Kapur" w:date="2019-01-24T11:24:00Z">
-        <w:r>
-          <w:t xml:space="preserve">Our approach, which evaluates the first derivative of </w:t>
-        </w:r>
-      </w:ins>
-      <w:ins w:id="58" w:author="Maia Kapur" w:date="2019-01-24T11:30:00Z">
-        <w:r>
-          <w:t xml:space="preserve">smooth functions from </w:t>
-        </w:r>
-      </w:ins>
-      <w:proofErr w:type="gramStart"/>
-      <w:ins w:id="59" w:author="Maia Kapur" w:date="2019-01-24T11:24:00Z">
-        <w:r>
-          <w:t xml:space="preserve">a </w:t>
-        </w:r>
-      </w:ins>
-      <w:ins w:id="60" w:author="Maia Kapur" w:date="2019-01-24T11:23:00Z">
-        <w:r>
-          <w:t xml:space="preserve"> generalized</w:t>
-        </w:r>
-        <w:proofErr w:type="gramEnd"/>
-        <w:r>
-          <w:t xml:space="preserve"> additive model</w:t>
-        </w:r>
-      </w:ins>
-      <w:ins w:id="61" w:author="Maia Kapur" w:date="2019-01-24T11:27:00Z">
-        <w:r>
-          <w:t xml:space="preserve"> (GAM)</w:t>
-        </w:r>
-      </w:ins>
-      <w:ins w:id="62" w:author="Maia Kapur" w:date="2019-01-24T11:24:00Z">
-        <w:r>
-          <w:t xml:space="preserve">, meets this objective </w:t>
-        </w:r>
-      </w:ins>
-      <w:ins w:id="63" w:author="Maia Kapur" w:date="2019-01-24T11:25:00Z">
-        <w:r>
-          <w:t>in a simple, rapid computational framework. Fisheries scientists are likely already familiar with GAMs, and the method does not require the specification of</w:t>
-        </w:r>
-      </w:ins>
-      <w:ins w:id="64" w:author="Maia Kapur" w:date="2019-01-24T11:26:00Z">
-        <w:r>
-          <w:t xml:space="preserve"> multiple error structures or construction of spatial mes</w:t>
-        </w:r>
-      </w:ins>
-      <w:ins w:id="65" w:author="Maia Kapur" w:date="2019-01-24T11:27:00Z">
-        <w:r>
-          <w:t xml:space="preserve">hes, which can be computationally expensive when large </w:t>
-        </w:r>
-        <w:r>
-          <w:fldChar w:fldCharType="begin" w:fldLock="1"/>
-        </w:r>
-      </w:ins>
-      <w:r>
-        <w:instrText>ADDIN CSL_CITATION {"citationItems":[{"id":"ITEM-1","itemData":{"DOI":"10.1016/j.fishres.2018.10.013","ISSN":"01657836","abstract":"Fisheries scientists provide stock, ecosystem, habitat, and climate assessments to support interdisplinary fisheries management in the US and worldwide. These assessment activities have evolved different models, using different review standards, and are communicated using different vocabulary. Recent research shows that spatio-temporal models can estimate population density for multiple locations, times, and species, and that this is a “common currency” for addressing core goals in stock, ecosystem, habitat, and climate assessments. I therefore review the history and “design principles” for one spatio-temporal modelling package, the Vector Autoregressive Spatio-Temporal (VAST) package. I then provide guidance on fifteen major decisions that must be made by users of VAST, including: whether to use a univariate or multivariate model; when to include spatial and/or spatio-temporal variation; how many factors to use within a multivariate model; whether to include density or catchability covariates; and when to include a temporal correlation on model components. I finally demonstrate these decisions using three case studies. The first develops indices of abundance, distribution shift, and range expansion for arrowtooth flounder (Atheresthes stomias) in the Eastern Bering Sea, showing the range expansion for this species. The second involves “species ordination” of eight groundfishes in the Gulf of Alaska bottom trawl survey, which highlights the different spatial distribution of flathead sole (Hippoglossoides elassodon) relative to sablefish (Anoplopoma fimbria) and dover sole (Microstomus pacificus). The third involves a short-term forecast of the proportion of coastwide abundance for five groundfishes within three spatial strata in the US West Coast groundfish bottom trawl survey, and predicts large interannual variability (and high uncertainty) in the distribution of lingcod (Ophiodon elongatus). I conclude by recommending further research exploring the benefits and limitations of a “common currency” approach to stock, ecosystem, habitat, and climate assessments, and discuss extending this approach to optimal survey design and economic assessments.","author":[{"dropping-particle":"","family":"Thorson","given":"James T.","non-dropping-particle":"","parse-names":false,"suffix":""}],"container-title":"Fisheries Research","id":"ITEM-1","issue":"October 2018","issued":{"date-parts":[["2019"]]},"page":"143-161","publisher":"Elsevier","title":"Guidance for decisions using the Vector Autoregressive Spatio-Temporal (VAST) package in stock, ecosystem, habitat and climate assessments","type":"article-journal","volume":"210"},"uris":["http://www.mendeley.com/documents/?uuid=d73c652d-6682-41e5-9c66-b31d82edc747"]}],"mendeley":{"formattedCitation":"(Thorson, 2019a)","plainTextFormattedCitation":"(Thorson, 2019a)","previouslyFormattedCitation":"(Thorson, 2019a)"},"properties":{"noteIndex":0},"schema":"https://github.com/citation-style-language/schema/raw/master/csl-citation.json"}</w:instrText>
-      </w:r>
-      <w:r>
-        <w:fldChar w:fldCharType="separate"/>
-      </w:r>
-      <w:r>
-        <w:rPr>
-          <w:noProof/>
-        </w:rPr>
-        <w:t>(Thorson, 2019a)</w:t>
-      </w:r>
-      <w:ins w:id="66" w:author="Maia Kapur" w:date="2019-01-24T11:27:00Z">
-        <w:r>
-          <w:fldChar w:fldCharType="end"/>
-        </w:r>
-        <w:r>
-          <w:t>.</w:t>
-        </w:r>
-      </w:ins>
-      <w:ins w:id="67" w:author="Maia Kapur" w:date="2019-01-24T11:30:00Z">
-        <w:r>
-          <w:t xml:space="preserve"> The </w:t>
-        </w:r>
-      </w:ins>
-      <w:ins w:id="68" w:author="Maia Kapur" w:date="2019-01-24T11:31:00Z">
-        <w:r>
-          <w:t xml:space="preserve">analysis of first derivatives in GAMs for change-point analysis has </w:t>
-        </w:r>
-      </w:ins>
-      <w:ins w:id="69" w:author="Maia Kapur" w:date="2019-01-24T11:35:00Z">
-        <w:r>
-          <w:t>recently used in</w:t>
-        </w:r>
-      </w:ins>
-      <w:ins w:id="70" w:author="Maia Kapur" w:date="2019-01-24T11:31:00Z">
-        <w:r>
-          <w:t xml:space="preserve"> terrestrial </w:t>
-        </w:r>
-      </w:ins>
-      <w:ins w:id="71" w:author="Maia Kapur" w:date="2019-01-24T11:32:00Z">
-        <w:r>
-          <w:t xml:space="preserve">paleoecology </w:t>
-        </w:r>
-        <w:r>
-          <w:fldChar w:fldCharType="begin" w:fldLock="1"/>
-        </w:r>
-      </w:ins>
-      <w:r>
-        <w:instrText>ADDIN CSL_CITATION {"citationItems":[{"id":"ITEM-1","itemData":{"DOI":"10.1101/322248","abstract":"In the absence of annual laminations, time series generated from lake sediments or other similar stratigraphic sequences are irregularly spaced in time, which complicates formal analysis using classical statistical time series models. In lieu, statistical analyses of trends in palaeoenvironmental time series, if done at all, have typically used simpler linear regressions or (non-) parametric correlations with little regard for the violation of assumptions that almost surely occurs due to temporal dependencies in the data or that correlations do not provide estimates of the magnitude of change, just whether or not there is a linear or monotonic trend. Alternative approaches have used LOESS-estimated trends to justify data interpretations or test hypotheses as to the causal factors without considering the inherent subjectivity of the choice of parameters used to achieve the fit (e.g. span width, degree of polynomial). Generalized additive models (GAMs) are statistical models that can be used to estimate trends as smooth functions of time. Unlike LOESS, GAMs use automatic smoothness selection methods to objectively determine the complexity of the fitted trend, and as formal statistical models, GAMs, allow for potentially complex, non-linear trends, a proper accounting of model uncertainty, and the identification of periods of significant temporal change. Here, I present a consistent and modern approach to the estimation of trends in palaeoenvironmental time series using GAMs, illustrating features of the methodology with two example time series of contrasting complexity; a 150-year bulk organic matter δ15N time series from Small Water, UK, and a 3000-year alkenone record from Braya-Sø, Greenland. I discuss the underlying mechanics of GAMs that allow them to learn the shape of the trend from the data themselves and how simultaneous confidence intervals and the first derivatives of the trend are used to properly account for model uncertainty and identify periods of change. It is hoped that by using GAMs greater attention is paid to the statistical estimation of trends in palaeoenvironmental time series leading to more a robust and reproducible palaeoscience.","author":[{"dropping-particle":"","family":"Simpson","given":"Gavin L","non-dropping-particle":"","parse-names":false,"suffix":""}],"container-title":"bioRxiv","id":"ITEM-1","issued":{"date-parts":[["2018"]]},"title":"Modelling palaeoecological time series using generalized additive models","type":"article-journal"},"uris":["http://www.mendeley.com/documents/?uuid=0f70b78f-53ef-4276-8022-18e23c48037d"]}],"mendeley":{"formattedCitation":"(Simpson, 2018)","plainTextFormattedCitation":"(Simpson, 2018)","previouslyFormattedCitation":"(Simpson, 2018)"},"properties":{"noteIndex":0},"schema":"https://github.com/citation-style-language/schema/raw/master/csl-citation.json"}</w:instrText>
-      </w:r>
-      <w:r>
-        <w:fldChar w:fldCharType="separate"/>
-      </w:r>
-      <w:r>
-        <w:rPr>
-          <w:noProof/>
-        </w:rPr>
-        <w:t>(Simpson, 2018)</w:t>
-      </w:r>
-      <w:ins w:id="72" w:author="Maia Kapur" w:date="2019-01-24T11:32:00Z">
-        <w:r>
-          <w:fldChar w:fldCharType="end"/>
-        </w:r>
-      </w:ins>
-      <w:ins w:id="73" w:author="Maia Kapur" w:date="2019-01-24T11:36:00Z">
-        <w:r>
-          <w:t xml:space="preserve"> and</w:t>
-        </w:r>
-      </w:ins>
-      <w:ins w:id="74" w:author="Maia Kapur" w:date="2019-01-24T11:33:00Z">
-        <w:r>
-          <w:t xml:space="preserve"> geophysics</w:t>
-        </w:r>
-      </w:ins>
-      <w:ins w:id="75" w:author="Maia Kapur" w:date="2019-01-24T11:30:00Z">
-        <w:r>
-          <w:t xml:space="preserve"> </w:t>
-        </w:r>
-      </w:ins>
-      <w:ins w:id="76" w:author="Maia Kapur" w:date="2019-01-24T11:34:00Z">
-        <w:r>
-          <w:fldChar w:fldCharType="begin" w:fldLock="1"/>
-        </w:r>
-      </w:ins>
-      <w:r>
-        <w:instrText>ADDIN CSL_CITATION {"citationItems":[{"id":"ITEM-1","itemData":{"DOI":"10.1002/2017JG004135","ISSN":"21698961","abstract":"© 2018. American Geophysical Union. All Rights Reserved. Critical transitions in ecosystem states are often sudden and unpredictable. Consequently, there is a concerted effort to identify measurable early warning signals (EWS) for these important events. Aquatic ecosystems provide an opportunity to observe critical transitions due to their high sensitivity and rapid response times. Using palaeoecological techniques, we can measure properties of time series data to determine if critical transitions are preceded by any measurable ecosystem metrics, that is, identify EWS. Using a suite of palaeoenvironmental data spanning the last 2,400 years (diatoms, pollen, geochemistry, and charcoal influx), we assess whether a critical transition in diatom community structure was preceded by measurable EWS. Lake Vera, in the temperate rain forest of western Tasmania, Australia, has a diatom community dominated by Discostella stelligera and undergoes an abrupt compositional shift at ca. 820 cal yr BP that is concomitant with increased fire disturbance of the local vegetation. This shift is manifest as a transition from less oligotrophic acidic diatom flora (Achnanthidium minutissimum, Brachysira styriaca, and Fragilaria capucina) to more oligotrophic acidic taxa (Frustulia elongatissima, Eunotia diodon, and Gomphonema multiforme). We observe a marked increase in compositional variance and rate-of-change prior to this critical transition, revealing these metrics are useful EWS in this system. Interestingly, vegetation remains complacent to fire disturbance until after the shift in the diatom community. Disturbance taxa invade and the vegetation system experiences an increase in both compositional variance and rate-of-change. These trends imply an approaching critical transition in the vegetation and the probable collapse of the local rain forest system.","author":[{"dropping-particle":"","family":"Beck","given":"Kristen K.","non-dropping-particle":"","parse-names":false,"suffix":""},{"dropping-particle":"","family":"Fletcher","given":"Michael Shawn","non-dropping-particle":"","parse-names":false,"suffix":""},{"dropping-particle":"","family":"Gadd","given":"Patricia S.","non-dropping-particle":"","parse-names":false,"suffix":""},{"dropping-particle":"","family":"Heijnis","given":"Henk","non-dropping-particle":"","parse-names":false,"suffix":""},{"dropping-particle":"","family":"Saunders","given":"Krystyna M.","non-dropping-particle":"","parse-names":false,"suffix":""},{"dropping-particle":"","family":"Simpson","given":"Gavin L.","non-dropping-particle":"","parse-names":false,"suffix":""},{"dropping-particle":"","family":"Zawadzki","given":"Atun","non-dropping-particle":"","parse-names":false,"suffix":""}],"container-title":"Journal of Geophysical Research: Biogeosciences","id":"ITEM-1","issued":{"date-parts":[["2018"]]},"title":"Variance and Rate-of-Change as Early Warning Signals for a Critical Transition in an Aquatic Ecosystem State: A Test Case From Tasmania, Australia","type":"article-journal"},"uris":["http://www.mendeley.com/documents/?uuid=2553db09-7acb-4ede-826c-931db0c70c04"]}],"mendeley":{"formattedCitation":"(Beck et al., 2018)","plainTextFormattedCitation":"(Beck et al., 2018)"},"properties":{"noteIndex":0},"schema":"https://github.com/citation-style-language/schema/raw/master/csl-citation.json"}</w:instrText>
-      </w:r>
-      <w:r>
-        <w:fldChar w:fldCharType="separate"/>
-      </w:r>
-      <w:r>
-        <w:rPr>
-          <w:noProof/>
-        </w:rPr>
-        <w:t>(Beck et al., 2018)</w:t>
-      </w:r>
-      <w:ins w:id="77" w:author="Maia Kapur" w:date="2019-01-24T11:34:00Z">
-        <w:r>
-          <w:fldChar w:fldCharType="end"/>
-        </w:r>
-      </w:ins>
-      <w:ins w:id="78" w:author="Maia Kapur" w:date="2019-01-24T11:37:00Z">
-        <w:r>
-          <w:t>.</w:t>
-        </w:r>
-      </w:ins>
-    </w:p>
-    <w:p>
-      <w:pPr>
-        <w:spacing w:line="360" w:lineRule="auto"/>
-      </w:pPr>
-      <w:r>
-        <w:t xml:space="preserve">The objective of this study was to </w:t>
-      </w:r>
-      <w:r>
-        <w:t>develop a method for detecting change points in spatiotemporally complex fisheries growth data</w:t>
-      </w:r>
-      <w:r>
-        <w:t xml:space="preserve"> </w:t>
-      </w:r>
-      <w:r>
-        <w:t xml:space="preserve">and </w:t>
-      </w:r>
-      <w:r>
-        <w:t>which</w:t>
-      </w:r>
-      <w:r>
-        <w:t xml:space="preserve"> </w:t>
-      </w:r>
-      <w:r>
-        <w:t>minimizes</w:t>
-      </w:r>
-      <w:r>
-        <w:t xml:space="preserve"> the use of pre-supposed spatial stratifications in the analytical approach. </w:t>
-      </w:r>
-      <w:r>
-        <w:rPr>
-          <w:rFonts w:cstheme="minorHAnsi"/>
-          <w:iCs/>
-        </w:rPr>
-        <w:t xml:space="preserve">This method has the potential to improve detection of large-scale patterns in fish growth, and aid in the development of structured population dynamics models. </w:t>
-      </w:r>
-      <w:r>
-        <w:rPr>
-          <w:rFonts w:cstheme="minorHAnsi"/>
-          <w:iCs/>
-        </w:rPr>
-        <w:t>We use simulation to test the ro</w:t>
-      </w:r>
-      <w:r>
-        <w:rPr>
-          <w:rFonts w:cstheme="minorHAnsi"/>
-          <w:iCs/>
-        </w:rPr>
-        <w:t xml:space="preserve">bustness of the method to </w:t>
-      </w:r>
-      <w:r>
-        <w:rPr>
-          <w:rFonts w:cstheme="minorHAnsi"/>
-          <w:iCs/>
-        </w:rPr>
-        <w:lastRenderedPageBreak/>
-        <w:t xml:space="preserve">increasingly complex </w:t>
-      </w:r>
-      <w:proofErr w:type="spellStart"/>
-      <w:r>
-        <w:rPr>
-          <w:rFonts w:cstheme="minorHAnsi"/>
-          <w:iCs/>
-        </w:rPr>
-        <w:t>spatio</w:t>
-      </w:r>
-      <w:proofErr w:type="spellEnd"/>
-      <w:r>
-        <w:rPr>
-          <w:rFonts w:cstheme="minorHAnsi"/>
-          <w:iCs/>
-        </w:rPr>
-        <w:t>-temporal age and length data</w:t>
-      </w:r>
-      <w:r>
-        <w:rPr>
-          <w:rFonts w:cstheme="minorHAnsi"/>
-          <w:iCs/>
-        </w:rPr>
-        <w:t>, and present a case study application to northeas</w:t>
-      </w:r>
-      <w:r>
-        <w:rPr>
-          <w:rFonts w:cstheme="minorHAnsi"/>
-          <w:iCs/>
-        </w:rPr>
-        <w:t>t</w:t>
-      </w:r>
-      <w:r>
-        <w:rPr>
-          <w:rFonts w:cstheme="minorHAnsi"/>
-          <w:iCs/>
-        </w:rPr>
-        <w:t xml:space="preserve"> Pacific sablefish (</w:t>
-      </w:r>
-      <w:proofErr w:type="spellStart"/>
-      <w:r>
-        <w:rPr>
-          <w:rFonts w:cstheme="minorHAnsi"/>
-          <w:i/>
-          <w:iCs/>
-        </w:rPr>
-        <w:t>Anoplopoma</w:t>
-      </w:r>
-      <w:proofErr w:type="spellEnd"/>
-      <w:r>
-        <w:rPr>
-          <w:rFonts w:cstheme="minorHAnsi"/>
-          <w:i/>
-          <w:iCs/>
-        </w:rPr>
-        <w:t xml:space="preserve"> fimbria).</w:t>
-      </w:r>
-      <w:r>
-        <w:rPr>
-          <w:rFonts w:cstheme="minorHAnsi"/>
-          <w:iCs/>
-        </w:rPr>
-        <w:t xml:space="preserve"> </w:t>
-      </w:r>
-    </w:p>
-    <w:p>
-      <w:pPr>
-        <w:spacing w:line="240" w:lineRule="auto"/>
-        <w:jc w:val="both"/>
-      </w:pPr>
-    </w:p>
-    <w:p>
-      <w:pPr>
-        <w:spacing w:line="240" w:lineRule="auto"/>
-        <w:jc w:val="both"/>
-      </w:pPr>
-      <w:r>
-        <w:t>.</w:t>
-      </w:r>
-    </w:p>
-    <w:p>
-      <w:pPr>
-        <w:pStyle w:val="Heading1"/>
-        <w:spacing w:line="240" w:lineRule="auto"/>
-        <w:jc w:val="both"/>
-      </w:pPr>
-      <w:r>
-        <w:t>Methods</w:t>
-      </w:r>
-    </w:p>
-    <w:p>
-      <w:pPr>
-        <w:spacing w:line="360" w:lineRule="auto"/>
-        <w:jc w:val="both"/>
-      </w:pPr>
-      <w:r>
-        <w:t xml:space="preserve">We developed a data-driven analytical approach to detect changes in fish growth, tested the model on simulated data, and then applied the model to a commercially harvested groundfish stock in the Northeast Pacific. </w:t>
-      </w:r>
-      <w:r>
-        <w:t xml:space="preserve">The </w:t>
-      </w:r>
-      <w:r>
-        <w:t>method</w:t>
-      </w:r>
-      <w:r>
-        <w:t xml:space="preserve"> was designed to identify significant spatiotemporal break-points in the age-length relationship and </w:t>
-      </w:r>
-      <w:commentRangeStart w:id="79"/>
-      <w:commentRangeStart w:id="80"/>
-      <w:r>
-        <w:t xml:space="preserve">not consider </w:t>
-      </w:r>
-      <w:r>
-        <w:rPr>
-          <w:i/>
-        </w:rPr>
-        <w:t>a priori</w:t>
-      </w:r>
-      <w:r>
-        <w:t xml:space="preserve"> hypotheses</w:t>
-      </w:r>
-      <w:commentRangeEnd w:id="79"/>
-      <w:r>
-        <w:rPr>
-          <w:rStyle w:val="CommentReference"/>
-        </w:rPr>
-        <w:commentReference w:id="79"/>
-      </w:r>
-      <w:commentRangeEnd w:id="80"/>
-      <w:r>
-        <w:rPr>
-          <w:rStyle w:val="CommentReference"/>
-        </w:rPr>
-        <w:commentReference w:id="80"/>
-      </w:r>
-      <w:r>
-        <w:t xml:space="preserve"> of spatial stratification. </w:t>
-      </w:r>
-    </w:p>
-    <w:p>
-      <w:pPr>
-        <w:spacing w:line="360" w:lineRule="auto"/>
-        <w:jc w:val="both"/>
-      </w:pPr>
-      <w:r>
-        <w:t xml:space="preserve">The method involves fitting a </w:t>
-      </w:r>
-      <w:r>
-        <w:t>Generalized Additive Model (GAM)</w:t>
-      </w:r>
-      <w:r>
-        <w:t xml:space="preserve"> </w:t>
-      </w:r>
-      <w:r>
-        <w:t xml:space="preserve">using the </w:t>
-      </w:r>
-      <w:proofErr w:type="spellStart"/>
-      <w:r>
-        <w:t>mgcv</w:t>
-      </w:r>
-      <w:proofErr w:type="spellEnd"/>
-      <w:r>
-        <w:t xml:space="preserve"> package </w:t>
-      </w:r>
-      <w:r>
-        <w:fldChar w:fldCharType="begin" w:fldLock="1"/>
-      </w:r>
-      <w:r>
-        <w:instrText>ADDIN CSL_CITATION {"citationItems":[{"id":"ITEM-1","itemData":{"DOI":"10.1111/j.1467-9868.2010.00749.x","ISBN":"1369-7412","ISSN":"13697412","PMID":"18937713","abstract":"Recent work by Reiss and Ogden provides a theoretical basis for sometimes preferring restricted maximum likelihood (REML) to generalized cross-validation (GCV) for smoothing parameter selection in semiparametric regression. However, existing REML or marginal likelihood (ML) based methods for semiparametric generalized linear models (GLMs) use iterative REML or ML estimation of the smoothing parameters of working linear approximations to the GLM. Such indirect schemes need not converge and fail to do so in a non-negligible proportion of practical analyses. By contrast, very reliable prediction error criteria smoothing parameter selection methods are available, based on direct optimization of GCV, or related criteria, for the GLM itself. Since such methods directly optimize properly defined functions of the smoothing parameters, they have much more reliable convergence properties. The paper develops the first such method for REML or ML estimation of smoothing parameters. A Laplace approximation is used to obtain an approximate REML or ML for any GLM, which is suitable for efficient direct optimization. This REML or ML criterion requires that Newton-Raphson iteration, rather than Fisher scoring, be used for GLM fitting, and a computationally stable approach to this is proposed. The REML or ML criterion itself is optimized by a Newton method, with the derivatives required obtained by a mixture of implicit differentiation and direct methods. The method will cope with numerical rank deficiency in the fitted model and in fact provides a slight improvement in numerical robustness on the earlier method of Wood for prediction error criteria based smoothness selection. Simulation results suggest that the new REML and ML methods offer some improvement in mean-square error performance relative to GCV or Akaike's information criterion in most cases, without the small number of severe undersmoothing failures to which Akaike's information criterion and GCV are prone. This is achieved at the same computational cost as GCV or Akaike's information criterion. The new approach also eliminates the convergence failures of previous REML- or ML-based approaches for penalized GLMs and usually has lower computational cost than these alternatives. Example applications are presented in adaptive smoothing, scalar on function regression and generalized additive model selection.","author":[{"dropping-particle":"","family":"Wood","given":"Simon N.","non-dropping-particle":"","parse-names":false,"suffix":""}],"container-title":"Journal of the Royal Statistical Society. Series B: Statistical Methodology","id":"ITEM-1","issued":{"date-parts":[["2011"]]},"title":"Fast stable restricted maximum likelihood and marginal likelihood estimation of semiparametric generalized linear models","type":"article-journal"},"uris":["http://www.mendeley.com/documents/?uuid=2f65760f-0c01-4fdf-b791-0cb39af2d484"]}],"mendeley":{"formattedCitation":"(Wood, 2011)","plainTextFormattedCitation":"(Wood, 2011)","previouslyFormattedCitation":"(Wood, 2011)"},"properties":{"noteIndex":0},"schema":"https://github.com/citation-style-language/schema/raw/master/csl-citation.json"}</w:instrText>
-      </w:r>
-      <w:r>
-        <w:fldChar w:fldCharType="separate"/>
-      </w:r>
-      <w:r>
-        <w:rPr>
-          <w:noProof/>
-        </w:rPr>
-        <w:t>(Wood, 2011)</w:t>
-      </w:r>
-      <w:r>
-        <w:fldChar w:fldCharType="end"/>
-      </w:r>
-      <w:r>
-        <w:t xml:space="preserve"> in R </w:t>
-      </w:r>
-      <w:r>
-        <w:fldChar w:fldCharType="begin" w:fldLock="1"/>
-      </w:r>
-      <w:r>
-        <w:instrText>ADDIN CSL_CITATION {"citationItems":[{"id":"ITEM-1","itemData":{"DOI":"10.1007/978-3-540-74686-7","ISBN":"3900051070","ISSN":"16000706","abstract":"R Foundation for Statistical Computing, Vienna, Austria. ISBN 3-900051-07-0, URL http://www.R-project.org/.","author":[{"dropping-particle":"","family":"R Development Core Team","given":"R","non-dropping-particle":"","parse-names":false,"suffix":""}],"container-title":"R Foundation for Statistical Computing","id":"ITEM-1","issue":"2.11.1","issued":{"date-parts":[["2011"]]},"number-of-pages":"409","title":"R: A Language and Environment for Statistical Computing","type":"book","volume":"1"},"uris":["http://www.mendeley.com/documents/?uuid=94f322ea-2779-469d-b0ab-63b79505177e"]}],"mendeley":{"formattedCitation":"(R Development Core Team, 2011)","plainTextFormattedCitation":"(R Development Core Team, 2011)","previouslyFormattedCitation":"(R Development Core Team, 2011)"},"properties":{"noteIndex":0},"schema":"https://github.com/citation-style-language/schema/raw/master/csl-citation.json"}</w:instrText>
-      </w:r>
-      <w:r>
-        <w:fldChar w:fldCharType="separate"/>
-      </w:r>
-      <w:r>
-        <w:rPr>
-          <w:noProof/>
-        </w:rPr>
-        <w:t>(R Development Core Team, 2011)</w:t>
-      </w:r>
-      <w:r>
-        <w:fldChar w:fldCharType="end"/>
-      </w:r>
-      <w:r>
-        <w:t xml:space="preserve"> to </w:t>
-      </w:r>
-      <w:r>
-        <w:t xml:space="preserve">the vector of observed lengths as the response variable, predicted by separate smoothers for year and latitude. Non-smoothed predictors included age (in years) and </w:t>
-      </w:r>
-      <w:commentRangeStart w:id="81"/>
-      <w:r>
-        <w:t xml:space="preserve">sex </w:t>
-      </w:r>
-      <w:commentRangeEnd w:id="81"/>
-      <w:r>
-        <w:rPr>
-          <w:rStyle w:val="CommentReference"/>
-        </w:rPr>
-        <w:commentReference w:id="81"/>
-      </w:r>
-      <w:r>
-        <w:t xml:space="preserve">(male/female only; </w:t>
-      </w:r>
-      <w:r>
-        <w:t>fish of “unknown” sex were removed from the</w:t>
-      </w:r>
-      <w:r>
-        <w:t xml:space="preserve"> </w:t>
-      </w:r>
-      <w:r>
-        <w:t>analysis beforehand</w:t>
-      </w:r>
-      <w:r>
-        <w:t xml:space="preserve">) so that the smooth functions represented all variation not explained by these </w:t>
-      </w:r>
-      <w:commentRangeStart w:id="82"/>
-      <w:r>
-        <w:t>factors</w:t>
-      </w:r>
-      <w:commentRangeEnd w:id="82"/>
-      <w:r>
-        <w:rPr>
-          <w:rStyle w:val="CommentReference"/>
-        </w:rPr>
-        <w:commentReference w:id="82"/>
-      </w:r>
-      <w:r>
-        <w:t xml:space="preserve">. </w:t>
-      </w:r>
-    </w:p>
-    <w:p>
-      <w:pPr>
-        <w:pStyle w:val="Caption"/>
-        <w:rPr>
-          <w:rFonts w:eastAsiaTheme="minorEastAsia"/>
-        </w:rPr>
-      </w:pPr>
-      <w:r>
-        <w:t xml:space="preserve">Equation </w:t>
-      </w:r>
-      <w:r>
-        <w:fldChar w:fldCharType="begin"/>
-      </w:r>
-      <w:r>
-        <w:instrText xml:space="preserve"> SEQ Equation \* ARABIC </w:instrText>
-      </w:r>
-      <w:r>
-        <w:fldChar w:fldCharType="separate"/>
-      </w:r>
-      <w:r>
-        <w:rPr>
-          <w:noProof/>
-        </w:rPr>
-        <w:t>1</w:t>
-      </w:r>
-      <w:r>
-        <w:fldChar w:fldCharType="end"/>
-      </w:r>
+      </w:fldSimple>
       <w:r>
         <w:t xml:space="preserve"> </w:t>
       </w:r>
@@ -1453,13 +1239,7 @@
           <w:rPr>
             <w:rFonts w:ascii="Cambria Math" w:hAnsi="Cambria Math"/>
           </w:rPr>
-          <m:t>)</m:t>
-        </m:r>
-        <m:r>
-          <w:rPr>
-            <w:rFonts w:ascii="Cambria Math" w:hAnsi="Cambria Math"/>
-          </w:rPr>
-          <m:t>=</m:t>
+          <m:t>)=</m:t>
         </m:r>
         <m:sSub>
           <m:sSubPr>
@@ -1720,27 +1500,10 @@
         <w:t xml:space="preserve"> is an invertible, monotonic function which enables mapping from the response scale to the scale of the linear predictor, such as the natural logarithm.</w:t>
       </w:r>
       <w:r>
-        <w:t xml:space="preserve"> Because the parameters of the VGBF can be highly negatively correlated, we subset real and simulated datasets used here to include only female fish of age four, </w:t>
-      </w:r>
-      <w:r>
-        <w:rPr>
-          <w:highlight w:val="yellow"/>
-        </w:rPr>
-        <w:t xml:space="preserve">which is an </w:t>
-      </w:r>
-      <w:proofErr w:type="spellStart"/>
-      <w:r>
-        <w:rPr>
-          <w:highlight w:val="yellow"/>
-        </w:rPr>
-        <w:t>indivative</w:t>
-      </w:r>
-      <w:proofErr w:type="spellEnd"/>
-      <w:r>
-        <w:rPr>
-          <w:highlight w:val="yellow"/>
-        </w:rPr>
-        <w:t xml:space="preserve"> age for fish of this length…</w:t>
+        <w:t xml:space="preserve"> Because the parameters of the VGBF can be highly negatively correlated, we subset real and simulated datasets used here to include only female fish of age four</w:t>
+      </w:r>
+      <w:r>
+        <w:t>.</w:t>
       </w:r>
       <w:r>
         <w:t xml:space="preserve"> </w:t>
@@ -1751,8 +1514,8 @@
         <w:spacing w:line="360" w:lineRule="auto"/>
         <w:jc w:val="both"/>
       </w:pPr>
-      <w:commentRangeStart w:id="83"/>
-      <w:commentRangeStart w:id="84"/>
+      <w:commentRangeStart w:id="6"/>
+      <w:commentRangeStart w:id="7"/>
       <w:r>
         <w:t xml:space="preserve">The first derivatives of the GAM </w:t>
       </w:r>
@@ -1762,19 +1525,19 @@
       <w:r>
         <w:t xml:space="preserve"> evaluated to identify areas of significant change (i.e., break points) in growth parameter estimates.</w:t>
       </w:r>
-      <w:commentRangeEnd w:id="83"/>
+      <w:commentRangeEnd w:id="6"/>
       <w:r>
         <w:rPr>
           <w:rStyle w:val="CommentReference"/>
         </w:rPr>
-        <w:commentReference w:id="83"/>
-      </w:r>
-      <w:commentRangeEnd w:id="84"/>
+        <w:commentReference w:id="6"/>
+      </w:r>
+      <w:commentRangeEnd w:id="7"/>
       <w:r>
         <w:rPr>
           <w:rStyle w:val="CommentReference"/>
         </w:rPr>
-        <w:commentReference w:id="84"/>
+        <w:commentReference w:id="7"/>
       </w:r>
       <w:r>
         <w:t xml:space="preserve"> </w:t>
@@ -1809,16 +1572,24 @@
       <w:r>
         <w:t xml:space="preserve">. The finite differences approach approximates the first derivative of the spline generated from the GAM </w:t>
       </w:r>
-      <w:commentRangeStart w:id="85"/>
+      <w:commentRangeStart w:id="8"/>
+      <w:commentRangeStart w:id="9"/>
       <w:r>
         <w:t>function</w:t>
       </w:r>
-      <w:commentRangeEnd w:id="85"/>
+      <w:commentRangeEnd w:id="8"/>
       <w:r>
         <w:rPr>
           <w:rStyle w:val="CommentReference"/>
         </w:rPr>
-        <w:commentReference w:id="85"/>
+        <w:commentReference w:id="8"/>
+      </w:r>
+      <w:commentRangeEnd w:id="9"/>
+      <w:r>
+        <w:rPr>
+          <w:rStyle w:val="CommentReference"/>
+        </w:rPr>
+        <w:commentReference w:id="9"/>
       </w:r>
       <w:r>
         <w:t xml:space="preserve">. </w:t>
@@ -1856,24 +1627,14 @@
         <w:lastRenderedPageBreak/>
         <w:t xml:space="preserve">Equation </w:t>
       </w:r>
-      <w:r>
-        <w:fldChar w:fldCharType="begin"/>
-      </w:r>
-      <w:r>
-        <w:instrText xml:space="preserve"> SEQ Equation \* ARABIC </w:instrText>
-      </w:r>
-      <w:r>
-        <w:fldChar w:fldCharType="separate"/>
-      </w:r>
-      <w:r>
-        <w:rPr>
-          <w:noProof/>
-        </w:rPr>
-        <w:t>2</w:t>
-      </w:r>
-      <w:r>
-        <w:fldChar w:fldCharType="end"/>
-      </w:r>
+      <w:fldSimple w:instr=" SEQ Equation \* ARABIC ">
+        <w:r>
+          <w:rPr>
+            <w:noProof/>
+          </w:rPr>
+          <w:t>2</w:t>
+        </w:r>
+      </w:fldSimple>
       <w:r>
         <w:rPr>
           <w:sz w:val="32"/>
@@ -2072,13 +1833,7 @@
           <w:rPr>
             <w:rFonts w:ascii="Cambria Math" w:hAnsi="Cambria Math"/>
           </w:rPr>
-          <m:t xml:space="preserve"> </m:t>
-        </m:r>
-        <m:r>
-          <w:rPr>
-            <w:rFonts w:ascii="Cambria Math" w:hAnsi="Cambria Math"/>
-          </w:rPr>
-          <m:t>g</m:t>
+          <m:t xml:space="preserve"> g</m:t>
         </m:r>
         <m:d>
           <m:dPr>
@@ -2229,28 +1984,18 @@
       <w:r>
         <w:t xml:space="preserve">Equation </w:t>
       </w:r>
-      <w:r>
-        <w:fldChar w:fldCharType="begin"/>
-      </w:r>
-      <w:r>
-        <w:instrText xml:space="preserve"> SEQ Equation \* ARABIC </w:instrText>
-      </w:r>
-      <w:r>
-        <w:fldChar w:fldCharType="separate"/>
-      </w:r>
-      <w:r>
-        <w:rPr>
-          <w:noProof/>
-        </w:rPr>
-        <w:t>3</w:t>
-      </w:r>
-      <w:r>
-        <w:fldChar w:fldCharType="end"/>
-      </w:r>
+      <w:fldSimple w:instr=" SEQ Equation \* ARABIC ">
+        <w:r>
+          <w:rPr>
+            <w:noProof/>
+          </w:rPr>
+          <w:t>3</w:t>
+        </w:r>
+      </w:fldSimple>
       <w:r>
         <w:t xml:space="preserve"> </w:t>
       </w:r>
-      <w:commentRangeStart w:id="86"/>
+      <w:commentRangeStart w:id="10"/>
       <m:oMath>
         <m:r>
           <w:rPr>
@@ -2348,16 +2093,7 @@
                           <w:rPr>
                             <w:rFonts w:ascii="Cambria Math" w:hAnsi="Cambria Math"/>
                           </w:rPr>
-                          <m:t>V</m:t>
-                        </m:r>
-                        <m:r>
-                          <m:rPr>
-                            <m:sty m:val="bi"/>
-                          </m:rPr>
-                          <w:rPr>
-                            <w:rFonts w:ascii="Cambria Math" w:hAnsi="Cambria Math"/>
-                          </w:rPr>
-                          <m:t>)</m:t>
+                          <m:t>V)</m:t>
                         </m:r>
                       </m:e>
                       <m:sub>
@@ -2389,7 +2125,7 @@
             </m:r>
           </m:sup>
         </m:sSup>
-        <w:commentRangeEnd w:id="86"/>
+        <w:commentRangeEnd w:id="10"/>
         <m:r>
           <m:rPr>
             <m:sty m:val="p"/>
@@ -2398,7 +2134,7 @@
             <w:rStyle w:val="CommentReference"/>
             <w:iCs w:val="0"/>
           </w:rPr>
-          <w:commentReference w:id="86"/>
+          <w:commentReference w:id="10"/>
         </m:r>
       </m:oMath>
     </w:p>
@@ -2439,7 +2175,7 @@
         <w:spacing w:line="360" w:lineRule="auto"/>
         <w:jc w:val="both"/>
       </w:pPr>
-      <w:commentRangeStart w:id="87"/>
+      <w:commentRangeStart w:id="11"/>
       <w:r>
         <w:t>We then identif</w:t>
       </w:r>
@@ -2487,12 +2223,12 @@
       <w:r>
         <w:t>and designated these as “break points”</w:t>
       </w:r>
-      <w:commentRangeEnd w:id="87"/>
+      <w:commentRangeEnd w:id="11"/>
       <w:r>
         <w:rPr>
           <w:rStyle w:val="CommentReference"/>
         </w:rPr>
-        <w:commentReference w:id="87"/>
+        <w:commentReference w:id="11"/>
       </w:r>
       <w:r>
         <w:t xml:space="preserve">. Once identified, we re-aggregate the raw length and age data to match these breakpoints and estimate the parameters of the VGBF </w:t>
@@ -2565,16 +2301,16 @@
       <w:r>
         <w:t xml:space="preserve">using maximum likelihood in Template </w:t>
       </w:r>
-      <w:commentRangeStart w:id="88"/>
+      <w:commentRangeStart w:id="12"/>
       <w:r>
         <w:t>Model</w:t>
       </w:r>
-      <w:commentRangeEnd w:id="88"/>
+      <w:commentRangeEnd w:id="12"/>
       <w:r>
         <w:rPr>
           <w:rStyle w:val="CommentReference"/>
         </w:rPr>
-        <w:commentReference w:id="88"/>
+        <w:commentReference w:id="12"/>
       </w:r>
       <w:r>
         <w:t xml:space="preserve"> Builder </w:t>
@@ -2866,7 +2602,7 @@
           </w:rPr>
           <m:t xml:space="preserve">+ </m:t>
         </m:r>
-        <w:commentRangeStart w:id="89"/>
+        <w:commentRangeStart w:id="13"/>
         <m:r>
           <m:rPr>
             <m:sty m:val="p"/>
@@ -2876,7 +2612,7 @@
           </w:rPr>
           <m:t>ε</m:t>
         </m:r>
-        <w:commentRangeEnd w:id="89"/>
+        <w:commentRangeEnd w:id="13"/>
         <m:r>
           <m:rPr>
             <m:sty m:val="p"/>
@@ -2884,7 +2620,7 @@
           <w:rPr>
             <w:rStyle w:val="CommentReference"/>
           </w:rPr>
-          <w:commentReference w:id="89"/>
+          <w:commentReference w:id="13"/>
         </m:r>
         <m:r>
           <m:rPr>
@@ -2895,7 +2631,7 @@
           </w:rPr>
           <m:t xml:space="preserve"> ε ~ N(0,</m:t>
         </m:r>
-        <w:commentRangeStart w:id="90"/>
+        <w:commentRangeStart w:id="14"/>
         <m:r>
           <m:rPr>
             <m:sty m:val="p"/>
@@ -2913,12 +2649,12 @@
         </w:rPr>
         <w:t>2</w:t>
       </w:r>
-      <w:commentRangeEnd w:id="90"/>
+      <w:commentRangeEnd w:id="14"/>
       <w:r>
         <w:rPr>
           <w:rStyle w:val="CommentReference"/>
         </w:rPr>
-        <w:commentReference w:id="90"/>
+        <w:commentReference w:id="14"/>
       </w:r>
       <w:r>
         <w:rPr>
@@ -2980,7 +2716,7 @@
       <w:r>
         <w:t xml:space="preserve"> sex</w:t>
       </w:r>
-      <w:commentRangeStart w:id="91"/>
+      <w:commentRangeStart w:id="15"/>
       <w:r>
         <w:t xml:space="preserve">; the </w:t>
       </w:r>
@@ -2991,10 +2727,10 @@
         <w:t xml:space="preserve">additive error term </w:t>
       </w:r>
       <w:r>
-        <w:t>is assumed universal across strata and se</w:t>
-      </w:r>
-      <w:r>
-        <w:t>x and n</w:t>
+        <w:t xml:space="preserve">is </w:t>
+      </w:r>
+      <w:r>
+        <w:t>n</w:t>
       </w:r>
       <w:r>
         <w:rPr>
@@ -3002,12 +2738,12 @@
         </w:rPr>
         <w:t>ormally distributed with mean zero.</w:t>
       </w:r>
-      <w:commentRangeEnd w:id="91"/>
+      <w:commentRangeEnd w:id="15"/>
       <w:r>
         <w:rPr>
           <w:rStyle w:val="CommentReference"/>
         </w:rPr>
-        <w:commentReference w:id="91"/>
+        <w:commentReference w:id="15"/>
       </w:r>
     </w:p>
     <w:p>
@@ -3030,7 +2766,7 @@
       <w:r>
         <w:t>t0 = 0,</w:t>
       </w:r>
-      <w:commentRangeStart w:id="92"/>
+      <w:commentRangeStart w:id="16"/>
       <w:r>
         <w:t xml:space="preserve"> </w:t>
       </w:r>
@@ -3051,12 +2787,12 @@
       <w:r>
         <w:t>= 0</w:t>
       </w:r>
-      <w:commentRangeEnd w:id="92"/>
+      <w:commentRangeEnd w:id="16"/>
       <w:r>
         <w:rPr>
           <w:rStyle w:val="CommentReference"/>
         </w:rPr>
-        <w:commentReference w:id="92"/>
+        <w:commentReference w:id="16"/>
       </w:r>
       <w:r>
         <w:t xml:space="preserve">, </w:t>
@@ -3092,21 +2828,31 @@
         <w:lastRenderedPageBreak/>
         <w:t xml:space="preserve">Simulation </w:t>
       </w:r>
-      <w:commentRangeStart w:id="93"/>
+      <w:commentRangeStart w:id="17"/>
+      <w:commentRangeStart w:id="18"/>
       <w:r>
         <w:rPr>
           <w:highlight w:val="yellow"/>
         </w:rPr>
         <w:t>Testing</w:t>
       </w:r>
-      <w:commentRangeEnd w:id="93"/>
+      <w:commentRangeEnd w:id="17"/>
       <w:r>
         <w:rPr>
           <w:rStyle w:val="CommentReference"/>
           <w:rFonts w:eastAsiaTheme="minorHAnsi"/>
           <w:i w:val="0"/>
         </w:rPr>
-        <w:commentReference w:id="93"/>
+        <w:commentReference w:id="17"/>
+      </w:r>
+      <w:commentRangeEnd w:id="18"/>
+      <w:r>
+        <w:rPr>
+          <w:rStyle w:val="CommentReference"/>
+          <w:rFonts w:eastAsiaTheme="minorHAnsi"/>
+          <w:i w:val="0"/>
+        </w:rPr>
+        <w:commentReference w:id="18"/>
       </w:r>
     </w:p>
     <w:p>
@@ -3135,44 +2881,38 @@
       <w:r>
         <w:t>an individual-based model (</w:t>
       </w:r>
-      <w:commentRangeStart w:id="94"/>
+      <w:commentRangeStart w:id="19"/>
+      <w:commentRangeStart w:id="20"/>
       <w:r>
         <w:t>IBM</w:t>
       </w:r>
-      <w:commentRangeEnd w:id="94"/>
+      <w:commentRangeEnd w:id="19"/>
       <w:r>
         <w:rPr>
           <w:rStyle w:val="CommentReference"/>
         </w:rPr>
-        <w:commentReference w:id="94"/>
-      </w:r>
-      <w:r>
-        <w:t xml:space="preserve">). The </w:t>
-      </w:r>
-      <w:commentRangeStart w:id="95"/>
-      <w:r>
-        <w:t xml:space="preserve">IBM </w:t>
-      </w:r>
-      <w:commentRangeEnd w:id="95"/>
+        <w:commentReference w:id="19"/>
+      </w:r>
+      <w:commentRangeEnd w:id="20"/>
       <w:r>
         <w:rPr>
           <w:rStyle w:val="CommentReference"/>
         </w:rPr>
-        <w:commentReference w:id="95"/>
-      </w:r>
-      <w:r>
-        <w:t xml:space="preserve">is capable of mimicking individual characteristics by following the life history processes (survival, growth, and reproduction) of individual fish. </w:t>
-      </w:r>
-      <w:commentRangeStart w:id="96"/>
+        <w:commentReference w:id="20"/>
+      </w:r>
+      <w:r>
+        <w:t xml:space="preserve">). The IBM is capable of mimicking individual characteristics by following the life history processes (survival, growth, and reproduction) of individual fish. </w:t>
+      </w:r>
+      <w:commentRangeStart w:id="21"/>
       <w:r>
         <w:t>Temporal variation in fish growth</w:t>
       </w:r>
-      <w:commentRangeEnd w:id="96"/>
+      <w:commentRangeEnd w:id="21"/>
       <w:r>
         <w:rPr>
           <w:rStyle w:val="CommentReference"/>
         </w:rPr>
-        <w:commentReference w:id="96"/>
+        <w:commentReference w:id="21"/>
       </w:r>
       <w:r>
         <w:t xml:space="preserve"> </w:t>
@@ -3198,7 +2938,8 @@
       <w:r>
         <w:t>via</w:t>
       </w:r>
-      <w:commentRangeStart w:id="97"/>
+      <w:commentRangeStart w:id="22"/>
+      <w:commentRangeStart w:id="23"/>
       <w:r>
         <w:t xml:space="preserve"> a generated vector of </w:t>
       </w:r>
@@ -3214,12 +2955,19 @@
       <w:r>
         <w:t xml:space="preserve"> </w:t>
       </w:r>
-      <w:commentRangeEnd w:id="97"/>
+      <w:commentRangeEnd w:id="22"/>
       <w:r>
         <w:rPr>
           <w:rStyle w:val="CommentReference"/>
         </w:rPr>
-        <w:commentReference w:id="97"/>
+        <w:commentReference w:id="22"/>
+      </w:r>
+      <w:commentRangeEnd w:id="23"/>
+      <w:r>
+        <w:rPr>
+          <w:rStyle w:val="CommentReference"/>
+        </w:rPr>
+        <w:commentReference w:id="23"/>
       </w:r>
       <w:r>
         <w:fldChar w:fldCharType="begin" w:fldLock="1"/>
@@ -3419,8 +3167,8 @@
       <w:r>
         <w:t xml:space="preserve"> </w:t>
       </w:r>
-      <w:commentRangeStart w:id="98"/>
-      <w:commentRangeStart w:id="99"/>
+      <w:commentRangeStart w:id="24"/>
+      <w:commentRangeStart w:id="25"/>
       <w:r>
         <w:t xml:space="preserve">The growth module of the IBM itself implements a VBGF with  </w:t>
       </w:r>
@@ -3885,19 +3633,19 @@
         </w:rPr>
         <w:fldChar w:fldCharType="end"/>
       </w:r>
-      <w:commentRangeEnd w:id="98"/>
+      <w:commentRangeEnd w:id="24"/>
       <w:r>
         <w:rPr>
           <w:rStyle w:val="CommentReference"/>
         </w:rPr>
-        <w:commentReference w:id="98"/>
-      </w:r>
-      <w:commentRangeEnd w:id="99"/>
+        <w:commentReference w:id="24"/>
+      </w:r>
+      <w:commentRangeEnd w:id="25"/>
       <w:r>
         <w:rPr>
           <w:rStyle w:val="CommentReference"/>
         </w:rPr>
-        <w:commentReference w:id="99"/>
+        <w:commentReference w:id="25"/>
       </w:r>
       <w:r>
         <w:rPr>
@@ -3915,21 +3663,41 @@
         <w:rPr>
           <w:rFonts w:eastAsiaTheme="minorEastAsia"/>
         </w:rPr>
-        <w:t xml:space="preserve"> bias-corrected lognormal err</w:t>
-      </w:r>
-      <w:commentRangeStart w:id="100"/>
+        <w:t xml:space="preserve"> </w:t>
+      </w:r>
       <w:r>
         <w:rPr>
           <w:rFonts w:eastAsiaTheme="minorEastAsia"/>
         </w:rPr>
+        <w:t xml:space="preserve">a </w:t>
+      </w:r>
+      <w:r>
+        <w:rPr>
+          <w:rFonts w:eastAsiaTheme="minorEastAsia"/>
+        </w:rPr>
+        <w:t>bias-corrected lognormal err</w:t>
+      </w:r>
+      <w:commentRangeStart w:id="26"/>
+      <w:commentRangeStart w:id="27"/>
+      <w:r>
+        <w:rPr>
+          <w:rFonts w:eastAsiaTheme="minorEastAsia"/>
+        </w:rPr>
         <w:t>or term</w:t>
       </w:r>
-      <w:commentRangeEnd w:id="100"/>
+      <w:commentRangeEnd w:id="26"/>
       <w:r>
         <w:rPr>
           <w:rStyle w:val="CommentReference"/>
         </w:rPr>
-        <w:commentReference w:id="100"/>
+        <w:commentReference w:id="26"/>
+      </w:r>
+      <w:commentRangeEnd w:id="27"/>
+      <w:r>
+        <w:rPr>
+          <w:rStyle w:val="CommentReference"/>
+        </w:rPr>
+        <w:commentReference w:id="27"/>
       </w:r>
       <w:r>
         <w:rPr>
@@ -3994,16 +3762,14 @@
       <w:r>
         <w:t xml:space="preserve">The simulated scenarios described below were designed to represent the spectrum of possible growth regimes. The method was evaluated based on a) if it was able to accurately detect the presence or absence and </w:t>
       </w:r>
-      <w:commentRangeStart w:id="101"/>
-      <w:commentRangeStart w:id="102"/>
+      <w:commentRangeStart w:id="28"/>
+      <w:commentRangeStart w:id="29"/>
       <w:r>
         <w:t xml:space="preserve">location </w:t>
       </w:r>
-      <w:proofErr w:type="gramStart"/>
-      <w:r>
-        <w:t>of  ‘</w:t>
-      </w:r>
-      <w:proofErr w:type="gramEnd"/>
+      <w:r>
+        <w:t>of ‘</w:t>
+      </w:r>
       <w:r>
         <w:t>break point</w:t>
       </w:r>
@@ -4013,19 +3779,19 @@
       <w:r>
         <w:t>’ in space or time</w:t>
       </w:r>
-      <w:commentRangeEnd w:id="101"/>
+      <w:commentRangeEnd w:id="28"/>
       <w:r>
         <w:rPr>
           <w:rStyle w:val="CommentReference"/>
         </w:rPr>
-        <w:commentReference w:id="101"/>
-      </w:r>
-      <w:commentRangeEnd w:id="102"/>
+        <w:commentReference w:id="28"/>
+      </w:r>
+      <w:commentRangeEnd w:id="29"/>
       <w:r>
         <w:rPr>
           <w:rStyle w:val="CommentReference"/>
         </w:rPr>
-        <w:commentReference w:id="102"/>
+        <w:commentReference w:id="29"/>
       </w:r>
       <w:r>
         <w:t xml:space="preserve">, and b) if re-aggregation of the data at the proposed break point resulted in VBGF parameter estimates </w:t>
@@ -4039,32 +3805,32 @@
       <w:r>
         <w:t xml:space="preserve">e values used to generate the </w:t>
       </w:r>
-      <w:commentRangeStart w:id="103"/>
-      <w:commentRangeStart w:id="104"/>
-      <w:commentRangeStart w:id="105"/>
+      <w:commentRangeStart w:id="30"/>
+      <w:commentRangeStart w:id="31"/>
+      <w:commentRangeStart w:id="32"/>
       <w:r>
         <w:t>dataset</w:t>
       </w:r>
-      <w:commentRangeEnd w:id="103"/>
+      <w:commentRangeEnd w:id="30"/>
       <w:r>
         <w:rPr>
           <w:rStyle w:val="CommentReference"/>
         </w:rPr>
-        <w:commentReference w:id="103"/>
-      </w:r>
-      <w:commentRangeEnd w:id="104"/>
+        <w:commentReference w:id="30"/>
+      </w:r>
+      <w:commentRangeEnd w:id="31"/>
       <w:r>
         <w:rPr>
           <w:rStyle w:val="CommentReference"/>
         </w:rPr>
-        <w:commentReference w:id="104"/>
-      </w:r>
-      <w:commentRangeEnd w:id="105"/>
+        <w:commentReference w:id="31"/>
+      </w:r>
+      <w:commentRangeEnd w:id="32"/>
       <w:r>
         <w:rPr>
           <w:rStyle w:val="CommentReference"/>
         </w:rPr>
-        <w:commentReference w:id="105"/>
+        <w:commentReference w:id="32"/>
       </w:r>
       <w:r>
         <w:t>.</w:t>
@@ -4119,19 +3885,19 @@
               </w:rPr>
               <w:t xml:space="preserve">Fishing </w:t>
             </w:r>
-            <w:commentRangeStart w:id="106"/>
+            <w:commentRangeStart w:id="33"/>
             <w:r>
               <w:rPr>
                 <w:b/>
               </w:rPr>
               <w:t>Mortality</w:t>
             </w:r>
-            <w:commentRangeEnd w:id="106"/>
+            <w:commentRangeEnd w:id="33"/>
             <w:r>
               <w:rPr>
                 <w:rStyle w:val="CommentReference"/>
               </w:rPr>
-              <w:commentReference w:id="106"/>
+              <w:commentReference w:id="33"/>
             </w:r>
             <w:r>
               <w:rPr>
@@ -4286,24 +4052,32 @@
             <w:tcW w:w="3057" w:type="dxa"/>
           </w:tcPr>
           <w:p>
-            <w:commentRangeStart w:id="107"/>
-            <w:commentRangeStart w:id="108"/>
+            <w:commentRangeStart w:id="34"/>
+            <w:commentRangeStart w:id="35"/>
+            <w:commentRangeStart w:id="36"/>
             <w:r>
               <w:t>Low from years 1-24; medium from years 25-100 (and vice versa); high from years 1-24; medium from years 25-100 (and vice versa)</w:t>
             </w:r>
-            <w:commentRangeEnd w:id="107"/>
+            <w:commentRangeEnd w:id="34"/>
             <w:r>
               <w:rPr>
                 <w:rStyle w:val="CommentReference"/>
               </w:rPr>
-              <w:commentReference w:id="107"/>
-            </w:r>
-            <w:commentRangeEnd w:id="108"/>
+              <w:commentReference w:id="34"/>
+            </w:r>
+            <w:commentRangeEnd w:id="35"/>
             <w:r>
               <w:rPr>
                 <w:rStyle w:val="CommentReference"/>
               </w:rPr>
-              <w:commentReference w:id="108"/>
+              <w:commentReference w:id="35"/>
+            </w:r>
+            <w:commentRangeEnd w:id="36"/>
+            <w:r>
+              <w:rPr>
+                <w:rStyle w:val="CommentReference"/>
+              </w:rPr>
+              <w:commentReference w:id="36"/>
             </w:r>
           </w:p>
         </w:tc>
@@ -4417,24 +4191,24 @@
             <w:r>
               <w:t xml:space="preserve">0,25]  for growth Regime 1; Latitude ~ </w:t>
             </w:r>
-            <w:commentRangeStart w:id="109"/>
-            <w:commentRangeStart w:id="110"/>
+            <w:commentRangeStart w:id="37"/>
+            <w:commentRangeStart w:id="38"/>
             <w:r>
               <w:t>U[25,50</w:t>
             </w:r>
-            <w:commentRangeEnd w:id="109"/>
+            <w:commentRangeEnd w:id="37"/>
             <w:r>
               <w:rPr>
                 <w:rStyle w:val="CommentReference"/>
               </w:rPr>
-              <w:commentReference w:id="109"/>
-            </w:r>
-            <w:commentRangeEnd w:id="110"/>
+              <w:commentReference w:id="37"/>
+            </w:r>
+            <w:commentRangeEnd w:id="38"/>
             <w:r>
               <w:rPr>
                 <w:rStyle w:val="CommentReference"/>
               </w:rPr>
-              <w:commentReference w:id="110"/>
+              <w:commentReference w:id="38"/>
             </w:r>
             <w:r>
               <w:t>] for Regime 2</w:t>
@@ -4841,28 +4615,28 @@
         <w:pStyle w:val="Heading2"/>
         <w:spacing w:line="360" w:lineRule="auto"/>
         <w:rPr>
-          <w:ins w:id="111" w:author="mkapur" w:date="2019-01-24T08:24:00Z"/>
-        </w:rPr>
-      </w:pPr>
-      <w:commentRangeStart w:id="112"/>
+          <w:ins w:id="39" w:author="mkapur" w:date="2019-01-24T08:24:00Z"/>
+        </w:rPr>
+      </w:pPr>
+      <w:commentRangeStart w:id="40"/>
       <w:r>
         <w:t>Application to Northeast Pacific Sablefish</w:t>
       </w:r>
-      <w:commentRangeEnd w:id="112"/>
+      <w:commentRangeEnd w:id="40"/>
       <w:r>
         <w:rPr>
           <w:rStyle w:val="CommentReference"/>
           <w:rFonts w:eastAsiaTheme="minorHAnsi"/>
           <w:i w:val="0"/>
         </w:rPr>
-        <w:commentReference w:id="112"/>
+        <w:commentReference w:id="40"/>
       </w:r>
     </w:p>
     <w:p>
       <w:pPr>
         <w:spacing w:line="360" w:lineRule="auto"/>
         <w:rPr>
-          <w:ins w:id="113" w:author="mkapur" w:date="2019-01-24T08:48:00Z"/>
+          <w:ins w:id="42" w:author="mkapur" w:date="2019-01-24T08:48:00Z"/>
         </w:rPr>
       </w:pPr>
       <w:r>
@@ -4927,12 +4701,12 @@
       <w:r>
         <w:t>causes of th</w:t>
       </w:r>
-      <w:ins w:id="114" w:author="mkapur" w:date="2019-01-24T08:48:00Z">
+      <w:ins w:id="43" w:author="mkapur" w:date="2019-01-24T08:48:00Z">
         <w:r>
           <w:t>e</w:t>
         </w:r>
       </w:ins>
-      <w:del w:id="115" w:author="mkapur" w:date="2019-01-24T08:48:00Z">
+      <w:del w:id="44" w:author="mkapur" w:date="2019-01-24T08:48:00Z">
         <w:r>
           <w:delText>w</w:delText>
         </w:r>
@@ -4994,7 +4768,7 @@
       <w:r>
         <w:t xml:space="preserve"> represents the spatial heterogeneity of sablefish throughout their range</w:t>
       </w:r>
-      <w:ins w:id="116" w:author="mkapur" w:date="2019-01-24T08:48:00Z">
+      <w:ins w:id="45" w:author="mkapur" w:date="2019-01-24T08:48:00Z">
         <w:r>
           <w:t>.</w:t>
         </w:r>
@@ -5005,11 +4779,11 @@
         <w:spacing w:line="360" w:lineRule="auto"/>
         <w:jc w:val="both"/>
         <w:rPr>
-          <w:ins w:id="117" w:author="mkapur" w:date="2019-01-24T08:48:00Z"/>
+          <w:ins w:id="46" w:author="mkapur" w:date="2019-01-24T08:48:00Z"/>
           <w:i/>
         </w:rPr>
       </w:pPr>
-      <w:ins w:id="118" w:author="mkapur" w:date="2019-01-24T08:48:00Z">
+      <w:ins w:id="47" w:author="mkapur" w:date="2019-01-24T08:48:00Z">
         <w:r>
           <w:t>E</w:t>
         </w:r>
@@ -5035,7 +4809,7 @@
           <w:instrText xml:space="preserve"> REF _Ref525720559 \h  \* MERGEFORMAT </w:instrText>
         </w:r>
       </w:ins>
-      <w:ins w:id="119" w:author="mkapur" w:date="2019-01-24T08:48:00Z">
+      <w:ins w:id="48" w:author="mkapur" w:date="2019-01-24T08:48:00Z">
         <w:r>
           <w:fldChar w:fldCharType="separate"/>
         </w:r>
@@ -5093,23 +4867,23 @@
       <w:pPr>
         <w:spacing w:line="360" w:lineRule="auto"/>
         <w:rPr>
-          <w:ins w:id="120" w:author="mkapur" w:date="2019-01-24T08:48:00Z"/>
-        </w:rPr>
-      </w:pPr>
-      <w:ins w:id="121" w:author="mkapur" w:date="2019-01-24T08:48:00Z">
+          <w:ins w:id="49" w:author="mkapur" w:date="2019-01-24T08:48:00Z"/>
+        </w:rPr>
+      </w:pPr>
+      <w:ins w:id="50" w:author="mkapur" w:date="2019-01-24T08:48:00Z">
         <w:r>
           <w:t>Though a robust volume of survey data is available for this species for all management regions, researchers have not yet analyzed available length and age data for the entire sablefish range for evidence of</w:t>
         </w:r>
-        <w:commentRangeStart w:id="122"/>
+        <w:commentRangeStart w:id="51"/>
         <w:r>
           <w:t xml:space="preserve"> spatial</w:t>
         </w:r>
-        <w:commentRangeEnd w:id="122"/>
+        <w:commentRangeEnd w:id="51"/>
         <w:r>
           <w:rPr>
             <w:rStyle w:val="CommentReference"/>
           </w:rPr>
-          <w:commentReference w:id="122"/>
+          <w:commentReference w:id="51"/>
         </w:r>
         <w:r>
           <w:t xml:space="preserve"> patterns.</w:t>
@@ -5122,7 +4896,7 @@
     <w:p>
       <w:pPr>
         <w:spacing w:line="360" w:lineRule="auto"/>
-        <w:pPrChange w:id="123" w:author="mkapur" w:date="2019-01-24T08:24:00Z">
+        <w:pPrChange w:id="52" w:author="mkapur" w:date="2019-01-24T08:24:00Z">
           <w:pPr>
             <w:pStyle w:val="Heading2"/>
             <w:spacing w:line="360" w:lineRule="auto"/>
@@ -5798,33 +5572,21 @@
       <w:pPr>
         <w:pStyle w:val="Heading1"/>
         <w:spacing w:line="360" w:lineRule="auto"/>
-        <w:rPr>
-          <w:b w:val="0"/>
-        </w:rPr>
-      </w:pPr>
-    </w:p>
-    <w:p>
-      <w:pPr>
-        <w:pStyle w:val="Heading1"/>
-        <w:spacing w:line="360" w:lineRule="auto"/>
+      </w:pPr>
+      <w:r>
+        <w:t>Results</w:t>
+      </w:r>
+    </w:p>
+    <w:p>
+      <w:pPr>
+        <w:pStyle w:val="Heading2"/>
       </w:pPr>
       <w:r>
         <w:lastRenderedPageBreak/>
-        <w:t>Results</w:t>
-      </w:r>
-    </w:p>
-    <w:p>
-      <w:pPr>
-        <w:pStyle w:val="Heading2"/>
-      </w:pPr>
-      <w:r>
         <w:t>Simulation Study</w:t>
       </w:r>
     </w:p>
-    <w:p>
-      <w:bookmarkStart w:id="124" w:name="_GoBack"/>
-      <w:bookmarkEnd w:id="124"/>
-    </w:p>
+    <w:p/>
     <w:tbl>
       <w:tblPr>
         <w:tblStyle w:val="TableGrid"/>
@@ -6118,10 +5880,7 @@
           </w:tcPr>
           <w:p>
             <w:r>
-              <w:t>B</w:t>
-            </w:r>
-            <w:r>
-              <w:t>etween 20° and 25° Latitude</w:t>
+              <w:t>Between 20° and 25° Latitude</w:t>
             </w:r>
           </w:p>
         </w:tc>
@@ -6152,19 +5911,7 @@
           </w:tcPr>
           <w:p>
             <w:r>
-              <w:t>Varies between 1</w:t>
-            </w:r>
-            <w:r>
-              <w:t>°</w:t>
-            </w:r>
-            <w:r>
-              <w:t xml:space="preserve"> and 49</w:t>
-            </w:r>
-            <w:r>
-              <w:t>°</w:t>
-            </w:r>
-            <w:r>
-              <w:t xml:space="preserve"> from year to year</w:t>
+              <w:t>Varies between 1° and 49° from year to year</w:t>
             </w:r>
           </w:p>
         </w:tc>
@@ -6219,10 +5966,7 @@
           </w:tcPr>
           <w:p>
             <w:r>
-              <w:t xml:space="preserve">Year 24-25 and </w:t>
-            </w:r>
-            <w:r>
-              <w:t>25° Latitude</w:t>
+              <w:t>Year 24-25 and 25° Latitude</w:t>
             </w:r>
           </w:p>
         </w:tc>
@@ -6284,19 +6028,7 @@
           </w:tcPr>
           <w:p>
             <w:r>
-              <w:t xml:space="preserve">Year 24-25 and </w:t>
-            </w:r>
-            <w:r>
-              <w:t>between 20</w:t>
-            </w:r>
-            <w:r>
-              <w:t>°</w:t>
-            </w:r>
-            <w:r>
-              <w:t xml:space="preserve"> and </w:t>
-            </w:r>
-            <w:r>
-              <w:t>25° Latitude</w:t>
+              <w:t>Year 24-25 and between 20° and 25° Latitude</w:t>
             </w:r>
           </w:p>
         </w:tc>
@@ -6446,14 +6178,14 @@
         <w:t>.</w:t>
       </w:r>
       <w:r>
-        <w:t xml:space="preserve"> We therefore split the data </w:t>
+        <w:t xml:space="preserve"> We therefore split the data collected during or after 2005 (hereafter referred to as “late”; prior data is “early”) and at 49˚N (hereafter referred to as “north”; data collected south of this point is designated as “south”).</w:t>
+      </w:r>
+      <w:r>
+        <w:t xml:space="preserve"> </w:t>
       </w:r>
       <w:r>
         <w:lastRenderedPageBreak/>
-        <w:t>collected during or after 2005 (hereafter referred to as “late”; prior data is “early”) and at 49˚N (hereafter referred to as “north”; data collected south of this point is designated as “south”).</w:t>
-      </w:r>
-      <w:r>
-        <w:t xml:space="preserve"> Parameter estimation</w:t>
+        <w:t>Parameter estimation</w:t>
       </w:r>
       <w:r>
         <w:t xml:space="preserve"> in TMB</w:t>
@@ -6633,7 +6365,7 @@
       <w:r>
         <w:t>It is evident from this and previous work that there is some level of variation in sablefish growth, whether in the growth rates themselves or the spatiotemporal scale at which growth anomalies occur.  Mis-specification of growth within stock assessment can overestimate management quantities, particularly the estimate of stock depletion (</w:t>
       </w:r>
-      <w:del w:id="125" w:author="mkapur" w:date="2019-01-24T08:32:00Z">
+      <w:del w:id="53" w:author="mkapur" w:date="2019-01-24T08:32:00Z">
         <w:r>
           <w:delText>Stawitz et al., in prep</w:delText>
         </w:r>
@@ -7373,7 +7105,7 @@
         <w:pStyle w:val="Caption"/>
         <w:spacing w:line="360" w:lineRule="auto"/>
       </w:pPr>
-      <w:bookmarkStart w:id="126" w:name="_Ref532305639"/>
+      <w:bookmarkStart w:id="54" w:name="_Ref532305639"/>
       <w:r>
         <w:t xml:space="preserve">Figure </w:t>
       </w:r>
@@ -7407,7 +7139,7 @@
         </w:rPr>
         <w:fldChar w:fldCharType="end"/>
       </w:r>
-      <w:bookmarkEnd w:id="126"/>
+      <w:bookmarkEnd w:id="54"/>
       <w:r>
         <w:t xml:space="preserve">. </w:t>
       </w:r>
@@ -7497,7 +7229,7 @@
         <w:pStyle w:val="Caption"/>
         <w:spacing w:line="360" w:lineRule="auto"/>
       </w:pPr>
-      <w:bookmarkStart w:id="127" w:name="_Ref532305683"/>
+      <w:bookmarkStart w:id="55" w:name="_Ref532305683"/>
       <w:r>
         <w:t xml:space="preserve">Figure </w:t>
       </w:r>
@@ -7531,7 +7263,7 @@
         </w:rPr>
         <w:fldChar w:fldCharType="end"/>
       </w:r>
-      <w:bookmarkEnd w:id="127"/>
+      <w:bookmarkEnd w:id="55"/>
       <w:r>
         <w:t xml:space="preserve">. Fits of von Bertalanffy growth function to data stratified at values determined using the derivative analysis of the GAM. Panels marked “early” are data obtained prior </w:t>
       </w:r>
@@ -7617,7 +7349,7 @@
           <w:docGrid w:linePitch="360"/>
         </w:sectPr>
       </w:pPr>
-      <w:bookmarkStart w:id="128" w:name="_Ref532305610"/>
+      <w:bookmarkStart w:id="56" w:name="_Ref532305610"/>
       <w:r>
         <w:t xml:space="preserve">Figure </w:t>
       </w:r>
@@ -7651,7 +7383,7 @@
         </w:rPr>
         <w:fldChar w:fldCharType="end"/>
       </w:r>
-      <w:bookmarkEnd w:id="128"/>
+      <w:bookmarkEnd w:id="56"/>
       <w:r>
         <w:t xml:space="preserve">.  </w:t>
       </w:r>
@@ -8748,7 +8480,7 @@
         <w:pStyle w:val="Caption"/>
         <w:spacing w:line="360" w:lineRule="auto"/>
       </w:pPr>
-      <w:bookmarkStart w:id="129" w:name="_Ref525720559"/>
+      <w:bookmarkStart w:id="57" w:name="_Ref525720559"/>
       <w:r>
         <w:t xml:space="preserve">Table </w:t>
       </w:r>
@@ -8782,7 +8514,7 @@
         </w:rPr>
         <w:fldChar w:fldCharType="end"/>
       </w:r>
-      <w:bookmarkEnd w:id="129"/>
+      <w:bookmarkEnd w:id="57"/>
       <w:r>
         <w:t xml:space="preserve">. </w:t>
       </w:r>
@@ -9749,7 +9481,7 @@
       </w:r>
     </w:p>
   </w:comment>
-  <w:comment w:id="79" w:author="Punt, Andre (O&amp;A, Hobart)" w:date="2019-01-23T07:37:00Z" w:initials="PA(H">
+  <w:comment w:id="2" w:author="Punt, Andre (O&amp;A, Hobart)" w:date="2019-01-23T07:37:00Z" w:initials="PA(H">
     <w:p>
       <w:pPr>
         <w:pStyle w:val="CommentText"/>
@@ -9773,7 +9505,7 @@
       </w:r>
     </w:p>
   </w:comment>
-  <w:comment w:id="80" w:author="Maia Kapur" w:date="2019-01-24T11:22:00Z" w:initials="MK">
+  <w:comment w:id="3" w:author="Maia Kapur" w:date="2019-01-24T11:22:00Z" w:initials="MK">
     <w:p>
       <w:pPr>
         <w:pStyle w:val="CommentText"/>
@@ -9789,7 +9521,7 @@
       </w:r>
     </w:p>
   </w:comment>
-  <w:comment w:id="81" w:author="Maia Kapur" w:date="2019-01-22T08:07:00Z" w:initials="MK">
+  <w:comment w:id="4" w:author="Maia Kapur" w:date="2019-01-22T08:07:00Z" w:initials="MK">
     <w:p>
       <w:pPr>
         <w:pStyle w:val="CommentText"/>
@@ -9805,7 +9537,7 @@
       </w:r>
     </w:p>
   </w:comment>
-  <w:comment w:id="82" w:author="Punt, Andre (O&amp;A, Hobart)" w:date="2019-01-23T07:38:00Z" w:initials="PA(H">
+  <w:comment w:id="5" w:author="Punt, Andre (O&amp;A, Hobart)" w:date="2019-01-23T07:38:00Z" w:initials="PA(H">
     <w:p>
       <w:pPr>
         <w:pStyle w:val="CommentText"/>
@@ -9821,7 +9553,7 @@
       </w:r>
     </w:p>
   </w:comment>
-  <w:comment w:id="83" w:author="Punt, Andre (O&amp;A, Hobart)" w:date="2019-01-23T07:39:00Z" w:initials="PA(H">
+  <w:comment w:id="6" w:author="Punt, Andre (O&amp;A, Hobart)" w:date="2019-01-23T07:39:00Z" w:initials="PA(H">
     <w:p>
       <w:pPr>
         <w:pStyle w:val="CommentText"/>
@@ -9837,7 +9569,7 @@
       </w:r>
     </w:p>
   </w:comment>
-  <w:comment w:id="84" w:author="Maia Kapur" w:date="2019-01-24T11:28:00Z" w:initials="MK">
+  <w:comment w:id="7" w:author="Maia Kapur" w:date="2019-01-24T11:28:00Z" w:initials="MK">
     <w:p>
       <w:pPr>
         <w:pStyle w:val="CommentText"/>
@@ -9853,7 +9585,7 @@
       </w:r>
     </w:p>
   </w:comment>
-  <w:comment w:id="85" w:author="Punt, Andre (O&amp;A, Hobart)" w:date="2019-01-23T07:39:00Z" w:initials="PA(H">
+  <w:comment w:id="8" w:author="Punt, Andre (O&amp;A, Hobart)" w:date="2019-01-23T07:39:00Z" w:initials="PA(H">
     <w:p>
       <w:pPr>
         <w:pStyle w:val="CommentText"/>
@@ -9865,17 +9597,11 @@
         <w:annotationRef/>
       </w:r>
       <w:r>
-        <w:t>Give the formula base</w:t>
-      </w:r>
-      <w:r>
-        <w:t>d</w:t>
-      </w:r>
-      <w:r>
-        <w:t xml:space="preserve"> on the output from the GAMS</w:t>
+        <w:t>Give the formula based on the output from the GAMS</w:t>
       </w:r>
     </w:p>
   </w:comment>
-  <w:comment w:id="86" w:author="Maia Kapur" w:date="2019-01-24T12:29:00Z" w:initials="MK">
+  <w:comment w:id="9" w:author="Maia Kapur" w:date="2019-01-29T13:30:00Z" w:initials="MK">
     <w:p>
       <w:pPr>
         <w:pStyle w:val="CommentText"/>
@@ -9887,11 +9613,11 @@
         <w:annotationRef/>
       </w:r>
       <w:r>
-        <w:t>I’m not sure this is the best notation. Attached code to email in case you have better ideas on this…</w:t>
+        <w:t>See equation 1 – if this is what you mean (?)</w:t>
       </w:r>
     </w:p>
   </w:comment>
-  <w:comment w:id="87" w:author="Punt, Andre (O&amp;A, Hobart)" w:date="2019-01-23T07:41:00Z" w:initials="PA(H">
+  <w:comment w:id="10" w:author="Maia Kapur" w:date="2019-01-24T12:29:00Z" w:initials="MK">
     <w:p>
       <w:pPr>
         <w:pStyle w:val="CommentText"/>
@@ -9903,11 +9629,27 @@
         <w:annotationRef/>
       </w:r>
       <w:r>
+        <w:t xml:space="preserve">I’m not sure this is the best notation. </w:t>
+      </w:r>
+    </w:p>
+  </w:comment>
+  <w:comment w:id="11" w:author="Punt, Andre (O&amp;A, Hobart)" w:date="2019-01-23T07:41:00Z" w:initials="PA(H">
+    <w:p>
+      <w:pPr>
+        <w:pStyle w:val="CommentText"/>
+      </w:pPr>
+      <w:r>
+        <w:rPr>
+          <w:rStyle w:val="CommentReference"/>
+        </w:rPr>
+        <w:annotationRef/>
+      </w:r>
+      <w:r>
         <w:t>Explain what is mean by the entire data</w:t>
       </w:r>
     </w:p>
   </w:comment>
-  <w:comment w:id="88" w:author="Punt, Andre (O&amp;A, Hobart)" w:date="2019-01-23T07:41:00Z" w:initials="PA(H">
+  <w:comment w:id="12" w:author="Punt, Andre (O&amp;A, Hobart)" w:date="2019-01-23T07:41:00Z" w:initials="PA(H">
     <w:p>
       <w:pPr>
         <w:pStyle w:val="CommentText"/>
@@ -9923,7 +9665,7 @@
       </w:r>
     </w:p>
   </w:comment>
-  <w:comment w:id="89" w:author="Maia Kapur" w:date="2019-01-22T08:07:00Z" w:initials="MK">
+  <w:comment w:id="13" w:author="Maia Kapur" w:date="2019-01-22T08:07:00Z" w:initials="MK">
     <w:p>
       <w:pPr>
         <w:pStyle w:val="CommentText"/>
@@ -9939,7 +9681,7 @@
       </w:r>
     </w:p>
   </w:comment>
-  <w:comment w:id="90" w:author="Punt, Andre (O&amp;A, Hobart)" w:date="2019-01-23T07:43:00Z" w:initials="PA(H">
+  <w:comment w:id="14" w:author="Punt, Andre (O&amp;A, Hobart)" w:date="2019-01-23T07:43:00Z" w:initials="PA(H">
     <w:p>
       <w:pPr>
         <w:pStyle w:val="CommentText"/>
@@ -9951,17 +9693,11 @@
         <w:annotationRef/>
       </w:r>
       <w:r>
-        <w:t>This is not log-normal error and it s</w:t>
-      </w:r>
-      <w:r>
-        <w:t>h</w:t>
-      </w:r>
-      <w:r>
-        <w:t>ould fit easily</w:t>
+        <w:t>This is not log-normal error and it should fit easily</w:t>
       </w:r>
     </w:p>
   </w:comment>
-  <w:comment w:id="91" w:author="Punt, Andre (O&amp;A, Hobart)" w:date="2019-01-23T07:44:00Z" w:initials="PA(H">
+  <w:comment w:id="15" w:author="Punt, Andre (O&amp;A, Hobart)" w:date="2019-01-23T07:44:00Z" w:initials="PA(H">
     <w:p>
       <w:pPr>
         <w:pStyle w:val="CommentText"/>
@@ -9977,7 +9713,7 @@
       </w:r>
     </w:p>
   </w:comment>
-  <w:comment w:id="92" w:author="Punt, Andre (O&amp;A, Hobart)" w:date="2019-01-23T07:44:00Z" w:initials="PA(H">
+  <w:comment w:id="16" w:author="Punt, Andre (O&amp;A, Hobart)" w:date="2019-01-23T07:44:00Z" w:initials="PA(H">
     <w:p>
       <w:pPr>
         <w:pStyle w:val="CommentText"/>
@@ -9993,7 +9729,7 @@
       </w:r>
     </w:p>
   </w:comment>
-  <w:comment w:id="93" w:author="Punt, Andre (O&amp;A, Hobart)" w:date="2019-01-23T07:48:00Z" w:initials="PA(H">
+  <w:comment w:id="17" w:author="Punt, Andre (O&amp;A, Hobart)" w:date="2019-01-23T07:48:00Z" w:initials="PA(H">
     <w:p>
       <w:pPr>
         <w:pStyle w:val="CommentText"/>
@@ -10009,12 +9745,28 @@
       </w:r>
     </w:p>
   </w:comment>
-  <w:comment w:id="94" w:author="Punt, Andre (O&amp;A, Hobart)" w:date="2019-01-23T07:46:00Z" w:initials="PA(H">
+  <w:comment w:id="18" w:author="Maia Kapur" w:date="2019-01-29T13:52:00Z" w:initials="MK">
     <w:p>
       <w:pPr>
         <w:pStyle w:val="CommentText"/>
       </w:pPr>
       <w:r>
+        <w:rPr>
+          <w:rStyle w:val="CommentReference"/>
+        </w:rPr>
+        <w:annotationRef/>
+      </w:r>
+      <w:r>
+        <w:t>Split into two sections</w:t>
+      </w:r>
+    </w:p>
+  </w:comment>
+  <w:comment w:id="19" w:author="Punt, Andre (O&amp;A, Hobart)" w:date="2019-01-23T07:46:00Z" w:initials="PA(H">
+    <w:p>
+      <w:pPr>
+        <w:pStyle w:val="CommentText"/>
+      </w:pPr>
+      <w:r>
         <w:t>Fully d</w:t>
       </w:r>
       <w:r>
@@ -10028,7 +9780,7 @@
       </w:r>
     </w:p>
   </w:comment>
-  <w:comment w:id="95" w:author="Maia Kapur" w:date="2019-01-22T08:16:00Z" w:initials="MK">
+  <w:comment w:id="20" w:author="Maia Kapur" w:date="2019-01-29T13:52:00Z" w:initials="MK">
     <w:p>
       <w:pPr>
         <w:pStyle w:val="CommentText"/>
@@ -10052,7 +9804,7 @@
       </w:r>
     </w:p>
   </w:comment>
-  <w:comment w:id="96" w:author="Punt, Andre (O&amp;A, Hobart)" w:date="2019-01-23T07:45:00Z" w:initials="PA(H">
+  <w:comment w:id="21" w:author="Punt, Andre (O&amp;A, Hobart)" w:date="2019-01-23T07:45:00Z" w:initials="PA(H">
     <w:p>
       <w:pPr>
         <w:pStyle w:val="CommentText"/>
@@ -10068,7 +9820,7 @@
       </w:r>
     </w:p>
   </w:comment>
-  <w:comment w:id="97" w:author="Punt, Andre (O&amp;A, Hobart)" w:date="2019-01-23T07:45:00Z" w:initials="PA(H">
+  <w:comment w:id="22" w:author="Punt, Andre (O&amp;A, Hobart)" w:date="2019-01-23T07:45:00Z" w:initials="PA(H">
     <w:p>
       <w:pPr>
         <w:pStyle w:val="CommentText"/>
@@ -10084,7 +9836,7 @@
       </w:r>
     </w:p>
   </w:comment>
-  <w:comment w:id="98" w:author="Punt, Andre (O&amp;A, Hobart)" w:date="2019-01-23T07:47:00Z" w:initials="PA(H">
+  <w:comment w:id="23" w:author="Maia Kapur" w:date="2019-01-29T13:52:00Z" w:initials="MK">
     <w:p>
       <w:pPr>
         <w:pStyle w:val="CommentText"/>
@@ -10096,11 +9848,27 @@
         <w:annotationRef/>
       </w:r>
       <w:r>
+        <w:t>Rewrote this</w:t>
+      </w:r>
+    </w:p>
+  </w:comment>
+  <w:comment w:id="24" w:author="Punt, Andre (O&amp;A, Hobart)" w:date="2019-01-23T07:47:00Z" w:initials="PA(H">
+    <w:p>
+      <w:pPr>
+        <w:pStyle w:val="CommentText"/>
+      </w:pPr>
+      <w:r>
+        <w:rPr>
+          <w:rStyle w:val="CommentReference"/>
+        </w:rPr>
+        <w:annotationRef/>
+      </w:r>
+      <w:r>
         <w:t>Why mention this if this is an operating model</w:t>
       </w:r>
     </w:p>
   </w:comment>
-  <w:comment w:id="99" w:author="Maia Kapur" w:date="2019-01-24T12:22:00Z" w:initials="MK">
+  <w:comment w:id="25" w:author="Maia Kapur" w:date="2019-01-24T12:22:00Z" w:initials="MK">
     <w:p>
       <w:pPr>
         <w:pStyle w:val="CommentText"/>
@@ -10116,7 +9884,7 @@
       </w:r>
     </w:p>
   </w:comment>
-  <w:comment w:id="100" w:author="Punt, Andre (O&amp;A, Hobart)" w:date="2019-01-23T07:47:00Z" w:initials="PA(H">
+  <w:comment w:id="26" w:author="Punt, Andre (O&amp;A, Hobart)" w:date="2019-01-23T07:47:00Z" w:initials="PA(H">
     <w:p>
       <w:pPr>
         <w:pStyle w:val="CommentText"/>
@@ -10132,7 +9900,7 @@
       </w:r>
     </w:p>
   </w:comment>
-  <w:comment w:id="101" w:author="Punt, Andre (O&amp;A, Hobart)" w:date="2019-01-23T07:47:00Z" w:initials="PA(H">
+  <w:comment w:id="27" w:author="Maia Kapur" w:date="2019-01-29T13:32:00Z" w:initials="MK">
     <w:p>
       <w:pPr>
         <w:pStyle w:val="CommentText"/>
@@ -10143,12 +9911,163 @@
         </w:rPr>
         <w:annotationRef/>
       </w:r>
-      <w:r>
-        <w:t>Can you get more than one</w:t>
+      <w:proofErr w:type="spellStart"/>
+      <w:r>
+        <w:t>init_length</w:t>
+      </w:r>
+      <w:proofErr w:type="spellEnd"/>
+      <w:r>
+        <w:t xml:space="preserve"> = NULL</w:t>
+      </w:r>
+    </w:p>
+    <w:p>
+      <w:pPr>
+        <w:pStyle w:val="CommentText"/>
+      </w:pPr>
+      <w:r>
+        <w:t xml:space="preserve">    error = </w:t>
+      </w:r>
+      <w:r>
+        <w:rPr>
+          <w:b/>
+        </w:rPr>
+        <w:t>exp(</w:t>
+      </w:r>
+      <w:proofErr w:type="spellStart"/>
+      <w:r>
+        <w:rPr>
+          <w:b/>
+        </w:rPr>
+        <w:t>rnorm</w:t>
+      </w:r>
+      <w:proofErr w:type="spellEnd"/>
+      <w:r>
+        <w:rPr>
+          <w:b/>
+        </w:rPr>
+        <w:t>(1,</w:t>
+      </w:r>
+      <w:proofErr w:type="gramStart"/>
+      <w:r>
+        <w:rPr>
+          <w:b/>
+        </w:rPr>
+        <w:t>0,growth</w:t>
+      </w:r>
+      <w:proofErr w:type="gramEnd"/>
+      <w:r>
+        <w:rPr>
+          <w:b/>
+        </w:rPr>
+        <w:t>_lognormal_SD)-growth_lognormal_SD^2/2)</w:t>
+      </w:r>
+    </w:p>
+    <w:p>
+      <w:pPr>
+        <w:pStyle w:val="CommentText"/>
+      </w:pPr>
+      <w:r>
+        <w:t xml:space="preserve">    </w:t>
+      </w:r>
+      <w:proofErr w:type="spellStart"/>
+      <w:r>
+        <w:t>init_</w:t>
+      </w:r>
+      <w:proofErr w:type="gramStart"/>
+      <w:r>
+        <w:t>length</w:t>
+      </w:r>
+      <w:proofErr w:type="spellEnd"/>
+      <w:r>
+        <w:t>[</w:t>
+      </w:r>
+      <w:proofErr w:type="gramEnd"/>
+      <w:r>
+        <w:t>1] = L1*error</w:t>
+      </w:r>
+    </w:p>
+    <w:p>
+      <w:pPr>
+        <w:pStyle w:val="CommentText"/>
+      </w:pPr>
+      <w:r>
+        <w:t xml:space="preserve">    </w:t>
+      </w:r>
+    </w:p>
+    <w:p>
+      <w:pPr>
+        <w:pStyle w:val="CommentText"/>
+      </w:pPr>
+      <w:r>
+        <w:t xml:space="preserve">    </w:t>
+      </w:r>
+      <w:proofErr w:type="gramStart"/>
+      <w:r>
+        <w:t>for(</w:t>
+      </w:r>
+      <w:proofErr w:type="gramEnd"/>
+      <w:r>
+        <w:t>g in 1:(a2)){</w:t>
+      </w:r>
+    </w:p>
+    <w:p>
+      <w:pPr>
+        <w:pStyle w:val="CommentText"/>
+      </w:pPr>
+      <w:r>
+        <w:t xml:space="preserve">      </w:t>
+      </w:r>
+      <w:proofErr w:type="spellStart"/>
+      <w:r>
+        <w:t>init_length</w:t>
+      </w:r>
+      <w:proofErr w:type="spellEnd"/>
+      <w:r>
+        <w:t>[g+1] = (</w:t>
+      </w:r>
+      <w:proofErr w:type="spellStart"/>
+      <w:r>
+        <w:t>init_length</w:t>
+      </w:r>
+      <w:proofErr w:type="spellEnd"/>
+      <w:r>
+        <w:t>[g]+</w:t>
+      </w:r>
+      <w:proofErr w:type="spellStart"/>
+      <w:r>
+        <w:t>growth_incre</w:t>
+      </w:r>
+      <w:proofErr w:type="spellEnd"/>
+      <w:r>
+        <w:t>(</w:t>
+      </w:r>
+      <w:proofErr w:type="spellStart"/>
+      <w:r>
+        <w:t>init_length</w:t>
+      </w:r>
+      <w:proofErr w:type="spellEnd"/>
+      <w:r>
+        <w:t>[g]</w:t>
+      </w:r>
+      <w:proofErr w:type="gramStart"/>
+      <w:r>
+        <w:t>))*</w:t>
+      </w:r>
+      <w:proofErr w:type="gramEnd"/>
+      <w:r>
+        <w:t>error</w:t>
+      </w:r>
+    </w:p>
+    <w:p>
+      <w:pPr>
+        <w:pStyle w:val="CommentText"/>
+      </w:pPr>
+      <w:r>
+        <w:t xml:space="preserve">    }</w:t>
       </w:r>
     </w:p>
   </w:comment>
-  <w:comment w:id="102" w:author="mkapur" w:date="2019-01-24T09:00:00Z" w:initials="m">
+  <w:comment w:id="28" w:author="Punt, Andre (O&amp;A, Hobart)" w:date="2019-01-23T07:47:00Z" w:initials="PA(H">
     <w:p>
       <w:pPr>
         <w:pStyle w:val="CommentText"/>
@@ -10160,11 +10079,32 @@
         <w:annotationRef/>
       </w:r>
       <w:r>
+        <w:t xml:space="preserve">Can you get more than </w:t>
+      </w:r>
+      <w:proofErr w:type="gramStart"/>
+      <w:r>
+        <w:t>one</w:t>
+      </w:r>
+      <w:proofErr w:type="gramEnd"/>
+    </w:p>
+  </w:comment>
+  <w:comment w:id="29" w:author="mkapur" w:date="2019-01-24T09:00:00Z" w:initials="m">
+    <w:p>
+      <w:pPr>
+        <w:pStyle w:val="CommentText"/>
+      </w:pPr>
+      <w:r>
+        <w:rPr>
+          <w:rStyle w:val="CommentReference"/>
+        </w:rPr>
+        <w:annotationRef/>
+      </w:r>
+      <w:r>
         <w:t>yes</w:t>
       </w:r>
     </w:p>
   </w:comment>
-  <w:comment w:id="103" w:author="Maia Kapur" w:date="2019-01-22T09:11:00Z" w:initials="MK">
+  <w:comment w:id="30" w:author="Maia Kapur" w:date="2019-01-22T09:11:00Z" w:initials="MK">
     <w:p>
       <w:pPr>
         <w:pStyle w:val="CommentText"/>
@@ -10180,7 +10120,7 @@
       </w:r>
     </w:p>
   </w:comment>
-  <w:comment w:id="104" w:author="Punt, Andre (O&amp;A, Hobart)" w:date="2019-01-23T07:48:00Z" w:initials="PA(H">
+  <w:comment w:id="31" w:author="Punt, Andre (O&amp;A, Hobart)" w:date="2019-01-23T07:48:00Z" w:initials="PA(H">
     <w:p>
       <w:pPr>
         <w:pStyle w:val="CommentText"/>
@@ -10204,7 +10144,7 @@
       </w:r>
     </w:p>
   </w:comment>
-  <w:comment w:id="105" w:author="mkapur" w:date="2019-01-24T09:00:00Z" w:initials="m">
+  <w:comment w:id="32" w:author="mkapur" w:date="2019-01-24T09:00:00Z" w:initials="m">
     <w:p>
       <w:pPr>
         <w:pStyle w:val="CommentText"/>
@@ -10216,14 +10156,11 @@
         <w:annotationRef/>
       </w:r>
       <w:r>
-        <w:t>Good point, Christine only used age-4 fish in her VAST analysis. Easy to do so here</w:t>
-      </w:r>
-      <w:r>
-        <w:t xml:space="preserve"> – I updated the methods intro to indicate this.</w:t>
+        <w:t>Good point, Christine only used age-4 fish in her VAST analysis. Easy to do so here – I updated the methods intro to indicate this.</w:t>
       </w:r>
     </w:p>
   </w:comment>
-  <w:comment w:id="106" w:author="Punt, Andre (O&amp;A, Hobart)" w:date="2019-01-23T07:49:00Z" w:initials="PA(H">
+  <w:comment w:id="33" w:author="Punt, Andre (O&amp;A, Hobart)" w:date="2019-01-23T07:49:00Z" w:initials="PA(H">
     <w:p>
       <w:pPr>
         <w:pStyle w:val="CommentText"/>
@@ -10239,7 +10176,7 @@
       </w:r>
     </w:p>
   </w:comment>
-  <w:comment w:id="107" w:author="Punt, Andre (O&amp;A, Hobart)" w:date="2019-01-23T07:49:00Z" w:initials="PA(H">
+  <w:comment w:id="34" w:author="Punt, Andre (O&amp;A, Hobart)" w:date="2019-01-23T07:49:00Z" w:initials="PA(H">
     <w:p>
       <w:pPr>
         <w:pStyle w:val="CommentText"/>
@@ -10255,7 +10192,7 @@
       </w:r>
     </w:p>
   </w:comment>
-  <w:comment w:id="108" w:author="Maia Kapur" w:date="2019-01-24T12:31:00Z" w:initials="MK">
+  <w:comment w:id="35" w:author="Maia Kapur" w:date="2019-01-24T12:31:00Z" w:initials="MK">
     <w:p>
       <w:pPr>
         <w:pStyle w:val="CommentText"/>
@@ -10271,7 +10208,7 @@
       </w:r>
     </w:p>
   </w:comment>
-  <w:comment w:id="109" w:author="Punt, Andre (O&amp;A, Hobart)" w:date="2019-01-23T07:50:00Z" w:initials="PA(H">
+  <w:comment w:id="36" w:author="Maia Kapur" w:date="2019-01-29T13:30:00Z" w:initials="MK">
     <w:p>
       <w:pPr>
         <w:pStyle w:val="CommentText"/>
@@ -10283,11 +10220,27 @@
         <w:annotationRef/>
       </w:r>
       <w:r>
+        <w:t>Agreed that F as proxy is ok as long as selectivity is age-based</w:t>
+      </w:r>
+    </w:p>
+  </w:comment>
+  <w:comment w:id="37" w:author="Punt, Andre (O&amp;A, Hobart)" w:date="2019-01-23T07:50:00Z" w:initials="PA(H">
+    <w:p>
+      <w:pPr>
+        <w:pStyle w:val="CommentText"/>
+      </w:pPr>
+      <w:r>
+        <w:rPr>
+          <w:rStyle w:val="CommentReference"/>
+        </w:rPr>
+        <w:annotationRef/>
+      </w:r>
+      <w:r>
         <w:t>Why are there two uniforms – there is just one boundary?</w:t>
       </w:r>
     </w:p>
   </w:comment>
-  <w:comment w:id="110" w:author="Maia Kapur" w:date="2019-01-24T12:19:00Z" w:initials="MK">
+  <w:comment w:id="38" w:author="Maia Kapur" w:date="2019-01-24T12:19:00Z" w:initials="MK">
     <w:p>
       <w:pPr>
         <w:pStyle w:val="CommentText"/>
@@ -10303,7 +10256,7 @@
       </w:r>
     </w:p>
   </w:comment>
-  <w:comment w:id="112" w:author="Maia Kapur" w:date="2019-01-22T09:16:00Z" w:initials="MK">
+  <w:comment w:id="40" w:author="Maia Kapur" w:date="2019-01-29T13:53:00Z" w:initials="MK">
     <w:p>
       <w:pPr>
         <w:pStyle w:val="CommentText"/>
@@ -10315,11 +10268,16 @@
         <w:annotationRef/>
       </w:r>
       <w:r>
-        <w:t>Ignore from here onwards, have not changed since 559</w:t>
-      </w:r>
+        <w:t xml:space="preserve">Need to stitch new data and update </w:t>
+      </w:r>
+      <w:r>
+        <w:t>this.</w:t>
+      </w:r>
+      <w:bookmarkStart w:id="41" w:name="_GoBack"/>
+      <w:bookmarkEnd w:id="41"/>
     </w:p>
   </w:comment>
-  <w:comment w:id="122" w:author="Punt, Andre (O&amp;A, Hobart)" w:date="2019-01-23T07:35:00Z" w:initials="PA(H">
+  <w:comment w:id="51" w:author="Punt, Andre (O&amp;A, Hobart)" w:date="2019-01-23T07:35:00Z" w:initials="PA(H">
     <w:p>
       <w:pPr>
         <w:pStyle w:val="CommentText"/>
@@ -10354,6 +10312,7 @@
   <w15:commentEx w15:paraId="35A7C84F" w15:done="1"/>
   <w15:commentEx w15:paraId="3D593A0D" w15:paraIdParent="35A7C84F" w15:done="1"/>
   <w15:commentEx w15:paraId="10EC4614" w15:done="0"/>
+  <w15:commentEx w15:paraId="1C9F4120" w15:paraIdParent="10EC4614" w15:done="0"/>
   <w15:commentEx w15:paraId="612E35E0" w15:done="0"/>
   <w15:commentEx w15:paraId="52E9BF59" w15:done="1"/>
   <w15:commentEx w15:paraId="0611DC63" w15:done="0"/>
@@ -10361,25 +10320,29 @@
   <w15:commentEx w15:paraId="13748955" w15:done="0"/>
   <w15:commentEx w15:paraId="15D78A4B" w15:done="0"/>
   <w15:commentEx w15:paraId="1BB83D10" w15:done="0"/>
-  <w15:commentEx w15:paraId="0A30F282" w15:done="0"/>
+  <w15:commentEx w15:paraId="0A30F282" w15:done="1"/>
+  <w15:commentEx w15:paraId="645CB299" w15:paraIdParent="0A30F282" w15:done="1"/>
   <w15:commentEx w15:paraId="7F5B1E33" w15:done="0"/>
-  <w15:commentEx w15:paraId="2D4FEC53" w15:done="0"/>
+  <w15:commentEx w15:paraId="190AB421" w15:paraIdParent="7F5B1E33" w15:done="0"/>
   <w15:commentEx w15:paraId="53C988D6" w15:done="1"/>
   <w15:commentEx w15:paraId="1442B305" w15:done="0"/>
+  <w15:commentEx w15:paraId="1C5DBA60" w15:paraIdParent="1442B305" w15:done="0"/>
   <w15:commentEx w15:paraId="096A0A2F" w15:done="0"/>
   <w15:commentEx w15:paraId="028169AC" w15:paraIdParent="096A0A2F" w15:done="0"/>
   <w15:commentEx w15:paraId="6380DBC6" w15:done="0"/>
+  <w15:commentEx w15:paraId="2850C342" w15:paraIdParent="6380DBC6" w15:done="0"/>
   <w15:commentEx w15:paraId="63ADC6A9" w15:done="1"/>
   <w15:commentEx w15:paraId="4214E7CA" w15:paraIdParent="63ADC6A9" w15:done="1"/>
   <w15:commentEx w15:paraId="37BF0556" w15:done="0"/>
   <w15:commentEx w15:paraId="5BA0FBBC" w15:done="0"/>
   <w15:commentEx w15:paraId="6060B6A3" w15:paraIdParent="5BA0FBBC" w15:done="0"/>
   <w15:commentEx w15:paraId="09649064" w15:done="0"/>
-  <w15:commentEx w15:paraId="0BA81A58" w15:done="0"/>
-  <w15:commentEx w15:paraId="6E2AF5A0" w15:paraIdParent="0BA81A58" w15:done="0"/>
+  <w15:commentEx w15:paraId="0BA81A58" w15:done="1"/>
+  <w15:commentEx w15:paraId="6E2AF5A0" w15:paraIdParent="0BA81A58" w15:done="1"/>
+  <w15:commentEx w15:paraId="551A20AE" w15:paraIdParent="0BA81A58" w15:done="0"/>
   <w15:commentEx w15:paraId="45B0852C" w15:done="0"/>
   <w15:commentEx w15:paraId="6B5DB6D4" w15:paraIdParent="45B0852C" w15:done="0"/>
-  <w15:commentEx w15:paraId="7CEA0490" w15:done="0"/>
+  <w15:commentEx w15:paraId="20C6EC6E" w15:done="0"/>
   <w15:commentEx w15:paraId="624FC30D" w15:done="0"/>
 </w15:commentsEx>
 </file>
@@ -10395,6 +10358,7 @@
   <w16cid:commentId w16cid:paraId="35A7C84F" w16cid:durableId="1FF2A5B4"/>
   <w16cid:commentId w16cid:paraId="3D593A0D" w16cid:durableId="1FF41FE8"/>
   <w16cid:commentId w16cid:paraId="10EC4614" w16cid:durableId="1FF2A5B6"/>
+  <w16cid:commentId w16cid:paraId="1C9F4120" w16cid:durableId="1FFAD3E1"/>
   <w16cid:commentId w16cid:paraId="612E35E0" w16cid:durableId="1FF42E3D"/>
   <w16cid:commentId w16cid:paraId="52E9BF59" w16cid:durableId="1FF2A5B8"/>
   <w16cid:commentId w16cid:paraId="0611DC63" w16cid:durableId="1FF2A5B9"/>
@@ -10403,13 +10367,16 @@
   <w16cid:commentId w16cid:paraId="15D78A4B" w16cid:durableId="1FF2A5BC"/>
   <w16cid:commentId w16cid:paraId="1BB83D10" w16cid:durableId="1FF2A5BE"/>
   <w16cid:commentId w16cid:paraId="0A30F282" w16cid:durableId="1FF2A5BF"/>
+  <w16cid:commentId w16cid:paraId="645CB299" w16cid:durableId="1FFAD907"/>
   <w16cid:commentId w16cid:paraId="7F5B1E33" w16cid:durableId="1FF2A5C0"/>
-  <w16cid:commentId w16cid:paraId="2D4FEC53" w16cid:durableId="1FF14FE2"/>
+  <w16cid:commentId w16cid:paraId="190AB421" w16cid:durableId="1FFAD915"/>
   <w16cid:commentId w16cid:paraId="53C988D6" w16cid:durableId="1FF2A5C2"/>
   <w16cid:commentId w16cid:paraId="1442B305" w16cid:durableId="1FF2A5C3"/>
+  <w16cid:commentId w16cid:paraId="1C5DBA60" w16cid:durableId="1FFAD91C"/>
   <w16cid:commentId w16cid:paraId="096A0A2F" w16cid:durableId="1FF2A5C4"/>
   <w16cid:commentId w16cid:paraId="028169AC" w16cid:durableId="1FF42C8B"/>
   <w16cid:commentId w16cid:paraId="6380DBC6" w16cid:durableId="1FF2A5C5"/>
+  <w16cid:commentId w16cid:paraId="2850C342" w16cid:durableId="1FFAD477"/>
   <w16cid:commentId w16cid:paraId="63ADC6A9" w16cid:durableId="1FF2A5C6"/>
   <w16cid:commentId w16cid:paraId="4214E7CA" w16cid:durableId="1FF3FD35"/>
   <w16cid:commentId w16cid:paraId="37BF0556" w16cid:durableId="1FF15CDF"/>
@@ -10418,9 +10385,10 @@
   <w16cid:commentId w16cid:paraId="09649064" w16cid:durableId="1FF2A5C9"/>
   <w16cid:commentId w16cid:paraId="0BA81A58" w16cid:durableId="1FF2A5CA"/>
   <w16cid:commentId w16cid:paraId="6E2AF5A0" w16cid:durableId="1FF42E99"/>
+  <w16cid:commentId w16cid:paraId="551A20AE" w16cid:durableId="1FFAD404"/>
   <w16cid:commentId w16cid:paraId="45B0852C" w16cid:durableId="1FF2A5CB"/>
   <w16cid:commentId w16cid:paraId="6B5DB6D4" w16cid:durableId="1FF42BCB"/>
-  <w16cid:commentId w16cid:paraId="7CEA0490" w16cid:durableId="1FF15E07"/>
+  <w16cid:commentId w16cid:paraId="20C6EC6E" w16cid:durableId="1FFAD94C"/>
   <w16cid:commentId w16cid:paraId="624FC30D" w16cid:durableId="1FF2A5AD"/>
 </w16cid:commentsIds>
 </file>
@@ -11214,7 +11182,7 @@
   <w:style w:type="paragraph" w:default="1" w:styleId="Normal">
     <w:name w:val="Normal"/>
     <w:qFormat/>
-    <w:rsid w:val="009778C1"/>
+    <w:rsid w:val="00AC02E6"/>
     <w:rPr>
       <w:rFonts w:ascii="Times New Roman" w:hAnsi="Times New Roman" w:cs="Times New Roman"/>
       <w:sz w:val="24"/>
@@ -11900,7 +11868,7 @@
 </file>
 
 <file path=customXml/itemProps1.xml><?xml version="1.0" encoding="utf-8"?>
-<ds:datastoreItem xmlns:ds="http://schemas.openxmlformats.org/officeDocument/2006/customXml" ds:itemID="{9BE8FD26-1CCF-4CCB-A58E-947FC70566FC}">
+<ds:datastoreItem xmlns:ds="http://schemas.openxmlformats.org/officeDocument/2006/customXml" ds:itemID="{2049A88E-D695-4BC6-B6F8-B32749102854}">
   <ds:schemaRefs>
     <ds:schemaRef ds:uri="http://schemas.openxmlformats.org/officeDocument/2006/bibliography"/>
   </ds:schemaRefs>

</xml_diff>

<commit_message>
sent to melissa feb 1
</commit_message>
<xml_diff>
--- a/writing/kapur_ch1 AEP MK.docx
+++ b/writing/kapur_ch1 AEP MK.docx
@@ -645,16 +645,7 @@
         <w:fldChar w:fldCharType="end"/>
       </w:r>
       <w:r>
-        <w:t xml:space="preserve">, </w:t>
-      </w:r>
-      <w:r>
-        <w:t>and impose</w:t>
-      </w:r>
-      <w:r>
-        <w:t>d</w:t>
-      </w:r>
-      <w:r>
-        <w:t xml:space="preserve"> a time block between which the growth coefficients were actually quite similar (see </w:t>
+        <w:t xml:space="preserve">, and imposed a time block between which the growth coefficients were actually quite similar (see </w:t>
       </w:r>
       <w:r>
         <w:fldChar w:fldCharType="begin"/>
@@ -739,31 +730,13 @@
         <w:t>Numerous attempts</w:t>
       </w:r>
       <w:r>
-        <w:t xml:space="preserve"> to quantify </w:t>
-      </w:r>
-      <w:r>
-        <w:t>somatic growth</w:t>
-      </w:r>
-      <w:r>
-        <w:t xml:space="preserve"> variat</w:t>
-      </w:r>
-      <w:r>
-        <w:t>ion typically face a trade-off between superimposing previous beliefs about stock structure (as in the</w:t>
+        <w:t xml:space="preserve"> to quantify somatic growth variation typically face a trade-off between superimposing previous beliefs about stock structure (as in the</w:t>
       </w:r>
       <w:r>
         <w:t xml:space="preserve"> Alaskan </w:t>
       </w:r>
       <w:r>
-        <w:t xml:space="preserve">example above) or generating purely descriptive models </w:t>
-      </w:r>
-      <w:r>
-        <w:t>of trait ‘gradients’ across regions or time periods, without a clear method to define significant break points within them. This</w:t>
-      </w:r>
-      <w:r>
-        <w:t xml:space="preserve"> presents a gap for management scientists, who wish to build population dynamics models </w:t>
-      </w:r>
-      <w:r>
-        <w:t xml:space="preserve">that accurately represent the </w:t>
+        <w:t xml:space="preserve">example above) or generating purely descriptive models of trait ‘gradients’ across regions or time periods, without a clear method to define significant break points within them. This presents a gap for management scientists, who wish to build population dynamics models that accurately represent the </w:t>
       </w:r>
       <w:r>
         <w:t>population</w:t>
@@ -787,16 +760,10 @@
         <w:t xml:space="preserve">can then use </w:t>
       </w:r>
       <w:r>
-        <w:t>to aggregat</w:t>
-      </w:r>
-      <w:r>
-        <w:t>e and estimate parameters</w:t>
-      </w:r>
-      <w:r>
-        <w:t xml:space="preserve"> of somatic growth. </w:t>
-      </w:r>
-      <w:r>
-        <w:t xml:space="preserve">Our approach, which evaluates the first derivative of </w:t>
+        <w:t>to aggregate and estimate parameters</w:t>
+      </w:r>
+      <w:r>
+        <w:t xml:space="preserve"> of somatic growth. Our approach, which evaluates the first derivative of </w:t>
       </w:r>
       <w:r>
         <w:t xml:space="preserve">smooth functions from </w:t>
@@ -811,22 +778,13 @@
         <w:t xml:space="preserve"> (GAM)</w:t>
       </w:r>
       <w:r>
-        <w:t xml:space="preserve">, meets this objective </w:t>
-      </w:r>
-      <w:r>
-        <w:t>in a simple, rapid computational framework. Fisheries scientists are likely already familiar with GAMs, and the method does not require the specification of</w:t>
-      </w:r>
-      <w:r>
-        <w:t xml:space="preserve"> multiple error structures </w:t>
+        <w:t xml:space="preserve">, meets this objective in a simple, rapid computational framework. Fisheries scientists are likely already familiar with GAMs, and the method does not require the specification of multiple error structures </w:t>
       </w:r>
       <w:r>
         <w:t>nor the</w:t>
       </w:r>
       <w:r>
-        <w:t xml:space="preserve"> construction of spatial mes</w:t>
-      </w:r>
-      <w:r>
-        <w:t xml:space="preserve">hes, which can be computationally expensive when large </w:t>
+        <w:t xml:space="preserve"> construction of spatial meshes, which can be computationally expensive when large </w:t>
       </w:r>
       <w:r>
         <w:fldChar w:fldCharType="begin" w:fldLock="1"/>
@@ -850,19 +808,13 @@
         <w:t>.</w:t>
       </w:r>
       <w:r>
-        <w:t xml:space="preserve"> The </w:t>
-      </w:r>
-      <w:r>
-        <w:t xml:space="preserve">analysis of first derivatives in GAMs for change-point analysis has </w:t>
+        <w:t xml:space="preserve"> The analysis of first derivatives in GAMs for change-point analysis has </w:t>
       </w:r>
       <w:r>
         <w:t>recently used in</w:t>
       </w:r>
       <w:r>
-        <w:t xml:space="preserve"> terrestrial </w:t>
-      </w:r>
-      <w:r>
-        <w:t>paleoecology</w:t>
+        <w:t xml:space="preserve"> terrestrial paleoecology</w:t>
       </w:r>
       <w:r>
         <w:t xml:space="preserve"> </w:t>
@@ -886,10 +838,7 @@
         <w:fldChar w:fldCharType="end"/>
       </w:r>
       <w:r>
-        <w:t xml:space="preserve"> and</w:t>
-      </w:r>
-      <w:r>
-        <w:t xml:space="preserve"> geophysics</w:t>
+        <w:t xml:space="preserve"> and geophysics</w:t>
       </w:r>
       <w:r>
         <w:t xml:space="preserve"> </w:t>
@@ -1190,14 +1139,36 @@
       <w:r>
         <w:t xml:space="preserve">Equation </w:t>
       </w:r>
-      <w:fldSimple w:instr=" SEQ Equation \* ARABIC ">
-        <w:r>
-          <w:rPr>
-            <w:noProof/>
-          </w:rPr>
-          <w:t>1</w:t>
-        </w:r>
-      </w:fldSimple>
+      <w:r>
+        <w:rPr>
+          <w:noProof/>
+        </w:rPr>
+        <w:fldChar w:fldCharType="begin"/>
+      </w:r>
+      <w:r>
+        <w:rPr>
+          <w:noProof/>
+        </w:rPr>
+        <w:instrText xml:space="preserve"> SEQ Equation \* ARABIC </w:instrText>
+      </w:r>
+      <w:r>
+        <w:rPr>
+          <w:noProof/>
+        </w:rPr>
+        <w:fldChar w:fldCharType="separate"/>
+      </w:r>
+      <w:r>
+        <w:rPr>
+          <w:noProof/>
+        </w:rPr>
+        <w:t>1</w:t>
+      </w:r>
+      <w:r>
+        <w:rPr>
+          <w:noProof/>
+        </w:rPr>
+        <w:fldChar w:fldCharType="end"/>
+      </w:r>
       <w:r>
         <w:t xml:space="preserve"> </w:t>
       </w:r>
@@ -1627,14 +1598,36 @@
         <w:lastRenderedPageBreak/>
         <w:t xml:space="preserve">Equation </w:t>
       </w:r>
-      <w:fldSimple w:instr=" SEQ Equation \* ARABIC ">
-        <w:r>
-          <w:rPr>
-            <w:noProof/>
-          </w:rPr>
-          <w:t>2</w:t>
-        </w:r>
-      </w:fldSimple>
+      <w:r>
+        <w:rPr>
+          <w:noProof/>
+        </w:rPr>
+        <w:fldChar w:fldCharType="begin"/>
+      </w:r>
+      <w:r>
+        <w:rPr>
+          <w:noProof/>
+        </w:rPr>
+        <w:instrText xml:space="preserve"> SEQ Equation \* ARABIC </w:instrText>
+      </w:r>
+      <w:r>
+        <w:rPr>
+          <w:noProof/>
+        </w:rPr>
+        <w:fldChar w:fldCharType="separate"/>
+      </w:r>
+      <w:r>
+        <w:rPr>
+          <w:noProof/>
+        </w:rPr>
+        <w:t>2</w:t>
+      </w:r>
+      <w:r>
+        <w:rPr>
+          <w:noProof/>
+        </w:rPr>
+        <w:fldChar w:fldCharType="end"/>
+      </w:r>
       <w:r>
         <w:rPr>
           <w:sz w:val="32"/>
@@ -1984,14 +1977,36 @@
       <w:r>
         <w:t xml:space="preserve">Equation </w:t>
       </w:r>
-      <w:fldSimple w:instr=" SEQ Equation \* ARABIC ">
-        <w:r>
-          <w:rPr>
-            <w:noProof/>
-          </w:rPr>
-          <w:t>3</w:t>
-        </w:r>
-      </w:fldSimple>
+      <w:r>
+        <w:rPr>
+          <w:noProof/>
+        </w:rPr>
+        <w:fldChar w:fldCharType="begin"/>
+      </w:r>
+      <w:r>
+        <w:rPr>
+          <w:noProof/>
+        </w:rPr>
+        <w:instrText xml:space="preserve"> SEQ Equation \* ARABIC </w:instrText>
+      </w:r>
+      <w:r>
+        <w:rPr>
+          <w:noProof/>
+        </w:rPr>
+        <w:fldChar w:fldCharType="separate"/>
+      </w:r>
+      <w:r>
+        <w:rPr>
+          <w:noProof/>
+        </w:rPr>
+        <w:t>3</w:t>
+      </w:r>
+      <w:r>
+        <w:rPr>
+          <w:noProof/>
+        </w:rPr>
+        <w:fldChar w:fldCharType="end"/>
+      </w:r>
       <w:r>
         <w:t xml:space="preserve"> </w:t>
       </w:r>
@@ -4619,6 +4634,7 @@
         </w:rPr>
       </w:pPr>
       <w:commentRangeStart w:id="40"/>
+      <w:commentRangeStart w:id="41"/>
       <w:r>
         <w:t>Application to Northeast Pacific Sablefish</w:t>
       </w:r>
@@ -4630,6 +4646,15 @@
           <w:i w:val="0"/>
         </w:rPr>
         <w:commentReference w:id="40"/>
+      </w:r>
+      <w:commentRangeEnd w:id="41"/>
+      <w:r>
+        <w:rPr>
+          <w:rStyle w:val="CommentReference"/>
+          <w:rFonts w:eastAsiaTheme="minorHAnsi"/>
+          <w:i w:val="0"/>
+        </w:rPr>
+        <w:commentReference w:id="41"/>
       </w:r>
     </w:p>
     <w:p>
@@ -4896,18 +4921,9 @@
     <w:p>
       <w:pPr>
         <w:spacing w:line="360" w:lineRule="auto"/>
-        <w:pPrChange w:id="52" w:author="mkapur" w:date="2019-01-24T08:24:00Z">
-          <w:pPr>
-            <w:pStyle w:val="Heading2"/>
-            <w:spacing w:line="360" w:lineRule="auto"/>
-          </w:pPr>
-        </w:pPrChange>
-      </w:pPr>
-    </w:p>
-    <w:p>
-      <w:pPr>
-        <w:spacing w:line="360" w:lineRule="auto"/>
-      </w:pPr>
+      </w:pPr>
+      <w:bookmarkStart w:id="52" w:name="_GoBack"/>
+      <w:bookmarkEnd w:id="52"/>
       <w:r>
         <w:t>We obtained fishery-independent length and age data from the Bering Sea and West Coast trawl survey</w:t>
       </w:r>
@@ -4924,17 +4940,17 @@
         <w:t xml:space="preserve"> </w:t>
       </w:r>
       <w:r>
-        <w:t xml:space="preserve">We also obtained length and age records from the Canadian Department of Fisheries and Oceans, which </w:t>
+        <w:t xml:space="preserve">We also obtained length and age records from the Canadian Department of Fisheries and Oceans, which has performed an annual trap-based survey since 1991. </w:t>
+      </w:r>
+      <w:r>
+        <w:t xml:space="preserve">Data from each region included measured length, sex, age, and the starting latitude and longitude which determined the survey station. </w:t>
+      </w:r>
+      <w:r>
+        <w:t xml:space="preserve">Due </w:t>
       </w:r>
       <w:r>
         <w:lastRenderedPageBreak/>
-        <w:t xml:space="preserve">has performed an annual trap-based survey since 1991. </w:t>
-      </w:r>
-      <w:r>
-        <w:t xml:space="preserve">Data from each region included measured length, sex, age, and the starting latitude and longitude which determined the survey station. </w:t>
-      </w:r>
-      <w:r>
-        <w:t>Due to computational constraints,</w:t>
+        <w:t>to computational constraints,</w:t>
       </w:r>
       <w:r>
         <w:t xml:space="preserve"> and to avoid disproportionate influence of more heavily-sampled regions,</w:t>
@@ -5586,7 +5602,6 @@
         <w:t>Simulation Study</w:t>
       </w:r>
     </w:p>
-    <w:p/>
     <w:tbl>
       <w:tblPr>
         <w:tblStyle w:val="TableGrid"/>
@@ -6076,9 +6091,19 @@
       <w:pPr>
         <w:pStyle w:val="Heading2"/>
       </w:pPr>
+      <w:commentRangeStart w:id="53"/>
       <w:r>
         <w:t>Application to NE Pacific Sablefish</w:t>
       </w:r>
+      <w:commentRangeEnd w:id="53"/>
+      <w:r>
+        <w:rPr>
+          <w:rStyle w:val="CommentReference"/>
+          <w:rFonts w:eastAsiaTheme="minorHAnsi"/>
+          <w:i w:val="0"/>
+        </w:rPr>
+        <w:commentReference w:id="53"/>
+      </w:r>
     </w:p>
     <w:p>
       <w:pPr>
@@ -6181,17 +6206,17 @@
         <w:t xml:space="preserve"> We therefore split the data collected during or after 2005 (hereafter referred to as “late”; prior data is “early”) and at 49˚N (hereafter referred to as “north”; data collected south of this point is designated as “south”).</w:t>
       </w:r>
       <w:r>
-        <w:t xml:space="preserve"> </w:t>
+        <w:t xml:space="preserve"> Parameter estimation</w:t>
+      </w:r>
+      <w:r>
+        <w:t xml:space="preserve"> in TMB</w:t>
+      </w:r>
+      <w:r>
+        <w:t xml:space="preserve"> for the VBGF generated estimates for mean and standard </w:t>
       </w:r>
       <w:r>
         <w:lastRenderedPageBreak/>
-        <w:t>Parameter estimation</w:t>
-      </w:r>
-      <w:r>
-        <w:t xml:space="preserve"> in TMB</w:t>
-      </w:r>
-      <w:r>
-        <w:t xml:space="preserve"> for the VBGF generated estimates for mean and standard deviations of </w:t>
+        <w:t xml:space="preserve">deviations of </w:t>
       </w:r>
       <w:r>
         <w:rPr>
@@ -6365,7 +6390,7 @@
       <w:r>
         <w:t>It is evident from this and previous work that there is some level of variation in sablefish growth, whether in the growth rates themselves or the spatiotemporal scale at which growth anomalies occur.  Mis-specification of growth within stock assessment can overestimate management quantities, particularly the estimate of stock depletion (</w:t>
       </w:r>
-      <w:del w:id="53" w:author="mkapur" w:date="2019-01-24T08:32:00Z">
+      <w:del w:id="54" w:author="mkapur" w:date="2019-01-24T08:32:00Z">
         <w:r>
           <w:delText>Stawitz et al., in prep</w:delText>
         </w:r>
@@ -7105,7 +7130,7 @@
         <w:pStyle w:val="Caption"/>
         <w:spacing w:line="360" w:lineRule="auto"/>
       </w:pPr>
-      <w:bookmarkStart w:id="54" w:name="_Ref532305639"/>
+      <w:bookmarkStart w:id="55" w:name="_Ref532305639"/>
       <w:r>
         <w:t xml:space="preserve">Figure </w:t>
       </w:r>
@@ -7139,7 +7164,7 @@
         </w:rPr>
         <w:fldChar w:fldCharType="end"/>
       </w:r>
-      <w:bookmarkEnd w:id="54"/>
+      <w:bookmarkEnd w:id="55"/>
       <w:r>
         <w:t xml:space="preserve">. </w:t>
       </w:r>
@@ -7229,7 +7254,7 @@
         <w:pStyle w:val="Caption"/>
         <w:spacing w:line="360" w:lineRule="auto"/>
       </w:pPr>
-      <w:bookmarkStart w:id="55" w:name="_Ref532305683"/>
+      <w:bookmarkStart w:id="56" w:name="_Ref532305683"/>
       <w:r>
         <w:t xml:space="preserve">Figure </w:t>
       </w:r>
@@ -7263,7 +7288,7 @@
         </w:rPr>
         <w:fldChar w:fldCharType="end"/>
       </w:r>
-      <w:bookmarkEnd w:id="55"/>
+      <w:bookmarkEnd w:id="56"/>
       <w:r>
         <w:t xml:space="preserve">. Fits of von Bertalanffy growth function to data stratified at values determined using the derivative analysis of the GAM. Panels marked “early” are data obtained prior </w:t>
       </w:r>
@@ -7349,7 +7374,7 @@
           <w:docGrid w:linePitch="360"/>
         </w:sectPr>
       </w:pPr>
-      <w:bookmarkStart w:id="56" w:name="_Ref532305610"/>
+      <w:bookmarkStart w:id="57" w:name="_Ref532305610"/>
       <w:r>
         <w:t xml:space="preserve">Figure </w:t>
       </w:r>
@@ -7383,7 +7408,7 @@
         </w:rPr>
         <w:fldChar w:fldCharType="end"/>
       </w:r>
-      <w:bookmarkEnd w:id="56"/>
+      <w:bookmarkEnd w:id="57"/>
       <w:r>
         <w:t xml:space="preserve">.  </w:t>
       </w:r>
@@ -8480,7 +8505,7 @@
         <w:pStyle w:val="Caption"/>
         <w:spacing w:line="360" w:lineRule="auto"/>
       </w:pPr>
-      <w:bookmarkStart w:id="57" w:name="_Ref525720559"/>
+      <w:bookmarkStart w:id="58" w:name="_Ref525720559"/>
       <w:r>
         <w:t xml:space="preserve">Table </w:t>
       </w:r>
@@ -8514,7 +8539,7 @@
         </w:rPr>
         <w:fldChar w:fldCharType="end"/>
       </w:r>
-      <w:bookmarkEnd w:id="57"/>
+      <w:bookmarkEnd w:id="58"/>
       <w:r>
         <w:t xml:space="preserve">. </w:t>
       </w:r>
@@ -10268,13 +10293,47 @@
         <w:annotationRef/>
       </w:r>
       <w:r>
-        <w:t xml:space="preserve">Need to stitch new data and update </w:t>
-      </w:r>
-      <w:r>
-        <w:t>this.</w:t>
-      </w:r>
-      <w:bookmarkStart w:id="41" w:name="_GoBack"/>
-      <w:bookmarkEnd w:id="41"/>
+        <w:t>Need to stitch new data and update this.</w:t>
+      </w:r>
+    </w:p>
+  </w:comment>
+  <w:comment w:id="41" w:author="Maia Kapur" w:date="2019-02-01T09:53:00Z" w:initials="MK">
+    <w:p>
+      <w:pPr>
+        <w:pStyle w:val="CommentText"/>
+      </w:pPr>
+      <w:r>
+        <w:rPr>
+          <w:rStyle w:val="CommentReference"/>
+        </w:rPr>
+        <w:annotationRef/>
+      </w:r>
+      <w:r>
+        <w:rPr>
+          <w:rFonts w:ascii="Arial" w:hAnsi="Arial" w:cs="Arial"/>
+          <w:color w:val="222222"/>
+          <w:shd w:val="clear" w:color="auto" w:fill="FFFFFF"/>
+        </w:rPr>
+        <w:t xml:space="preserve"> I spoke with </w:t>
+      </w:r>
+      <w:proofErr w:type="spellStart"/>
+      <w:r>
+        <w:rPr>
+          <w:rFonts w:ascii="Arial" w:hAnsi="Arial" w:cs="Arial"/>
+          <w:color w:val="222222"/>
+          <w:shd w:val="clear" w:color="auto" w:fill="FFFFFF"/>
+        </w:rPr>
+        <w:t>Chantell</w:t>
+      </w:r>
+      <w:proofErr w:type="spellEnd"/>
+      <w:r>
+        <w:rPr>
+          <w:rFonts w:ascii="Arial" w:hAnsi="Arial" w:cs="Arial"/>
+          <w:color w:val="222222"/>
+          <w:shd w:val="clear" w:color="auto" w:fill="FFFFFF"/>
+        </w:rPr>
+        <w:t xml:space="preserve"> who explained that NWFSC survey age-length data for after 2014 is not yet available but should be soon.</w:t>
+      </w:r>
     </w:p>
   </w:comment>
   <w:comment w:id="51" w:author="Punt, Andre (O&amp;A, Hobart)" w:date="2019-01-23T07:35:00Z" w:initials="PA(H">
@@ -10296,6 +10355,22 @@
         <w:t>above</w:t>
       </w:r>
       <w:proofErr w:type="gramEnd"/>
+    </w:p>
+  </w:comment>
+  <w:comment w:id="53" w:author="Maia Kapur" w:date="2019-02-01T09:55:00Z" w:initials="MK">
+    <w:p>
+      <w:pPr>
+        <w:pStyle w:val="CommentText"/>
+      </w:pPr>
+      <w:r>
+        <w:rPr>
+          <w:rStyle w:val="CommentReference"/>
+        </w:rPr>
+        <w:annotationRef/>
+      </w:r>
+      <w:r>
+        <w:t>Have not updated since last fall, may change</w:t>
+      </w:r>
     </w:p>
   </w:comment>
 </w:comments>
@@ -10343,7 +10418,9 @@
   <w15:commentEx w15:paraId="45B0852C" w15:done="0"/>
   <w15:commentEx w15:paraId="6B5DB6D4" w15:paraIdParent="45B0852C" w15:done="0"/>
   <w15:commentEx w15:paraId="20C6EC6E" w15:done="0"/>
+  <w15:commentEx w15:paraId="7CAA8B56" w15:paraIdParent="20C6EC6E" w15:done="0"/>
   <w15:commentEx w15:paraId="624FC30D" w15:done="0"/>
+  <w15:commentEx w15:paraId="5C8E4D26" w15:done="0"/>
 </w15:commentsEx>
 </file>
 
@@ -10389,7 +10466,9 @@
   <w16cid:commentId w16cid:paraId="45B0852C" w16cid:durableId="1FF2A5CB"/>
   <w16cid:commentId w16cid:paraId="6B5DB6D4" w16cid:durableId="1FF42BCB"/>
   <w16cid:commentId w16cid:paraId="20C6EC6E" w16cid:durableId="1FFAD94C"/>
+  <w16cid:commentId w16cid:paraId="7CAA8B56" w16cid:durableId="1FFE95A9"/>
   <w16cid:commentId w16cid:paraId="624FC30D" w16cid:durableId="1FF2A5AD"/>
+  <w16cid:commentId w16cid:paraId="5C8E4D26" w16cid:durableId="1FFE95FE"/>
 </w16cid:commentsIds>
 </file>
 
@@ -11868,7 +11947,7 @@
 </file>
 
 <file path=customXml/itemProps1.xml><?xml version="1.0" encoding="utf-8"?>
-<ds:datastoreItem xmlns:ds="http://schemas.openxmlformats.org/officeDocument/2006/customXml" ds:itemID="{2049A88E-D695-4BC6-B6F8-B32749102854}">
+<ds:datastoreItem xmlns:ds="http://schemas.openxmlformats.org/officeDocument/2006/customXml" ds:itemID="{FEB4B00F-4EC3-4C2C-8D39-689A9D0ACA4E}">
   <ds:schemaRefs>
     <ds:schemaRef ds:uri="http://schemas.openxmlformats.org/officeDocument/2006/bibliography"/>
   </ds:schemaRefs>

</xml_diff>

<commit_message>
ready for 100 sims on sebastes
</commit_message>
<xml_diff>
--- a/writing/kapur_ch1 AEP MK.docx
+++ b/writing/kapur_ch1 AEP MK.docx
@@ -2,7 +2,6 @@
 <file path=word/document.xml><?xml version="1.0" encoding="utf-8"?>
 <w:document xmlns:wpc="http://schemas.microsoft.com/office/word/2010/wordprocessingCanvas" xmlns:cx="http://schemas.microsoft.com/office/drawing/2014/chartex" xmlns:cx1="http://schemas.microsoft.com/office/drawing/2015/9/8/chartex" xmlns:cx2="http://schemas.microsoft.com/office/drawing/2015/10/21/chartex" xmlns:cx3="http://schemas.microsoft.com/office/drawing/2016/5/9/chartex" xmlns:cx4="http://schemas.microsoft.com/office/drawing/2016/5/10/chartex" xmlns:cx5="http://schemas.microsoft.com/office/drawing/2016/5/11/chartex" xmlns:cx6="http://schemas.microsoft.com/office/drawing/2016/5/12/chartex" xmlns:cx7="http://schemas.microsoft.com/office/drawing/2016/5/13/chartex" xmlns:cx8="http://schemas.microsoft.com/office/drawing/2016/5/14/chartex" xmlns:mc="http://schemas.openxmlformats.org/markup-compatibility/2006" xmlns:aink="http://schemas.microsoft.com/office/drawing/2016/ink" xmlns:am3d="http://schemas.microsoft.com/office/drawing/2017/model3d" xmlns:o="urn:schemas-microsoft-com:office:office" xmlns:r="http://schemas.openxmlformats.org/officeDocument/2006/relationships" xmlns:m="http://schemas.openxmlformats.org/officeDocument/2006/math" xmlns:v="urn:schemas-microsoft-com:vml" xmlns:wp14="http://schemas.microsoft.com/office/word/2010/wordprocessingDrawing" xmlns:wp="http://schemas.openxmlformats.org/drawingml/2006/wordprocessingDrawing" xmlns:w10="urn:schemas-microsoft-com:office:word" xmlns:w="http://schemas.openxmlformats.org/wordprocessingml/2006/main" xmlns:w14="http://schemas.microsoft.com/office/word/2010/wordml" xmlns:w15="http://schemas.microsoft.com/office/word/2012/wordml" xmlns:w16cid="http://schemas.microsoft.com/office/word/2016/wordml/cid" xmlns:w16se="http://schemas.microsoft.com/office/word/2015/wordml/symex" xmlns:wpg="http://schemas.microsoft.com/office/word/2010/wordprocessingGroup" xmlns:wpi="http://schemas.microsoft.com/office/word/2010/wordprocessingInk" xmlns:wne="http://schemas.microsoft.com/office/word/2006/wordml" xmlns:wps="http://schemas.microsoft.com/office/word/2010/wordprocessingShape" mc:Ignorable="w14 w15 w16se w16cid wp14">
   <w:body>
-    <w:p/>
     <w:p>
       <w:pPr>
         <w:pStyle w:val="Title"/>
@@ -538,60 +537,60 @@
         <w:jc w:val="both"/>
       </w:pPr>
       <w:r>
+        <w:t>In fisheries management</w:t>
+      </w:r>
+      <w:r>
+        <w:t>,</w:t>
+      </w:r>
+      <w:r>
+        <w:t xml:space="preserve"> somatic growth rates </w:t>
+      </w:r>
+      <w:r>
+        <w:t xml:space="preserve">are </w:t>
+      </w:r>
+      <w:r>
+        <w:t>typically</w:t>
+      </w:r>
+      <w:r>
+        <w:t xml:space="preserve"> </w:t>
+      </w:r>
+      <w:r>
+        <w:t>generated</w:t>
+      </w:r>
+      <w:r>
+        <w:t xml:space="preserve"> using the von </w:t>
+      </w:r>
+      <w:proofErr w:type="spellStart"/>
+      <w:r>
+        <w:t>Bertalanffy</w:t>
+      </w:r>
+      <w:proofErr w:type="spellEnd"/>
+      <w:r>
+        <w:t xml:space="preserve"> growth function </w:t>
+      </w:r>
+      <w:r>
+        <w:fldChar w:fldCharType="begin" w:fldLock="1"/>
+      </w:r>
+      <w:r>
+        <w:instrText>ADDIN CSL_CITATION {"citationItems":[{"id":"ITEM-1","itemData":{"DOI":"10.1086/401873","ISBN":"0033-5770","ISSN":"0033-5770","PMID":"21800635","abstract":"A major goal of research in ecology and evolution is to explain why species richness varies across habitats, regions, and clades. Recent reviews have argued that species richness patterns among regions and clades may be explained by “ecological limits” on diversity over time, which are said to offer an alternative explanation to those invoking speciation and extinction (diversification) and time. Further, it has been proposed that this hypothesis is best supported by failure to find a positive relationship between time (e.g., clade age) and species richness. Here, I critically review the evidence for these claims, and propose how we might better study the ecological and evolutionary origins of species richness patterns. In fact, ecological limits can only influence species richness in clades by influencing speciation and extinction, and so this new “alternative paradigm” is simply one facet of the traditional idea that ecology influences diversification. The only direct evidence for strict ecological limits on richness (i.e., constant diversity over time) is from the fossil record, but many studies cited as supporting this pattern do not, and there is evidence for increasing richness over time. Negative evidence for a relationship between clade age and richness among extant clades is not positive evidence for constant diversity over time, and many recent analyses finding no age-diversity relationship were biased to reach this conclusion. More comprehensive analyses strongly support a positive age-richness relationship. There is abundant evidence that both time and ecological influences on diversification rates are important drivers of both large-scale and small-scale species richness patterns. The major challenge for future studies is to understand the ecological and evolutionary mechanisms underpinning the relationships between time, dispersal, diversification, and species richness patterns","author":[{"dropping-particle":"","family":"Bertalanffy","given":"Ludwig","non-dropping-particle":"von","parse-names":false,"suffix":""}],"container-title":"The Quarterly Review of Biology","id":"ITEM-1","issued":{"date-parts":[["1957"]]},"title":"Quantitative Laws in Metabolism and Growth","type":"article-journal"},"uris":["http://www.mendeley.com/documents/?uuid=45c1c861-5c54-4834-b975-dd61ef075fd3"]}],"mendeley":{"formattedCitation":"(von Bertalanffy, 1957)","manualFormatting":"(VBGF, von Bertalanffy, 1957)","plainTextFormattedCitation":"(von Bertalanffy, 1957)","previouslyFormattedCitation":"(von Bertalanffy, 1957)"},"properties":{"noteIndex":0},"schema":"https://github.com/citation-style-language/schema/raw/master/csl-citation.json"}</w:instrText>
+      </w:r>
+      <w:r>
+        <w:fldChar w:fldCharType="separate"/>
+      </w:r>
+      <w:r>
+        <w:rPr>
+          <w:noProof/>
+        </w:rPr>
+        <w:t>(VBGF, von Bertalanffy, 1957)</w:t>
+      </w:r>
+      <w:r>
+        <w:fldChar w:fldCharType="end"/>
+      </w:r>
+      <w:r>
+        <w:t xml:space="preserve"> or an alternative method, with parameters derived </w:t>
+      </w:r>
+      <w:r>
         <w:lastRenderedPageBreak/>
-        <w:t>In fisheries management</w:t>
-      </w:r>
-      <w:r>
-        <w:t>,</w:t>
-      </w:r>
-      <w:r>
-        <w:t xml:space="preserve"> somatic growth rates </w:t>
-      </w:r>
-      <w:r>
-        <w:t xml:space="preserve">are </w:t>
-      </w:r>
-      <w:r>
-        <w:t>typically</w:t>
-      </w:r>
-      <w:r>
-        <w:t xml:space="preserve"> </w:t>
-      </w:r>
-      <w:r>
-        <w:t>generated</w:t>
-      </w:r>
-      <w:r>
-        <w:t xml:space="preserve"> using the von </w:t>
-      </w:r>
-      <w:proofErr w:type="spellStart"/>
-      <w:r>
-        <w:t>Bertalanffy</w:t>
-      </w:r>
-      <w:proofErr w:type="spellEnd"/>
-      <w:r>
-        <w:t xml:space="preserve"> growth function </w:t>
-      </w:r>
-      <w:r>
-        <w:fldChar w:fldCharType="begin" w:fldLock="1"/>
-      </w:r>
-      <w:r>
-        <w:instrText>ADDIN CSL_CITATION {"citationItems":[{"id":"ITEM-1","itemData":{"DOI":"10.1086/401873","ISBN":"0033-5770","ISSN":"0033-5770","PMID":"21800635","abstract":"A major goal of research in ecology and evolution is to explain why species richness varies across habitats, regions, and clades. Recent reviews have argued that species richness patterns among regions and clades may be explained by “ecological limits” on diversity over time, which are said to offer an alternative explanation to those invoking speciation and extinction (diversification) and time. Further, it has been proposed that this hypothesis is best supported by failure to find a positive relationship between time (e.g., clade age) and species richness. Here, I critically review the evidence for these claims, and propose how we might better study the ecological and evolutionary origins of species richness patterns. In fact, ecological limits can only influence species richness in clades by influencing speciation and extinction, and so this new “alternative paradigm” is simply one facet of the traditional idea that ecology influences diversification. The only direct evidence for strict ecological limits on richness (i.e., constant diversity over time) is from the fossil record, but many studies cited as supporting this pattern do not, and there is evidence for increasing richness over time. Negative evidence for a relationship between clade age and richness among extant clades is not positive evidence for constant diversity over time, and many recent analyses finding no age-diversity relationship were biased to reach this conclusion. More comprehensive analyses strongly support a positive age-richness relationship. There is abundant evidence that both time and ecological influences on diversification rates are important drivers of both large-scale and small-scale species richness patterns. The major challenge for future studies is to understand the ecological and evolutionary mechanisms underpinning the relationships between time, dispersal, diversification, and species richness patterns","author":[{"dropping-particle":"","family":"Bertalanffy","given":"Ludwig","non-dropping-particle":"von","parse-names":false,"suffix":""}],"container-title":"The Quarterly Review of Biology","id":"ITEM-1","issued":{"date-parts":[["1957"]]},"title":"Quantitative Laws in Metabolism and Growth","type":"article-journal"},"uris":["http://www.mendeley.com/documents/?uuid=45c1c861-5c54-4834-b975-dd61ef075fd3"]}],"mendeley":{"formattedCitation":"(von Bertalanffy, 1957)","manualFormatting":"(VBGF, von Bertalanffy, 1957)","plainTextFormattedCitation":"(von Bertalanffy, 1957)","previouslyFormattedCitation":"(von Bertalanffy, 1957)"},"properties":{"noteIndex":0},"schema":"https://github.com/citation-style-language/schema/raw/master/csl-citation.json"}</w:instrText>
-      </w:r>
-      <w:r>
-        <w:fldChar w:fldCharType="separate"/>
-      </w:r>
-      <w:r>
-        <w:rPr>
-          <w:noProof/>
-        </w:rPr>
-        <w:t>(VBGF, von Bertalanffy, 1957)</w:t>
-      </w:r>
-      <w:r>
-        <w:fldChar w:fldCharType="end"/>
-      </w:r>
-      <w:r>
-        <w:t xml:space="preserve"> or an alternative method, with parameters derived </w:t>
-      </w:r>
-      <w:r>
         <w:t>using</w:t>
       </w:r>
       <w:r>
@@ -893,38 +892,38 @@
           <w:rFonts w:cstheme="minorHAnsi"/>
           <w:iCs/>
         </w:rPr>
-        <w:t xml:space="preserve">This method has the potential to improve detection of large-scale patterns in fish </w:t>
+        <w:t xml:space="preserve">This method has the potential to improve detection of large-scale patterns in fish growth, and aid in the development of structured population dynamics models. </w:t>
       </w:r>
       <w:r>
         <w:rPr>
           <w:rFonts w:cstheme="minorHAnsi"/>
           <w:iCs/>
         </w:rPr>
-        <w:lastRenderedPageBreak/>
-        <w:t xml:space="preserve">growth, and aid in the development of structured population dynamics models. </w:t>
-      </w:r>
+        <w:t xml:space="preserve">We use simulation to test the robustness of the method to increasingly complex </w:t>
+      </w:r>
+      <w:proofErr w:type="spellStart"/>
       <w:r>
         <w:rPr>
           <w:rFonts w:cstheme="minorHAnsi"/>
           <w:iCs/>
         </w:rPr>
-        <w:t xml:space="preserve">We use simulation to test the robustness of the method to increasingly complex </w:t>
-      </w:r>
-      <w:proofErr w:type="spellStart"/>
+        <w:t>spatio</w:t>
+      </w:r>
+      <w:proofErr w:type="spellEnd"/>
       <w:r>
         <w:rPr>
           <w:rFonts w:cstheme="minorHAnsi"/>
           <w:iCs/>
         </w:rPr>
-        <w:t>spatio</w:t>
-      </w:r>
-      <w:proofErr w:type="spellEnd"/>
+        <w:t xml:space="preserve">-temporal age and </w:t>
+      </w:r>
       <w:r>
         <w:rPr>
           <w:rFonts w:cstheme="minorHAnsi"/>
           <w:iCs/>
         </w:rPr>
-        <w:t>-temporal age and length data</w:t>
+        <w:lastRenderedPageBreak/>
+        <w:t>length data</w:t>
       </w:r>
       <w:r>
         <w:rPr>
@@ -1086,48 +1085,10 @@
         <w:t xml:space="preserve"> to </w:t>
       </w:r>
       <w:r>
-        <w:t xml:space="preserve">the vector of observed lengths as the response variable, predicted by separate smoothers for year and latitude. Non-smoothed predictors included age (in years) and </w:t>
-      </w:r>
-      <w:commentRangeStart w:id="4"/>
-      <w:r>
-        <w:t xml:space="preserve">sex </w:t>
-      </w:r>
-      <w:commentRangeEnd w:id="4"/>
-      <w:r>
-        <w:rPr>
-          <w:rStyle w:val="CommentReference"/>
-        </w:rPr>
-        <w:commentReference w:id="4"/>
-      </w:r>
-      <w:r>
-        <w:t xml:space="preserve">(male/female only; </w:t>
-      </w:r>
-      <w:r>
-        <w:t>fish of “unknown” sex were removed from the</w:t>
-      </w:r>
-      <w:r>
-        <w:t xml:space="preserve"> </w:t>
-      </w:r>
-      <w:r>
-        <w:t>analysis beforehand</w:t>
-      </w:r>
-      <w:r>
-        <w:t xml:space="preserve">) so that the smooth functions represented all variation not explained by these </w:t>
-      </w:r>
-      <w:commentRangeStart w:id="5"/>
-      <w:r>
-        <w:t>factors</w:t>
-      </w:r>
-      <w:commentRangeEnd w:id="5"/>
-      <w:r>
-        <w:rPr>
-          <w:rStyle w:val="CommentReference"/>
-        </w:rPr>
-        <w:commentReference w:id="5"/>
-      </w:r>
-      <w:r>
-        <w:t xml:space="preserve">. </w:t>
-      </w:r>
+        <w:t xml:space="preserve">the vector of observed lengths as the response variable, predicted by separate smoothers for year and latitude. </w:t>
+      </w:r>
+      <w:bookmarkStart w:id="4" w:name="_GoBack"/>
+      <w:bookmarkEnd w:id="4"/>
     </w:p>
     <w:p>
       <w:pPr>
@@ -1485,108 +1446,108 @@
         <w:spacing w:line="360" w:lineRule="auto"/>
         <w:jc w:val="both"/>
       </w:pPr>
+      <w:commentRangeStart w:id="5"/>
       <w:commentRangeStart w:id="6"/>
+      <w:r>
+        <w:t xml:space="preserve">The first derivatives of the GAM </w:t>
+      </w:r>
+      <w:r>
+        <w:t>are</w:t>
+      </w:r>
+      <w:r>
+        <w:t xml:space="preserve"> evaluated to identify areas of significant change (i.e., break points) in growth parameter estimates.</w:t>
+      </w:r>
+      <w:commentRangeEnd w:id="5"/>
+      <w:r>
+        <w:rPr>
+          <w:rStyle w:val="CommentReference"/>
+        </w:rPr>
+        <w:commentReference w:id="5"/>
+      </w:r>
+      <w:commentRangeEnd w:id="6"/>
+      <w:r>
+        <w:rPr>
+          <w:rStyle w:val="CommentReference"/>
+        </w:rPr>
+        <w:commentReference w:id="6"/>
+      </w:r>
+      <w:r>
+        <w:t xml:space="preserve"> </w:t>
+      </w:r>
+      <w:r>
+        <w:t xml:space="preserve">Once the best-fit model was identified, we used the method of finite differences (as in </w:t>
+      </w:r>
+      <w:r>
+        <w:fldChar w:fldCharType="begin" w:fldLock="1"/>
+      </w:r>
+      <w:r>
+        <w:instrText>ADDIN CSL_CITATION {"citationItems":[{"id":"ITEM-1","itemData":{"DOI":"10.1101/322248","abstract":"In the absence of annual laminations, time series generated from lake sediments or other similar stratigraphic sequences are irregularly spaced in time, which complicates formal analysis using classical statistical time series models. In lieu, statistical analyses of trends in palaeoenvironmental time series, if done at all, have typically used simpler linear regressions or (non-) parametric correlations with little regard for the violation of assumptions that almost surely occurs due to temporal dependencies in the data or that correlations do not provide estimates of the magnitude of change, just whether or not there is a linear or monotonic trend. Alternative approaches have used LOESS-estimated trends to justify data interpretations or test hypotheses as to the causal factors without considering the inherent subjectivity of the choice of parameters used to achieve the fit (e.g. span width, degree of polynomial). Generalized additive models (GAMs) are statistical models that can be used to estimate trends as smooth functions of time. Unlike LOESS, GAMs use automatic smoothness selection methods to objectively determine the complexity of the fitted trend, and as formal statistical models, GAMs, allow for potentially complex, non-linear trends, a proper accounting of model uncertainty, and the identification of periods of significant temporal change. Here, I present a consistent and modern approach to the estimation of trends in palaeoenvironmental time series using GAMs, illustrating features of the methodology with two example time series of contrasting complexity; a 150-year bulk organic matter δ15N time series from Small Water, UK, and a 3000-year alkenone record from Braya-Sø, Greenland. I discuss the underlying mechanics of GAMs that allow them to learn the shape of the trend from the data themselves and how simultaneous confidence intervals and the first derivatives of the trend are used to properly account for model uncertainty and identify periods of change. It is hoped that by using GAMs greater attention is paid to the statistical estimation of trends in palaeoenvironmental time series leading to more a robust and reproducible palaeoscience.","author":[{"dropping-particle":"","family":"Simpson","given":"Gavin L","non-dropping-particle":"","parse-names":false,"suffix":""}],"container-title":"bioRxiv","id":"ITEM-1","issued":{"date-parts":[["2018"]]},"title":"Modelling palaeoecological time series using generalized additive models","type":"article-journal"},"uris":["http://www.mendeley.com/documents/?uuid=0f70b78f-53ef-4276-8022-18e23c48037d"]}],"mendeley":{"formattedCitation":"(Simpson, 2018)","manualFormatting":"Simpson, 2018)","plainTextFormattedCitation":"(Simpson, 2018)","previouslyFormattedCitation":"(Simpson, 2018)"},"properties":{"noteIndex":0},"schema":"https://github.com/citation-style-language/schema/raw/master/csl-citation.json"}</w:instrText>
+      </w:r>
+      <w:r>
+        <w:fldChar w:fldCharType="separate"/>
+      </w:r>
+      <w:r>
+        <w:rPr>
+          <w:noProof/>
+        </w:rPr>
+        <w:t>Simpson, 2018)</w:t>
+      </w:r>
+      <w:r>
+        <w:fldChar w:fldCharType="end"/>
+      </w:r>
+      <w:r>
+        <w:t xml:space="preserve"> to locate time periods and/or locations </w:t>
+      </w:r>
+      <w:r>
+        <w:t>where fish size is changing the most</w:t>
+      </w:r>
+      <w:r>
+        <w:t xml:space="preserve">. The finite differences approach approximates the first derivative of the spline generated from the GAM </w:t>
+      </w:r>
       <w:commentRangeStart w:id="7"/>
-      <w:r>
-        <w:t xml:space="preserve">The first derivatives of the GAM </w:t>
-      </w:r>
-      <w:r>
-        <w:t>are</w:t>
-      </w:r>
-      <w:r>
-        <w:t xml:space="preserve"> evaluated to identify areas of significant change (i.e., break points) in growth parameter estimates.</w:t>
-      </w:r>
-      <w:commentRangeEnd w:id="6"/>
+      <w:commentRangeStart w:id="8"/>
+      <w:r>
+        <w:t>function</w:t>
+      </w:r>
+      <w:commentRangeEnd w:id="7"/>
       <w:r>
         <w:rPr>
           <w:rStyle w:val="CommentReference"/>
         </w:rPr>
-        <w:commentReference w:id="6"/>
-      </w:r>
-      <w:commentRangeEnd w:id="7"/>
+        <w:commentReference w:id="7"/>
+      </w:r>
+      <w:commentRangeEnd w:id="8"/>
       <w:r>
         <w:rPr>
           <w:rStyle w:val="CommentReference"/>
         </w:rPr>
-        <w:commentReference w:id="7"/>
+        <w:commentReference w:id="8"/>
+      </w:r>
+      <w:r>
+        <w:t xml:space="preserve">. </w:t>
+      </w:r>
+      <w:r>
+        <w:t xml:space="preserve">For instance, the </w:t>
+      </w:r>
+      <w:r>
+        <w:t>vector of derivatives</w:t>
       </w:r>
       <w:r>
         <w:t xml:space="preserve"> </w:t>
       </w:r>
       <w:r>
-        <w:t xml:space="preserve">Once the best-fit model was identified, we used the method of finite differences (as in </w:t>
-      </w:r>
-      <w:r>
-        <w:fldChar w:fldCharType="begin" w:fldLock="1"/>
-      </w:r>
-      <w:r>
-        <w:instrText>ADDIN CSL_CITATION {"citationItems":[{"id":"ITEM-1","itemData":{"DOI":"10.1101/322248","abstract":"In the absence of annual laminations, time series generated from lake sediments or other similar stratigraphic sequences are irregularly spaced in time, which complicates formal analysis using classical statistical time series models. In lieu, statistical analyses of trends in palaeoenvironmental time series, if done at all, have typically used simpler linear regressions or (non-) parametric correlations with little regard for the violation of assumptions that almost surely occurs due to temporal dependencies in the data or that correlations do not provide estimates of the magnitude of change, just whether or not there is a linear or monotonic trend. Alternative approaches have used LOESS-estimated trends to justify data interpretations or test hypotheses as to the causal factors without considering the inherent subjectivity of the choice of parameters used to achieve the fit (e.g. span width, degree of polynomial). Generalized additive models (GAMs) are statistical models that can be used to estimate trends as smooth functions of time. Unlike LOESS, GAMs use automatic smoothness selection methods to objectively determine the complexity of the fitted trend, and as formal statistical models, GAMs, allow for potentially complex, non-linear trends, a proper accounting of model uncertainty, and the identification of periods of significant temporal change. Here, I present a consistent and modern approach to the estimation of trends in palaeoenvironmental time series using GAMs, illustrating features of the methodology with two example time series of contrasting complexity; a 150-year bulk organic matter δ15N time series from Small Water, UK, and a 3000-year alkenone record from Braya-Sø, Greenland. I discuss the underlying mechanics of GAMs that allow them to learn the shape of the trend from the data themselves and how simultaneous confidence intervals and the first derivatives of the trend are used to properly account for model uncertainty and identify periods of change. It is hoped that by using GAMs greater attention is paid to the statistical estimation of trends in palaeoenvironmental time series leading to more a robust and reproducible palaeoscience.","author":[{"dropping-particle":"","family":"Simpson","given":"Gavin L","non-dropping-particle":"","parse-names":false,"suffix":""}],"container-title":"bioRxiv","id":"ITEM-1","issued":{"date-parts":[["2018"]]},"title":"Modelling palaeoecological time series using generalized additive models","type":"article-journal"},"uris":["http://www.mendeley.com/documents/?uuid=0f70b78f-53ef-4276-8022-18e23c48037d"]}],"mendeley":{"formattedCitation":"(Simpson, 2018)","manualFormatting":"Simpson, 2018)","plainTextFormattedCitation":"(Simpson, 2018)","previouslyFormattedCitation":"(Simpson, 2018)"},"properties":{"noteIndex":0},"schema":"https://github.com/citation-style-language/schema/raw/master/csl-citation.json"}</w:instrText>
-      </w:r>
-      <w:r>
-        <w:fldChar w:fldCharType="separate"/>
-      </w:r>
-      <w:r>
-        <w:rPr>
-          <w:noProof/>
-        </w:rPr>
-        <w:t>Simpson, 2018)</w:t>
-      </w:r>
-      <w:r>
-        <w:fldChar w:fldCharType="end"/>
-      </w:r>
-      <w:r>
-        <w:t xml:space="preserve"> to locate time periods and/or locations </w:t>
-      </w:r>
-      <w:r>
-        <w:t>where fish size is changing the most</w:t>
-      </w:r>
-      <w:r>
-        <w:t xml:space="preserve">. The finite differences approach approximates the first derivative of the spline generated from the GAM </w:t>
-      </w:r>
-      <w:commentRangeStart w:id="8"/>
-      <w:commentRangeStart w:id="9"/>
-      <w:r>
-        <w:t>function</w:t>
-      </w:r>
-      <w:commentRangeEnd w:id="8"/>
-      <w:r>
-        <w:rPr>
-          <w:rStyle w:val="CommentReference"/>
-        </w:rPr>
-        <w:commentReference w:id="8"/>
-      </w:r>
-      <w:commentRangeEnd w:id="9"/>
-      <w:r>
-        <w:rPr>
-          <w:rStyle w:val="CommentReference"/>
-        </w:rPr>
-        <w:commentReference w:id="9"/>
-      </w:r>
-      <w:r>
-        <w:t xml:space="preserve">. </w:t>
-      </w:r>
-      <w:r>
-        <w:t xml:space="preserve">For instance, the </w:t>
-      </w:r>
-      <w:r>
-        <w:t>vector of derivatives</w:t>
+        <w:rPr>
+          <w:b/>
+        </w:rPr>
+        <w:t xml:space="preserve">G </w:t>
+      </w:r>
+      <w:r>
+        <w:t>for</w:t>
       </w:r>
       <w:r>
         <w:t xml:space="preserve"> </w:t>
       </w:r>
       <w:r>
-        <w:rPr>
-          <w:b/>
-        </w:rPr>
-        <w:t xml:space="preserve">G </w:t>
-      </w:r>
-      <w:r>
-        <w:t>for</w:t>
-      </w:r>
-      <w:r>
-        <w:t xml:space="preserve"> </w:t>
-      </w:r>
-      <w:r>
         <w:t>latitude is produced via:</w:t>
       </w:r>
     </w:p>
@@ -1595,7 +1556,6 @@
         <w:pStyle w:val="Caption"/>
       </w:pPr>
       <w:r>
-        <w:lastRenderedPageBreak/>
         <w:t xml:space="preserve">Equation </w:t>
       </w:r>
       <w:r>
@@ -1958,6 +1918,7 @@
         <w:jc w:val="both"/>
       </w:pPr>
       <w:r>
+        <w:lastRenderedPageBreak/>
         <w:t>The</w:t>
       </w:r>
       <w:r>
@@ -2010,7 +1971,7 @@
       <w:r>
         <w:t xml:space="preserve"> </w:t>
       </w:r>
-      <w:commentRangeStart w:id="10"/>
+      <w:commentRangeStart w:id="9"/>
       <m:oMath>
         <m:r>
           <w:rPr>
@@ -2140,7 +2101,7 @@
             </m:r>
           </m:sup>
         </m:sSup>
-        <w:commentRangeEnd w:id="10"/>
+        <w:commentRangeEnd w:id="9"/>
         <m:r>
           <m:rPr>
             <m:sty m:val="p"/>
@@ -2149,7 +2110,7 @@
             <w:rStyle w:val="CommentReference"/>
             <w:iCs w:val="0"/>
           </w:rPr>
-          <w:commentReference w:id="10"/>
+          <w:commentReference w:id="9"/>
         </m:r>
       </m:oMath>
     </w:p>
@@ -2190,7 +2151,7 @@
         <w:spacing w:line="360" w:lineRule="auto"/>
         <w:jc w:val="both"/>
       </w:pPr>
-      <w:commentRangeStart w:id="11"/>
+      <w:commentRangeStart w:id="10"/>
       <w:r>
         <w:t>We then identif</w:t>
       </w:r>
@@ -2238,12 +2199,12 @@
       <w:r>
         <w:t>and designated these as “break points”</w:t>
       </w:r>
-      <w:commentRangeEnd w:id="11"/>
+      <w:commentRangeEnd w:id="10"/>
       <w:r>
         <w:rPr>
           <w:rStyle w:val="CommentReference"/>
         </w:rPr>
-        <w:commentReference w:id="11"/>
+        <w:commentReference w:id="10"/>
       </w:r>
       <w:r>
         <w:t xml:space="preserve">. Once identified, we re-aggregate the raw length and age data to match these breakpoints and estimate the parameters of the VGBF </w:t>
@@ -2316,16 +2277,16 @@
       <w:r>
         <w:t xml:space="preserve">using maximum likelihood in Template </w:t>
       </w:r>
-      <w:commentRangeStart w:id="12"/>
+      <w:commentRangeStart w:id="11"/>
       <w:r>
         <w:t>Model</w:t>
       </w:r>
-      <w:commentRangeEnd w:id="12"/>
+      <w:commentRangeEnd w:id="11"/>
       <w:r>
         <w:rPr>
           <w:rStyle w:val="CommentReference"/>
         </w:rPr>
-        <w:commentReference w:id="12"/>
+        <w:commentReference w:id="11"/>
       </w:r>
       <w:r>
         <w:t xml:space="preserve"> Builder </w:t>
@@ -2617,7 +2578,7 @@
           </w:rPr>
           <m:t xml:space="preserve">+ </m:t>
         </m:r>
-        <w:commentRangeStart w:id="13"/>
+        <w:commentRangeStart w:id="12"/>
         <m:r>
           <m:rPr>
             <m:sty m:val="p"/>
@@ -2627,7 +2588,7 @@
           </w:rPr>
           <m:t>ε</m:t>
         </m:r>
-        <w:commentRangeEnd w:id="13"/>
+        <w:commentRangeEnd w:id="12"/>
         <m:r>
           <m:rPr>
             <m:sty m:val="p"/>
@@ -2635,7 +2596,7 @@
           <w:rPr>
             <w:rStyle w:val="CommentReference"/>
           </w:rPr>
-          <w:commentReference w:id="13"/>
+          <w:commentReference w:id="12"/>
         </m:r>
         <m:r>
           <m:rPr>
@@ -2646,7 +2607,7 @@
           </w:rPr>
           <m:t xml:space="preserve"> ε ~ N(0,</m:t>
         </m:r>
-        <w:commentRangeStart w:id="14"/>
+        <w:commentRangeStart w:id="13"/>
         <m:r>
           <m:rPr>
             <m:sty m:val="p"/>
@@ -2664,12 +2625,12 @@
         </w:rPr>
         <w:t>2</w:t>
       </w:r>
-      <w:commentRangeEnd w:id="14"/>
+      <w:commentRangeEnd w:id="13"/>
       <w:r>
         <w:rPr>
           <w:rStyle w:val="CommentReference"/>
         </w:rPr>
-        <w:commentReference w:id="14"/>
+        <w:commentReference w:id="13"/>
       </w:r>
       <w:r>
         <w:rPr>
@@ -2731,7 +2692,7 @@
       <w:r>
         <w:t xml:space="preserve"> sex</w:t>
       </w:r>
-      <w:commentRangeStart w:id="15"/>
+      <w:commentRangeStart w:id="14"/>
       <w:r>
         <w:t xml:space="preserve">; the </w:t>
       </w:r>
@@ -2753,12 +2714,12 @@
         </w:rPr>
         <w:t>ormally distributed with mean zero.</w:t>
       </w:r>
-      <w:commentRangeEnd w:id="15"/>
+      <w:commentRangeEnd w:id="14"/>
       <w:r>
         <w:rPr>
           <w:rStyle w:val="CommentReference"/>
         </w:rPr>
-        <w:commentReference w:id="15"/>
+        <w:commentReference w:id="14"/>
       </w:r>
     </w:p>
     <w:p>
@@ -2781,7 +2742,7 @@
       <w:r>
         <w:t>t0 = 0,</w:t>
       </w:r>
-      <w:commentRangeStart w:id="16"/>
+      <w:commentRangeStart w:id="15"/>
       <w:r>
         <w:t xml:space="preserve"> </w:t>
       </w:r>
@@ -2802,12 +2763,12 @@
       <w:r>
         <w:t>= 0</w:t>
       </w:r>
-      <w:commentRangeEnd w:id="16"/>
+      <w:commentRangeEnd w:id="15"/>
       <w:r>
         <w:rPr>
           <w:rStyle w:val="CommentReference"/>
         </w:rPr>
-        <w:commentReference w:id="16"/>
+        <w:commentReference w:id="15"/>
       </w:r>
       <w:r>
         <w:t xml:space="preserve">, </w:t>
@@ -2840,34 +2801,33 @@
         <w:rPr>
           <w:highlight w:val="yellow"/>
         </w:rPr>
-        <w:lastRenderedPageBreak/>
         <w:t xml:space="preserve">Simulation </w:t>
       </w:r>
+      <w:commentRangeStart w:id="16"/>
       <w:commentRangeStart w:id="17"/>
-      <w:commentRangeStart w:id="18"/>
       <w:r>
         <w:rPr>
           <w:highlight w:val="yellow"/>
         </w:rPr>
         <w:t>Testing</w:t>
       </w:r>
-      <w:commentRangeEnd w:id="17"/>
+      <w:commentRangeEnd w:id="16"/>
       <w:r>
         <w:rPr>
           <w:rStyle w:val="CommentReference"/>
           <w:rFonts w:eastAsiaTheme="minorHAnsi"/>
           <w:i w:val="0"/>
         </w:rPr>
-        <w:commentReference w:id="17"/>
-      </w:r>
-      <w:commentRangeEnd w:id="18"/>
+        <w:commentReference w:id="16"/>
+      </w:r>
+      <w:commentRangeEnd w:id="17"/>
       <w:r>
         <w:rPr>
           <w:rStyle w:val="CommentReference"/>
           <w:rFonts w:eastAsiaTheme="minorHAnsi"/>
           <w:i w:val="0"/>
         </w:rPr>
-        <w:commentReference w:id="18"/>
+        <w:commentReference w:id="17"/>
       </w:r>
     </w:p>
     <w:p>
@@ -2896,50 +2856,177 @@
       <w:r>
         <w:t>an individual-based model (</w:t>
       </w:r>
+      <w:commentRangeStart w:id="18"/>
       <w:commentRangeStart w:id="19"/>
+      <w:r>
+        <w:t>IBM</w:t>
+      </w:r>
+      <w:commentRangeEnd w:id="18"/>
+      <w:r>
+        <w:rPr>
+          <w:rStyle w:val="CommentReference"/>
+        </w:rPr>
+        <w:commentReference w:id="18"/>
+      </w:r>
+      <w:commentRangeEnd w:id="19"/>
+      <w:r>
+        <w:rPr>
+          <w:rStyle w:val="CommentReference"/>
+        </w:rPr>
+        <w:commentReference w:id="19"/>
+      </w:r>
+      <w:r>
+        <w:t xml:space="preserve">). The IBM is capable of mimicking individual characteristics by following the life history processes (survival, growth, and reproduction) of individual fish. </w:t>
+      </w:r>
       <w:commentRangeStart w:id="20"/>
       <w:r>
-        <w:t>IBM</w:t>
-      </w:r>
-      <w:commentRangeEnd w:id="19"/>
+        <w:t>Temporal variation in fish growth</w:t>
+      </w:r>
+      <w:commentRangeEnd w:id="20"/>
       <w:r>
         <w:rPr>
           <w:rStyle w:val="CommentReference"/>
         </w:rPr>
-        <w:commentReference w:id="19"/>
-      </w:r>
-      <w:commentRangeEnd w:id="20"/>
+        <w:commentReference w:id="20"/>
+      </w:r>
+      <w:r>
+        <w:t xml:space="preserve"> </w:t>
+      </w:r>
+      <w:r>
+        <w:t xml:space="preserve">at the population level </w:t>
+      </w:r>
+      <w:r>
+        <w:t xml:space="preserve">is achieved by changing the mean fishing mortality </w:t>
+      </w:r>
+      <w:r>
+        <w:t>(</w:t>
+      </w:r>
+      <w:r>
+        <w:rPr>
+          <w:i/>
+        </w:rPr>
+        <w:t>F</w:t>
+      </w:r>
+      <w:r>
+        <w:t xml:space="preserve">) </w:t>
+      </w:r>
+      <w:r>
+        <w:t>via</w:t>
+      </w:r>
+      <w:commentRangeStart w:id="21"/>
+      <w:commentRangeStart w:id="22"/>
+      <w:r>
+        <w:t xml:space="preserve"> a generated vector of </w:t>
+      </w:r>
+      <w:r>
+        <w:rPr>
+          <w:i/>
+        </w:rPr>
+        <w:t>F</w:t>
+      </w:r>
+      <w:r>
+        <w:t xml:space="preserve"> as in</w:t>
+      </w:r>
+      <w:r>
+        <w:t xml:space="preserve"> </w:t>
+      </w:r>
+      <w:commentRangeEnd w:id="21"/>
       <w:r>
         <w:rPr>
           <w:rStyle w:val="CommentReference"/>
         </w:rPr>
-        <w:commentReference w:id="20"/>
-      </w:r>
-      <w:r>
-        <w:t xml:space="preserve">). The IBM is capable of mimicking individual characteristics by following the life history processes (survival, growth, and reproduction) of individual fish. </w:t>
-      </w:r>
-      <w:commentRangeStart w:id="21"/>
-      <w:r>
-        <w:t>Temporal variation in fish growth</w:t>
-      </w:r>
-      <w:commentRangeEnd w:id="21"/>
+        <w:commentReference w:id="21"/>
+      </w:r>
+      <w:commentRangeEnd w:id="22"/>
       <w:r>
         <w:rPr>
           <w:rStyle w:val="CommentReference"/>
         </w:rPr>
-        <w:commentReference w:id="21"/>
+        <w:commentReference w:id="22"/>
+      </w:r>
+      <w:r>
+        <w:fldChar w:fldCharType="begin" w:fldLock="1"/>
+      </w:r>
+      <w:r>
+        <w:instrText>ADDIN CSL_CITATION {"citationItems":[{"id":"ITEM-1","itemData":{"DOI":"10.1016/j.fishres.2011.12.011","ISBN":"0165-7836","ISSN":"01657836","abstract":"Methods that use only fisheries catch records to determine the status of exploited fish populations have been used to draw important conclusions regarding the world's fisheries. The reliability of two such approaches is evaluated by simulating a range of fisheries development and overfishing scenarios. The success rate and bias of stock status classification by two catch-based methods is compared with those of two stock assessment methods that explicitly model population dynamics and use additional fishing effort data. On average the catch-based methods correctly classified the status of stocks in 31% and 34% of the cases considered. Two simple stock assessments successfully classified stock status in 57% and 59% of the cases. The catch-based methods and the surplus production stock assessment were negatively biased and on average provided overly pessimistic conclusions regarding stock status. Catch-based methods were more negatively biased on average than the stock assessment approaches. ?? 2011 Elsevier B.V.","author":[{"dropping-particle":"","family":"Carruthers","given":"Thomas R","non-dropping-particle":"","parse-names":false,"suffix":""},{"dropping-particle":"","family":"Walters","given":"Carl J","non-dropping-particle":"","parse-names":false,"suffix":""},{"dropping-particle":"","family":"McAllister","given":"Murdoch K","non-dropping-particle":"","parse-names":false,"suffix":""}],"container-title":"Fisheries Research","id":"ITEM-1","issued":{"date-parts":[["2012"]]},"page":"66-79","publisher":"Elsevier B.V.","title":"Evaluating methods that classify fisheries stock status using only fisheries catch data","type":"article-journal","volume":"119-120"},"uris":["http://www.mendeley.com/documents/?uuid=0ffea2f8-6a2b-4fdc-a600-0525c6c9adf9"]}],"mendeley":{"formattedCitation":"(Carruthers et al., 2012)","manualFormatting":"Carruthers et al. (2012)","plainTextFormattedCitation":"(Carruthers et al., 2012)","previouslyFormattedCitation":"(Carruthers et al., 2012)"},"properties":{"noteIndex":0},"schema":"https://github.com/citation-style-language/schema/raw/master/csl-citation.json"}</w:instrText>
+      </w:r>
+      <w:r>
+        <w:fldChar w:fldCharType="separate"/>
+      </w:r>
+      <w:r>
+        <w:rPr>
+          <w:noProof/>
+        </w:rPr>
+        <w:t>Carruthers et al.</w:t>
+      </w:r>
+      <w:r>
+        <w:rPr>
+          <w:noProof/>
+        </w:rPr>
+        <w:t xml:space="preserve"> (</w:t>
+      </w:r>
+      <w:r>
+        <w:rPr>
+          <w:noProof/>
+        </w:rPr>
+        <w:t>2012)</w:t>
+      </w:r>
+      <w:r>
+        <w:fldChar w:fldCharType="end"/>
+      </w:r>
+      <w:r>
+        <w:t xml:space="preserve">. </w:t>
+      </w:r>
+      <w:r>
+        <w:t xml:space="preserve">This </w:t>
+      </w:r>
+      <w:r>
+        <w:t>involved specifying</w:t>
+      </w:r>
+      <w:r>
+        <w:t xml:space="preserve"> the median </w:t>
+      </w:r>
+      <w:r>
+        <w:rPr>
+          <w:i/>
+        </w:rPr>
+        <w:t>F</w:t>
+      </w:r>
+      <w:r>
+        <w:t xml:space="preserve"> for the final 50 years of the 100-year simulation; fish are only subject to natural mortality for the first 50 years.</w:t>
+      </w:r>
+      <w:r>
+        <w:t xml:space="preserve"> The median values </w:t>
+      </w:r>
+      <w:r>
+        <w:t>for either the entirety or a subset of the final 50 years were either</w:t>
+      </w:r>
+      <w:r>
+        <w:t xml:space="preserve"> low (</w:t>
+      </w:r>
+      <w:r>
+        <w:rPr>
+          <w:i/>
+        </w:rPr>
+        <w:t>F</w:t>
+      </w:r>
+      <w:r>
+        <w:t xml:space="preserve"> = 0.15</w:t>
       </w:r>
       <w:r>
         <w:t xml:space="preserve"> </w:t>
       </w:r>
       <w:r>
-        <w:t xml:space="preserve">at the population level </w:t>
-      </w:r>
-      <w:r>
-        <w:t xml:space="preserve">is achieved by changing the mean fishing mortality </w:t>
-      </w:r>
-      <w:r>
-        <w:t>(</w:t>
+        <w:t>yr</w:t>
+      </w:r>
+      <w:r>
+        <w:rPr>
+          <w:vertAlign w:val="superscript"/>
+        </w:rPr>
+        <w:t>-1</w:t>
+      </w:r>
+      <w:r>
+        <w:t>), medium (</w:t>
       </w:r>
       <w:r>
         <w:rPr>
@@ -2948,158 +3035,35 @@
         <w:t>F</w:t>
       </w:r>
       <w:r>
-        <w:t xml:space="preserve">) </w:t>
-      </w:r>
-      <w:r>
-        <w:t>via</w:t>
-      </w:r>
-      <w:commentRangeStart w:id="22"/>
-      <w:commentRangeStart w:id="23"/>
-      <w:r>
-        <w:t xml:space="preserve"> a generated vector of </w:t>
+        <w:t xml:space="preserve"> = 0.25</w:t>
+      </w:r>
+      <w:r>
+        <w:t xml:space="preserve"> </w:t>
+      </w:r>
+      <w:r>
+        <w:t>yr</w:t>
+      </w:r>
+      <w:r>
+        <w:rPr>
+          <w:vertAlign w:val="superscript"/>
+        </w:rPr>
+        <w:t>-1</w:t>
+      </w:r>
+      <w:r>
+        <w:t>), or high (</w:t>
       </w:r>
       <w:r>
         <w:rPr>
           <w:i/>
         </w:rPr>
-        <w:t>F</w:t>
-      </w:r>
-      <w:r>
-        <w:t xml:space="preserve"> as in</w:t>
-      </w:r>
-      <w:r>
-        <w:t xml:space="preserve"> </w:t>
-      </w:r>
-      <w:commentRangeEnd w:id="22"/>
-      <w:r>
-        <w:rPr>
-          <w:rStyle w:val="CommentReference"/>
-        </w:rPr>
-        <w:commentReference w:id="22"/>
-      </w:r>
-      <w:commentRangeEnd w:id="23"/>
-      <w:r>
-        <w:rPr>
-          <w:rStyle w:val="CommentReference"/>
-        </w:rPr>
-        <w:commentReference w:id="23"/>
-      </w:r>
-      <w:r>
-        <w:fldChar w:fldCharType="begin" w:fldLock="1"/>
-      </w:r>
-      <w:r>
-        <w:instrText>ADDIN CSL_CITATION {"citationItems":[{"id":"ITEM-1","itemData":{"DOI":"10.1016/j.fishres.2011.12.011","ISBN":"0165-7836","ISSN":"01657836","abstract":"Methods that use only fisheries catch records to determine the status of exploited fish populations have been used to draw important conclusions regarding the world's fisheries. The reliability of two such approaches is evaluated by simulating a range of fisheries development and overfishing scenarios. The success rate and bias of stock status classification by two catch-based methods is compared with those of two stock assessment methods that explicitly model population dynamics and use additional fishing effort data. On average the catch-based methods correctly classified the status of stocks in 31% and 34% of the cases considered. Two simple stock assessments successfully classified stock status in 57% and 59% of the cases. The catch-based methods and the surplus production stock assessment were negatively biased and on average provided overly pessimistic conclusions regarding stock status. Catch-based methods were more negatively biased on average than the stock assessment approaches. ?? 2011 Elsevier B.V.","author":[{"dropping-particle":"","family":"Carruthers","given":"Thomas R","non-dropping-particle":"","parse-names":false,"suffix":""},{"dropping-particle":"","family":"Walters","given":"Carl J","non-dropping-particle":"","parse-names":false,"suffix":""},{"dropping-particle":"","family":"McAllister","given":"Murdoch K","non-dropping-particle":"","parse-names":false,"suffix":""}],"container-title":"Fisheries Research","id":"ITEM-1","issued":{"date-parts":[["2012"]]},"page":"66-79","publisher":"Elsevier B.V.","title":"Evaluating methods that classify fisheries stock status using only fisheries catch data","type":"article-journal","volume":"119-120"},"uris":["http://www.mendeley.com/documents/?uuid=0ffea2f8-6a2b-4fdc-a600-0525c6c9adf9"]}],"mendeley":{"formattedCitation":"(Carruthers et al., 2012)","manualFormatting":"Carruthers et al. (2012)","plainTextFormattedCitation":"(Carruthers et al., 2012)","previouslyFormattedCitation":"(Carruthers et al., 2012)"},"properties":{"noteIndex":0},"schema":"https://github.com/citation-style-language/schema/raw/master/csl-citation.json"}</w:instrText>
-      </w:r>
-      <w:r>
-        <w:fldChar w:fldCharType="separate"/>
-      </w:r>
-      <w:r>
-        <w:rPr>
-          <w:noProof/>
-        </w:rPr>
-        <w:t>Carruthers et al.</w:t>
-      </w:r>
-      <w:r>
-        <w:rPr>
-          <w:noProof/>
-        </w:rPr>
-        <w:t xml:space="preserve"> (</w:t>
-      </w:r>
-      <w:r>
-        <w:rPr>
-          <w:noProof/>
-        </w:rPr>
-        <w:t>2012)</w:t>
-      </w:r>
-      <w:r>
-        <w:fldChar w:fldCharType="end"/>
-      </w:r>
-      <w:r>
-        <w:t xml:space="preserve">. </w:t>
-      </w:r>
-      <w:r>
-        <w:t xml:space="preserve">This </w:t>
-      </w:r>
-      <w:r>
-        <w:t>involved specifying</w:t>
-      </w:r>
-      <w:r>
-        <w:t xml:space="preserve"> the median </w:t>
-      </w:r>
-      <w:r>
-        <w:rPr>
-          <w:i/>
-        </w:rPr>
-        <w:t>F</w:t>
-      </w:r>
-      <w:r>
-        <w:t xml:space="preserve"> for the final 50 years of the 100-year simulation; fish are only subject to natural mortality for the first 50 years.</w:t>
-      </w:r>
-      <w:r>
-        <w:t xml:space="preserve"> The median values </w:t>
-      </w:r>
-      <w:r>
-        <w:t>for either the entirety or a subset of the final 50 years were either</w:t>
-      </w:r>
-      <w:r>
-        <w:t xml:space="preserve"> low (</w:t>
-      </w:r>
-      <w:r>
-        <w:rPr>
-          <w:i/>
-        </w:rPr>
-        <w:t>F</w:t>
-      </w:r>
-      <w:r>
-        <w:t xml:space="preserve"> = 0.15</w:t>
-      </w:r>
-      <w:r>
-        <w:t xml:space="preserve"> </w:t>
-      </w:r>
-      <w:r>
-        <w:t>yr</w:t>
-      </w:r>
-      <w:r>
-        <w:rPr>
-          <w:vertAlign w:val="superscript"/>
-        </w:rPr>
-        <w:t>-1</w:t>
-      </w:r>
-      <w:r>
-        <w:t>), medium (</w:t>
-      </w:r>
-      <w:r>
-        <w:rPr>
-          <w:i/>
-        </w:rPr>
-        <w:t>F</w:t>
-      </w:r>
-      <w:r>
-        <w:t xml:space="preserve"> = 0.25</w:t>
-      </w:r>
-      <w:r>
-        <w:t xml:space="preserve"> </w:t>
-      </w:r>
-      <w:r>
-        <w:t>yr</w:t>
-      </w:r>
-      <w:r>
-        <w:rPr>
-          <w:vertAlign w:val="superscript"/>
-        </w:rPr>
-        <w:t>-1</w:t>
-      </w:r>
-      <w:r>
-        <w:t>), or high (</w:t>
-      </w:r>
-      <w:r>
-        <w:rPr>
-          <w:i/>
-        </w:rPr>
         <w:t xml:space="preserve">F </w:t>
       </w:r>
       <w:r>
-        <w:t>= 0.35</w:t>
+        <w:t xml:space="preserve">= </w:t>
+      </w:r>
+      <w:r>
+        <w:lastRenderedPageBreak/>
+        <w:t>0.35</w:t>
       </w:r>
       <w:r>
         <w:t xml:space="preserve"> </w:t>
@@ -3182,471 +3146,87 @@
       <w:r>
         <w:t xml:space="preserve"> </w:t>
       </w:r>
+      <w:bookmarkStart w:id="23" w:name="_Hlk157239"/>
+      <w:r>
+        <w:t xml:space="preserve">The growth module of the IBM itself implements a VBGF with  </w:t>
+      </w:r>
+      <w:r>
+        <w:rPr>
+          <w:i/>
+        </w:rPr>
+        <w:t>L</w:t>
+      </w:r>
+      <w:r>
+        <w:rPr>
+          <w:vertAlign w:val="subscript"/>
+        </w:rPr>
+        <w:t>1</w:t>
+      </w:r>
+      <w:r>
+        <w:t xml:space="preserve"> and </w:t>
+      </w:r>
+      <w:r>
+        <w:rPr>
+          <w:i/>
+        </w:rPr>
+        <w:t>L</w:t>
+      </w:r>
+      <w:r>
+        <w:rPr>
+          <w:vertAlign w:val="subscript"/>
+        </w:rPr>
+        <w:t>2</w:t>
+      </w:r>
+      <w:r>
+        <w:t xml:space="preserve"> as in Stock Synthesis </w:t>
+      </w:r>
+      <w:r>
+        <w:fldChar w:fldCharType="begin" w:fldLock="1"/>
+      </w:r>
+      <w:r>
+        <w:instrText>ADDIN CSL_CITATION {"citationItems":[{"id":"ITEM-1","itemData":{"DOI":"10.1016/j.fishres.2012.10.012","ISBN":"0165-7836","ISSN":"01657836","abstract":"Stock synthesis (SS) is a statistical age-structured population modeling framework that has been applied in a wide variety of fish assessments globally. The framework is highly scalable from data-weak situations where it operates as an age-structured production model, to complex situations where it can flexibly incorporate multiple data sources and account for biological and environmental processes. SS implements compensatory population dynamics through use of a function relating mean recruitment to spawner reproductive output. This function enhances the ability of SS to operate in data-weak situations and enables it to estimate fishery management quantities such as fishing rates that would provide for maximum sustainable yield and to employ these rates in forecasts of potential yield and future stock status. Complex model configurations such as multiple areas and multiple growth morphs are possible, tag-recapture data can be used to aid estimation of movement rates among areas, and most parameters can change over time in response to environmental and ecosystem factors. SS is coded using Auto-Differentiation Model Builder, so inherits its powerful capability to efficiently estimate hundreds of parameters using either maximum likelihood or Bayesian inference. Output processing, principally through a package developed in R, enables rapid model diagnosis. Details of the underlying population dynamics and the statistical framework used within SS are provided. ©2012.","author":[{"dropping-particle":"","family":"Methot","given":"Richard D","non-dropping-particle":"","parse-names":false,"suffix":""},{"dropping-particle":"","family":"Wetzel","given":"Chantell R","non-dropping-particle":"","parse-names":false,"suffix":""}],"container-title":"Fisheries Research","id":"ITEM-1","issued":{"date-parts":[["2013"]]},"page":"86-99","title":"Stock synthesis: A biological and statistical framework for fish stock assessment and fishery management","type":"article-journal","volume":"142"},"uris":["http://www.mendeley.com/documents/?uuid=84c299fe-cb63-404a-815c-abadd1f1ce9c"]}],"mendeley":{"formattedCitation":"(Methot and Wetzel, 2013)","plainTextFormattedCitation":"(Methot and Wetzel, 2013)","previouslyFormattedCitation":"(Methot and Wetzel, 2013)"},"properties":{"noteIndex":0},"schema":"https://github.com/citation-style-language/schema/raw/master/csl-citation.json"}</w:instrText>
+      </w:r>
+      <w:r>
+        <w:fldChar w:fldCharType="separate"/>
+      </w:r>
+      <w:r>
+        <w:rPr>
+          <w:noProof/>
+        </w:rPr>
+        <w:t>(Methot and Wetzel, 2013)</w:t>
+      </w:r>
+      <w:r>
+        <w:fldChar w:fldCharType="end"/>
+      </w:r>
+      <w:r>
+        <w:t>. See appendix for further details on the IBM.</w:t>
+      </w:r>
+    </w:p>
+    <w:bookmarkEnd w:id="23"/>
+    <w:p>
+      <w:pPr>
+        <w:spacing w:line="360" w:lineRule="auto"/>
+        <w:jc w:val="both"/>
+      </w:pPr>
+      <w:r>
+        <w:t xml:space="preserve">The simulated scenarios described below were designed to represent the spectrum of possible growth regimes. The method was evaluated based on a) if it was able to accurately detect the presence or absence and </w:t>
+      </w:r>
       <w:commentRangeStart w:id="24"/>
       <w:commentRangeStart w:id="25"/>
       <w:r>
-        <w:t xml:space="preserve">The growth module of the IBM itself implements a VBGF with  </w:t>
-      </w:r>
-      <w:r>
-        <w:rPr>
-          <w:i/>
-        </w:rPr>
-        <w:t>L</w:t>
-      </w:r>
-      <w:r>
-        <w:rPr>
-          <w:vertAlign w:val="subscript"/>
-        </w:rPr>
-        <w:t>1</w:t>
-      </w:r>
-      <w:r>
-        <w:t xml:space="preserve"> and </w:t>
-      </w:r>
-      <w:r>
-        <w:rPr>
-          <w:i/>
-        </w:rPr>
-        <w:t>L</w:t>
-      </w:r>
-      <w:r>
-        <w:rPr>
-          <w:vertAlign w:val="subscript"/>
-        </w:rPr>
-        <w:t>2</w:t>
-      </w:r>
-      <w:r>
-        <w:t xml:space="preserve"> as in Stock Synthesis </w:t>
-      </w:r>
-      <w:r>
-        <w:fldChar w:fldCharType="begin" w:fldLock="1"/>
-      </w:r>
-      <w:r>
-        <w:instrText>ADDIN CSL_CITATION {"citationItems":[{"id":"ITEM-1","itemData":{"DOI":"10.1016/j.fishres.2012.10.012","ISBN":"0165-7836","ISSN":"01657836","abstract":"Stock synthesis (SS) is a statistical age-structured population modeling framework that has been applied in a wide variety of fish assessments globally. The framework is highly scalable from data-weak situations where it operates as an age-structured production model, to complex situations where it can flexibly incorporate multiple data sources and account for biological and environmental processes. SS implements compensatory population dynamics through use of a function relating mean recruitment to spawner reproductive output. This function enhances the ability of SS to operate in data-weak situations and enables it to estimate fishery management quantities such as fishing rates that would provide for maximum sustainable yield and to employ these rates in forecasts of potential yield and future stock status. Complex model configurations such as multiple areas and multiple growth morphs are possible, tag-recapture data can be used to aid estimation of movement rates among areas, and most parameters can change over time in response to environmental and ecosystem factors. SS is coded using Auto-Differentiation Model Builder, so inherits its powerful capability to efficiently estimate hundreds of parameters using either maximum likelihood or Bayesian inference. Output processing, principally through a package developed in R, enables rapid model diagnosis. Details of the underlying population dynamics and the statistical framework used within SS are provided. ©2012.","author":[{"dropping-particle":"","family":"Methot","given":"Richard D","non-dropping-particle":"","parse-names":false,"suffix":""},{"dropping-particle":"","family":"Wetzel","given":"Chantell R","non-dropping-particle":"","parse-names":false,"suffix":""}],"container-title":"Fisheries Research","id":"ITEM-1","issued":{"date-parts":[["2013"]]},"page":"86-99","title":"Stock synthesis: A biological and statistical framework for fish stock assessment and fishery management","type":"article-journal","volume":"142"},"uris":["http://www.mendeley.com/documents/?uuid=84c299fe-cb63-404a-815c-abadd1f1ce9c"]}],"mendeley":{"formattedCitation":"(Methot and Wetzel, 2013)","plainTextFormattedCitation":"(Methot and Wetzel, 2013)","previouslyFormattedCitation":"(Methot and Wetzel, 2013)"},"properties":{"noteIndex":0},"schema":"https://github.com/citation-style-language/schema/raw/master/csl-citation.json"}</w:instrText>
-      </w:r>
-      <w:r>
-        <w:fldChar w:fldCharType="separate"/>
-      </w:r>
-      <w:r>
-        <w:rPr>
-          <w:noProof/>
-        </w:rPr>
-        <w:t>(Methot and Wetzel, 2013)</w:t>
-      </w:r>
-      <w:r>
-        <w:fldChar w:fldCharType="end"/>
-      </w:r>
-      <w:r>
-        <w:t>:</w:t>
-      </w:r>
-    </w:p>
-    <w:p>
-      <w:pPr>
-        <w:pStyle w:val="Caption"/>
-        <w:spacing w:line="360" w:lineRule="auto"/>
-        <w:jc w:val="both"/>
-      </w:pPr>
-      <w:r>
-        <w:t xml:space="preserve">Equation </w:t>
-      </w:r>
-      <w:r>
-        <w:rPr>
-          <w:noProof/>
-        </w:rPr>
-        <w:fldChar w:fldCharType="begin"/>
-      </w:r>
-      <w:r>
-        <w:rPr>
-          <w:noProof/>
-        </w:rPr>
-        <w:instrText xml:space="preserve"> SEQ Equation \* ARABIC </w:instrText>
-      </w:r>
-      <w:r>
-        <w:rPr>
-          <w:noProof/>
-        </w:rPr>
-        <w:fldChar w:fldCharType="separate"/>
-      </w:r>
-      <w:r>
-        <w:rPr>
-          <w:noProof/>
-        </w:rPr>
-        <w:t>2</w:t>
-      </w:r>
-      <w:r>
-        <w:rPr>
-          <w:noProof/>
-        </w:rPr>
-        <w:fldChar w:fldCharType="end"/>
-      </w:r>
-      <w:r>
-        <w:t xml:space="preserve"> </w:t>
-      </w:r>
-      <m:oMath>
-        <m:sSub>
-          <m:sSubPr>
-            <m:ctrlPr>
-              <w:rPr>
-                <w:rFonts w:ascii="Cambria Math" w:hAnsi="Cambria Math"/>
-              </w:rPr>
-            </m:ctrlPr>
-          </m:sSubPr>
-          <m:e>
-            <m:r>
-              <w:rPr>
-                <w:rFonts w:ascii="Cambria Math" w:hAnsi="Cambria Math"/>
-              </w:rPr>
-              <m:t>L</m:t>
-            </m:r>
-          </m:e>
-          <m:sub>
-            <m:r>
-              <m:rPr>
-                <m:sty m:val="p"/>
-              </m:rPr>
-              <w:rPr>
-                <w:rFonts w:ascii="Cambria Math" w:hAnsi="Cambria Math"/>
-              </w:rPr>
-              <m:t>∞</m:t>
-            </m:r>
-          </m:sub>
-        </m:sSub>
-      </m:oMath>
-      <w:r>
-        <w:rPr>
-          <w:rFonts w:eastAsiaTheme="minorEastAsia"/>
-        </w:rPr>
-        <w:t xml:space="preserve"> = </w:t>
-      </w:r>
-      <m:oMath>
-        <m:f>
-          <m:fPr>
-            <m:ctrlPr>
-              <w:rPr>
-                <w:rFonts w:ascii="Cambria Math" w:hAnsi="Cambria Math"/>
-              </w:rPr>
-            </m:ctrlPr>
-          </m:fPr>
-          <m:num>
-            <m:sSub>
-              <m:sSubPr>
-                <m:ctrlPr>
-                  <w:rPr>
-                    <w:rFonts w:ascii="Cambria Math" w:hAnsi="Cambria Math"/>
-                  </w:rPr>
-                </m:ctrlPr>
-              </m:sSubPr>
-              <m:e>
-                <m:r>
-                  <w:rPr>
-                    <w:rFonts w:ascii="Cambria Math" w:hAnsi="Cambria Math"/>
-                  </w:rPr>
-                  <m:t>L</m:t>
-                </m:r>
-              </m:e>
-              <m:sub>
-                <m:r>
-                  <m:rPr>
-                    <m:sty m:val="p"/>
-                  </m:rPr>
-                  <w:rPr>
-                    <w:rFonts w:ascii="Cambria Math" w:hAnsi="Cambria Math"/>
-                  </w:rPr>
-                  <m:t>1</m:t>
-                </m:r>
-              </m:sub>
-            </m:sSub>
-            <m:r>
-              <w:rPr>
-                <w:rFonts w:ascii="Cambria Math" w:hAnsi="Cambria Math"/>
-              </w:rPr>
-              <m:t>+(</m:t>
-            </m:r>
-            <m:sSub>
-              <m:sSubPr>
-                <m:ctrlPr>
-                  <w:rPr>
-                    <w:rFonts w:ascii="Cambria Math" w:hAnsi="Cambria Math"/>
-                  </w:rPr>
-                </m:ctrlPr>
-              </m:sSubPr>
-              <m:e>
-                <m:r>
-                  <w:rPr>
-                    <w:rFonts w:ascii="Cambria Math" w:hAnsi="Cambria Math"/>
-                  </w:rPr>
-                  <m:t>L</m:t>
-                </m:r>
-              </m:e>
-              <m:sub>
-                <m:r>
-                  <m:rPr>
-                    <m:sty m:val="p"/>
-                  </m:rPr>
-                  <w:rPr>
-                    <w:rFonts w:ascii="Cambria Math" w:hAnsi="Cambria Math"/>
-                  </w:rPr>
-                  <m:t>2</m:t>
-                </m:r>
-              </m:sub>
-            </m:sSub>
-            <m:r>
-              <w:rPr>
-                <w:rFonts w:ascii="Cambria Math" w:hAnsi="Cambria Math"/>
-              </w:rPr>
-              <m:t>-</m:t>
-            </m:r>
-            <m:sSub>
-              <m:sSubPr>
-                <m:ctrlPr>
-                  <w:rPr>
-                    <w:rFonts w:ascii="Cambria Math" w:hAnsi="Cambria Math"/>
-                  </w:rPr>
-                </m:ctrlPr>
-              </m:sSubPr>
-              <m:e>
-                <m:r>
-                  <w:rPr>
-                    <w:rFonts w:ascii="Cambria Math" w:hAnsi="Cambria Math"/>
-                  </w:rPr>
-                  <m:t>L</m:t>
-                </m:r>
-              </m:e>
-              <m:sub>
-                <m:r>
-                  <m:rPr>
-                    <m:sty m:val="p"/>
-                  </m:rPr>
-                  <w:rPr>
-                    <w:rFonts w:ascii="Cambria Math" w:hAnsi="Cambria Math"/>
-                  </w:rPr>
-                  <m:t>1</m:t>
-                </m:r>
-              </m:sub>
-            </m:sSub>
-            <m:r>
-              <w:rPr>
-                <w:rFonts w:ascii="Cambria Math" w:hAnsi="Cambria Math"/>
-              </w:rPr>
-              <m:t>)</m:t>
-            </m:r>
-          </m:num>
-          <m:den>
-            <m:r>
-              <w:rPr>
-                <w:rFonts w:ascii="Cambria Math" w:hAnsi="Cambria Math"/>
-              </w:rPr>
-              <m:t>1-</m:t>
-            </m:r>
-            <m:r>
-              <m:rPr>
-                <m:sty m:val="p"/>
-              </m:rPr>
-              <w:rPr>
-                <w:rFonts w:ascii="Cambria Math" w:hAnsi="Cambria Math"/>
-              </w:rPr>
-              <m:t>exp⁡</m:t>
-            </m:r>
-            <m:r>
-              <w:rPr>
-                <w:rFonts w:ascii="Cambria Math" w:hAnsi="Cambria Math"/>
-              </w:rPr>
-              <m:t>(-K×(</m:t>
-            </m:r>
-            <m:sSub>
-              <m:sSubPr>
-                <m:ctrlPr>
-                  <w:rPr>
-                    <w:rFonts w:ascii="Cambria Math" w:hAnsi="Cambria Math"/>
-                  </w:rPr>
-                </m:ctrlPr>
-              </m:sSubPr>
-              <m:e>
-                <m:r>
-                  <w:rPr>
-                    <w:rFonts w:ascii="Cambria Math" w:hAnsi="Cambria Math"/>
-                  </w:rPr>
-                  <m:t>a</m:t>
-                </m:r>
-              </m:e>
-              <m:sub>
-                <m:r>
-                  <m:rPr>
-                    <m:sty m:val="p"/>
-                  </m:rPr>
-                  <w:rPr>
-                    <w:rFonts w:ascii="Cambria Math" w:hAnsi="Cambria Math"/>
-                  </w:rPr>
-                  <m:t>1</m:t>
-                </m:r>
-              </m:sub>
-            </m:sSub>
-            <m:r>
-              <w:rPr>
-                <w:rFonts w:ascii="Cambria Math" w:hAnsi="Cambria Math"/>
-              </w:rPr>
-              <m:t>-</m:t>
-            </m:r>
-            <m:sSub>
-              <m:sSubPr>
-                <m:ctrlPr>
-                  <w:rPr>
-                    <w:rFonts w:ascii="Cambria Math" w:hAnsi="Cambria Math"/>
-                  </w:rPr>
-                </m:ctrlPr>
-              </m:sSubPr>
-              <m:e>
-                <m:r>
-                  <w:rPr>
-                    <w:rFonts w:ascii="Cambria Math" w:hAnsi="Cambria Math"/>
-                  </w:rPr>
-                  <m:t>a</m:t>
-                </m:r>
-              </m:e>
-              <m:sub>
-                <m:r>
-                  <m:rPr>
-                    <m:sty m:val="p"/>
-                  </m:rPr>
-                  <w:rPr>
-                    <w:rFonts w:ascii="Cambria Math" w:hAnsi="Cambria Math"/>
-                  </w:rPr>
-                  <m:t>2</m:t>
-                </m:r>
-              </m:sub>
-            </m:sSub>
-            <m:r>
-              <w:rPr>
-                <w:rFonts w:ascii="Cambria Math" w:hAnsi="Cambria Math"/>
-              </w:rPr>
-              <m:t>)</m:t>
-            </m:r>
-          </m:den>
-        </m:f>
-      </m:oMath>
-    </w:p>
-    <w:p>
-      <w:pPr>
-        <w:spacing w:line="360" w:lineRule="auto"/>
-        <w:jc w:val="both"/>
-      </w:pPr>
-      <w:r>
-        <w:t xml:space="preserve">Where </w:t>
-      </w:r>
-      <m:oMath>
-        <m:sSub>
-          <m:sSubPr>
-            <m:ctrlPr>
-              <w:rPr>
-                <w:rFonts w:ascii="Cambria Math" w:hAnsi="Cambria Math"/>
-              </w:rPr>
-            </m:ctrlPr>
-          </m:sSubPr>
-          <m:e>
-            <m:r>
-              <w:rPr>
-                <w:rFonts w:ascii="Cambria Math" w:hAnsi="Cambria Math"/>
-              </w:rPr>
-              <m:t>L</m:t>
-            </m:r>
-          </m:e>
-          <m:sub>
-            <m:r>
-              <m:rPr>
-                <m:sty m:val="p"/>
-              </m:rPr>
-              <w:rPr>
-                <w:rFonts w:ascii="Cambria Math" w:hAnsi="Cambria Math"/>
-              </w:rPr>
-              <m:t>1,2</m:t>
-            </m:r>
-          </m:sub>
-        </m:sSub>
-      </m:oMath>
-      <w:r>
-        <w:rPr>
-          <w:rFonts w:eastAsiaTheme="minorEastAsia"/>
-        </w:rPr>
-        <w:t xml:space="preserve"> represents the length of a fish at age </w:t>
-      </w:r>
-      <m:oMath>
-        <m:sSub>
-          <m:sSubPr>
-            <m:ctrlPr>
-              <w:rPr>
-                <w:rFonts w:ascii="Cambria Math" w:hAnsi="Cambria Math"/>
-              </w:rPr>
-            </m:ctrlPr>
-          </m:sSubPr>
-          <m:e>
-            <m:r>
-              <w:rPr>
-                <w:rFonts w:ascii="Cambria Math" w:hAnsi="Cambria Math"/>
-              </w:rPr>
-              <m:t>a</m:t>
-            </m:r>
-          </m:e>
-          <m:sub>
-            <m:r>
-              <m:rPr>
-                <m:sty m:val="p"/>
-              </m:rPr>
-              <w:rPr>
-                <w:rFonts w:ascii="Cambria Math" w:hAnsi="Cambria Math"/>
-              </w:rPr>
-              <m:t>1,2</m:t>
-            </m:r>
-          </m:sub>
-        </m:sSub>
-      </m:oMath>
-      <w:r>
-        <w:rPr>
-          <w:rFonts w:eastAsiaTheme="minorEastAsia"/>
-        </w:rPr>
-        <w:t xml:space="preserve">, and K is the same as in </w:t>
-      </w:r>
-      <w:r>
-        <w:rPr>
-          <w:rFonts w:eastAsiaTheme="minorEastAsia"/>
-        </w:rPr>
-        <w:fldChar w:fldCharType="begin"/>
-      </w:r>
-      <w:r>
-        <w:rPr>
-          <w:rFonts w:eastAsiaTheme="minorEastAsia"/>
-        </w:rPr>
-        <w:instrText xml:space="preserve"> REF _Ref535910294 \h </w:instrText>
-      </w:r>
-      <w:r>
-        <w:rPr>
-          <w:rFonts w:eastAsiaTheme="minorEastAsia"/>
-        </w:rPr>
-        <w:instrText xml:space="preserve"> \* MERGEFORMAT </w:instrText>
-      </w:r>
-      <w:r>
-        <w:rPr>
-          <w:rFonts w:eastAsiaTheme="minorEastAsia"/>
-        </w:rPr>
-      </w:r>
-      <w:r>
-        <w:rPr>
-          <w:rFonts w:eastAsiaTheme="minorEastAsia"/>
-        </w:rPr>
-        <w:fldChar w:fldCharType="separate"/>
-      </w:r>
-      <w:r>
-        <w:t xml:space="preserve">Equation </w:t>
-      </w:r>
-      <w:r>
-        <w:rPr>
-          <w:noProof/>
-        </w:rPr>
-        <w:t>1</w:t>
-      </w:r>
-      <w:r>
-        <w:rPr>
-          <w:rFonts w:eastAsiaTheme="minorEastAsia"/>
-        </w:rPr>
-        <w:fldChar w:fldCharType="end"/>
+        <w:t xml:space="preserve">location </w:t>
+      </w:r>
+      <w:r>
+        <w:t>of ‘</w:t>
+      </w:r>
+      <w:r>
+        <w:t>break point</w:t>
+      </w:r>
+      <w:r>
+        <w:t>(s)</w:t>
+      </w:r>
+      <w:r>
+        <w:t>’ in space or time</w:t>
       </w:r>
       <w:commentRangeEnd w:id="24"/>
       <w:r>
@@ -3663,42 +3243,22 @@
         <w:commentReference w:id="25"/>
       </w:r>
       <w:r>
-        <w:rPr>
-          <w:rFonts w:eastAsiaTheme="minorEastAsia"/>
-        </w:rPr>
-        <w:t xml:space="preserve">. An individual fish’s growth increment </w:t>
-      </w:r>
-      <w:r>
-        <w:rPr>
-          <w:rFonts w:eastAsiaTheme="minorEastAsia"/>
-        </w:rPr>
-        <w:t>is subject to</w:t>
-      </w:r>
-      <w:r>
-        <w:rPr>
-          <w:rFonts w:eastAsiaTheme="minorEastAsia"/>
-        </w:rPr>
-        <w:t xml:space="preserve"> </w:t>
-      </w:r>
-      <w:r>
-        <w:rPr>
-          <w:rFonts w:eastAsiaTheme="minorEastAsia"/>
-        </w:rPr>
-        <w:t xml:space="preserve">a </w:t>
-      </w:r>
-      <w:r>
-        <w:rPr>
-          <w:rFonts w:eastAsiaTheme="minorEastAsia"/>
-        </w:rPr>
-        <w:t>bias-corrected lognormal err</w:t>
+        <w:t xml:space="preserve">, and b) if re-aggregation of the data at the proposed break point resulted in VBGF parameter estimates </w:t>
+      </w:r>
+      <w:r>
+        <w:t xml:space="preserve">that </w:t>
+      </w:r>
+      <w:r>
+        <w:t>overlapped with the tru</w:t>
+      </w:r>
+      <w:r>
+        <w:t xml:space="preserve">e values used to generate the </w:t>
       </w:r>
       <w:commentRangeStart w:id="26"/>
       <w:commentRangeStart w:id="27"/>
-      <w:r>
-        <w:rPr>
-          <w:rFonts w:eastAsiaTheme="minorEastAsia"/>
-        </w:rPr>
-        <w:t>or term</w:t>
+      <w:commentRangeStart w:id="28"/>
+      <w:r>
+        <w:t>dataset</w:t>
       </w:r>
       <w:commentRangeEnd w:id="26"/>
       <w:r>
@@ -3714,138 +3274,12 @@
         </w:rPr>
         <w:commentReference w:id="27"/>
       </w:r>
-      <w:r>
-        <w:rPr>
-          <w:rFonts w:eastAsiaTheme="minorEastAsia"/>
-        </w:rPr>
-        <w:t>.</w:t>
-      </w:r>
-      <w:r>
-        <w:t xml:space="preserve"> Depending on the scenario, </w:t>
-      </w:r>
-      <w:r>
-        <w:t xml:space="preserve">the different </w:t>
-      </w:r>
-      <m:oMath>
-        <m:sSub>
-          <m:sSubPr>
-            <m:ctrlPr>
-              <w:rPr>
-                <w:rFonts w:ascii="Cambria Math" w:hAnsi="Cambria Math"/>
-              </w:rPr>
-            </m:ctrlPr>
-          </m:sSubPr>
-          <m:e>
-            <m:r>
-              <w:rPr>
-                <w:rFonts w:ascii="Cambria Math" w:hAnsi="Cambria Math"/>
-              </w:rPr>
-              <m:t>L</m:t>
-            </m:r>
-          </m:e>
-          <m:sub>
-            <m:r>
-              <m:rPr>
-                <m:sty m:val="p"/>
-              </m:rPr>
-              <w:rPr>
-                <w:rFonts w:ascii="Cambria Math" w:hAnsi="Cambria Math"/>
-              </w:rPr>
-              <m:t>∞</m:t>
-            </m:r>
-          </m:sub>
-        </m:sSub>
-        <m:r>
-          <w:rPr>
-            <w:rFonts w:ascii="Cambria Math" w:hAnsi="Cambria Math"/>
-          </w:rPr>
-          <m:t>, K</m:t>
-        </m:r>
-      </m:oMath>
-      <w:r>
-        <w:rPr>
-          <w:rFonts w:eastAsiaTheme="minorEastAsia"/>
-        </w:rPr>
-        <w:t xml:space="preserve"> regimes are either assigned completely distinct latitudinal ranges or ranges with some overlap.</w:t>
-      </w:r>
-    </w:p>
-    <w:p>
-      <w:pPr>
-        <w:spacing w:line="360" w:lineRule="auto"/>
-        <w:jc w:val="both"/>
-      </w:pPr>
-      <w:r>
-        <w:t xml:space="preserve">The simulated scenarios described below were designed to represent the spectrum of possible growth regimes. The method was evaluated based on a) if it was able to accurately detect the presence or absence and </w:t>
-      </w:r>
-      <w:commentRangeStart w:id="28"/>
-      <w:commentRangeStart w:id="29"/>
-      <w:r>
-        <w:t xml:space="preserve">location </w:t>
-      </w:r>
-      <w:r>
-        <w:t>of ‘</w:t>
-      </w:r>
-      <w:r>
-        <w:t>break point</w:t>
-      </w:r>
-      <w:r>
-        <w:t>(s)</w:t>
-      </w:r>
-      <w:r>
-        <w:t>’ in space or time</w:t>
-      </w:r>
       <w:commentRangeEnd w:id="28"/>
       <w:r>
         <w:rPr>
           <w:rStyle w:val="CommentReference"/>
         </w:rPr>
         <w:commentReference w:id="28"/>
-      </w:r>
-      <w:commentRangeEnd w:id="29"/>
-      <w:r>
-        <w:rPr>
-          <w:rStyle w:val="CommentReference"/>
-        </w:rPr>
-        <w:commentReference w:id="29"/>
-      </w:r>
-      <w:r>
-        <w:t xml:space="preserve">, and b) if re-aggregation of the data at the proposed break point resulted in VBGF parameter estimates </w:t>
-      </w:r>
-      <w:r>
-        <w:t xml:space="preserve">that </w:t>
-      </w:r>
-      <w:r>
-        <w:t>overlapped with the tru</w:t>
-      </w:r>
-      <w:r>
-        <w:t xml:space="preserve">e values used to generate the </w:t>
-      </w:r>
-      <w:commentRangeStart w:id="30"/>
-      <w:commentRangeStart w:id="31"/>
-      <w:commentRangeStart w:id="32"/>
-      <w:r>
-        <w:t>dataset</w:t>
-      </w:r>
-      <w:commentRangeEnd w:id="30"/>
-      <w:r>
-        <w:rPr>
-          <w:rStyle w:val="CommentReference"/>
-        </w:rPr>
-        <w:commentReference w:id="30"/>
-      </w:r>
-      <w:commentRangeEnd w:id="31"/>
-      <w:r>
-        <w:rPr>
-          <w:rStyle w:val="CommentReference"/>
-        </w:rPr>
-        <w:commentReference w:id="31"/>
-      </w:r>
-      <w:commentRangeEnd w:id="32"/>
-      <w:r>
-        <w:rPr>
-          <w:rStyle w:val="CommentReference"/>
-        </w:rPr>
-        <w:commentReference w:id="32"/>
       </w:r>
       <w:r>
         <w:t>.</w:t>
@@ -3900,19 +3334,19 @@
               </w:rPr>
               <w:t xml:space="preserve">Fishing </w:t>
             </w:r>
-            <w:commentRangeStart w:id="33"/>
+            <w:commentRangeStart w:id="29"/>
             <w:r>
               <w:rPr>
                 <w:b/>
               </w:rPr>
               <w:t>Mortality</w:t>
             </w:r>
-            <w:commentRangeEnd w:id="33"/>
+            <w:commentRangeEnd w:id="29"/>
             <w:r>
               <w:rPr>
                 <w:rStyle w:val="CommentReference"/>
               </w:rPr>
-              <w:commentReference w:id="33"/>
+              <w:commentReference w:id="29"/>
             </w:r>
             <w:r>
               <w:rPr>
@@ -4057,7 +3491,6 @@
           </w:tcPr>
           <w:p>
             <w:r>
-              <w:lastRenderedPageBreak/>
               <w:t>Single, symmetrical temporal break with weak change</w:t>
             </w:r>
           </w:p>
@@ -4067,32 +3500,32 @@
             <w:tcW w:w="3057" w:type="dxa"/>
           </w:tcPr>
           <w:p>
-            <w:commentRangeStart w:id="34"/>
-            <w:commentRangeStart w:id="35"/>
-            <w:commentRangeStart w:id="36"/>
+            <w:commentRangeStart w:id="30"/>
+            <w:commentRangeStart w:id="31"/>
+            <w:commentRangeStart w:id="32"/>
             <w:r>
               <w:t>Low from years 1-24; medium from years 25-100 (and vice versa); high from years 1-24; medium from years 25-100 (and vice versa)</w:t>
             </w:r>
-            <w:commentRangeEnd w:id="34"/>
+            <w:commentRangeEnd w:id="30"/>
             <w:r>
               <w:rPr>
                 <w:rStyle w:val="CommentReference"/>
               </w:rPr>
-              <w:commentReference w:id="34"/>
-            </w:r>
-            <w:commentRangeEnd w:id="35"/>
+              <w:commentReference w:id="30"/>
+            </w:r>
+            <w:commentRangeEnd w:id="31"/>
             <w:r>
               <w:rPr>
                 <w:rStyle w:val="CommentReference"/>
               </w:rPr>
-              <w:commentReference w:id="35"/>
-            </w:r>
-            <w:commentRangeEnd w:id="36"/>
+              <w:commentReference w:id="31"/>
+            </w:r>
+            <w:commentRangeEnd w:id="32"/>
             <w:r>
               <w:rPr>
                 <w:rStyle w:val="CommentReference"/>
               </w:rPr>
-              <w:commentReference w:id="36"/>
+              <w:commentReference w:id="32"/>
             </w:r>
           </w:p>
         </w:tc>
@@ -4206,24 +3639,24 @@
             <w:r>
               <w:t xml:space="preserve">0,25]  for growth Regime 1; Latitude ~ </w:t>
             </w:r>
-            <w:commentRangeStart w:id="37"/>
-            <w:commentRangeStart w:id="38"/>
+            <w:commentRangeStart w:id="33"/>
+            <w:commentRangeStart w:id="34"/>
             <w:r>
               <w:t>U[25,50</w:t>
             </w:r>
-            <w:commentRangeEnd w:id="37"/>
+            <w:commentRangeEnd w:id="33"/>
             <w:r>
               <w:rPr>
                 <w:rStyle w:val="CommentReference"/>
               </w:rPr>
-              <w:commentReference w:id="37"/>
-            </w:r>
-            <w:commentRangeEnd w:id="38"/>
+              <w:commentReference w:id="33"/>
+            </w:r>
+            <w:commentRangeEnd w:id="34"/>
             <w:r>
               <w:rPr>
                 <w:rStyle w:val="CommentReference"/>
               </w:rPr>
-              <w:commentReference w:id="38"/>
+              <w:commentReference w:id="34"/>
             </w:r>
             <w:r>
               <w:t>] for Regime 2</w:t>
@@ -4351,6 +3784,7 @@
           </w:tcPr>
           <w:p>
             <w:r>
+              <w:lastRenderedPageBreak/>
               <w:t>Single, symmetrical temporal and spatial breaks with strong change, no overlap</w:t>
             </w:r>
           </w:p>
@@ -4580,14 +4014,22 @@
         <w:spacing w:line="360" w:lineRule="auto"/>
       </w:pPr>
       <w:r>
-        <w:t xml:space="preserve">For each simulated dataset, we constructed a GAM </w:t>
-      </w:r>
-      <w:r>
-        <w:t xml:space="preserve">function as described above, utilized the method of finite differences to identify time periods and/or locations where growth was changing </w:t>
-      </w:r>
-      <w:r>
-        <w:lastRenderedPageBreak/>
-        <w:t>quickly (where the confidence interval of the first derivative was outside of the 5</w:t>
+        <w:t>For each scenario, we constructed 100 simulated datasets</w:t>
+      </w:r>
+      <w:r>
+        <w:t xml:space="preserve">, </w:t>
+      </w:r>
+      <w:r>
+        <w:t>fit a GAM</w:t>
+      </w:r>
+      <w:r>
+        <w:t xml:space="preserve"> as described above, utilized the method of finite differences to identify time periods and/or locations where growth was changing quickly (where the confidence interval of the first derivative</w:t>
+      </w:r>
+      <w:r>
+        <w:t xml:space="preserve"> did not contain zero and</w:t>
+      </w:r>
+      <w:r>
+        <w:t xml:space="preserve"> was outside of the 5</w:t>
       </w:r>
       <w:r>
         <w:rPr>
@@ -4614,7 +4056,31 @@
         <w:t>G</w:t>
       </w:r>
       <w:r>
-        <w:t xml:space="preserve">). The data were then re-aggregated to match the identified </w:t>
+        <w:t xml:space="preserve">). </w:t>
+      </w:r>
+      <w:r>
+        <w:t>W</w:t>
+      </w:r>
+      <w:r>
+        <w:t xml:space="preserve">e tabulated the proportion of </w:t>
+      </w:r>
+      <w:r>
+        <w:t xml:space="preserve">each scenario’s </w:t>
+      </w:r>
+      <w:r>
+        <w:t>100 datasets</w:t>
+      </w:r>
+      <w:r>
+        <w:t xml:space="preserve"> that</w:t>
+      </w:r>
+      <w:r>
+        <w:t xml:space="preserve"> </w:t>
+      </w:r>
+      <w:r>
+        <w:t xml:space="preserve">each identified breakpoint (true or erroneous). </w:t>
+      </w:r>
+      <w:r>
+        <w:t xml:space="preserve">The data were then re-aggregated to match the identified </w:t>
       </w:r>
       <w:proofErr w:type="spellStart"/>
       <w:r>
@@ -4622,7 +4088,10 @@
       </w:r>
       <w:proofErr w:type="spellEnd"/>
       <w:r>
-        <w:t xml:space="preserve">-temporal break points </w:t>
+        <w:t>-temporal break points</w:t>
+      </w:r>
+      <w:r>
+        <w:t xml:space="preserve"> in order to estimate parameters of the VBGF at the proposed resolution.</w:t>
       </w:r>
     </w:p>
     <w:p>
@@ -4630,38 +4099,38 @@
         <w:pStyle w:val="Heading2"/>
         <w:spacing w:line="360" w:lineRule="auto"/>
         <w:rPr>
-          <w:ins w:id="39" w:author="mkapur" w:date="2019-01-24T08:24:00Z"/>
-        </w:rPr>
-      </w:pPr>
-      <w:commentRangeStart w:id="40"/>
-      <w:commentRangeStart w:id="41"/>
+          <w:ins w:id="35" w:author="mkapur" w:date="2019-01-24T08:24:00Z"/>
+        </w:rPr>
+      </w:pPr>
+      <w:commentRangeStart w:id="36"/>
+      <w:commentRangeStart w:id="37"/>
       <w:r>
         <w:t>Application to Northeast Pacific Sablefish</w:t>
       </w:r>
-      <w:commentRangeEnd w:id="40"/>
+      <w:commentRangeEnd w:id="36"/>
       <w:r>
         <w:rPr>
           <w:rStyle w:val="CommentReference"/>
           <w:rFonts w:eastAsiaTheme="minorHAnsi"/>
           <w:i w:val="0"/>
         </w:rPr>
-        <w:commentReference w:id="40"/>
-      </w:r>
-      <w:commentRangeEnd w:id="41"/>
+        <w:commentReference w:id="36"/>
+      </w:r>
+      <w:commentRangeEnd w:id="37"/>
       <w:r>
         <w:rPr>
           <w:rStyle w:val="CommentReference"/>
           <w:rFonts w:eastAsiaTheme="minorHAnsi"/>
           <w:i w:val="0"/>
         </w:rPr>
-        <w:commentReference w:id="41"/>
+        <w:commentReference w:id="37"/>
       </w:r>
     </w:p>
     <w:p>
       <w:pPr>
         <w:spacing w:line="360" w:lineRule="auto"/>
         <w:rPr>
-          <w:ins w:id="42" w:author="mkapur" w:date="2019-01-24T08:48:00Z"/>
+          <w:ins w:id="38" w:author="mkapur" w:date="2019-01-24T08:48:00Z"/>
         </w:rPr>
       </w:pPr>
       <w:r>
@@ -4726,18 +4195,22 @@
       <w:r>
         <w:t>causes of th</w:t>
       </w:r>
-      <w:ins w:id="43" w:author="mkapur" w:date="2019-01-24T08:48:00Z">
+      <w:ins w:id="39" w:author="mkapur" w:date="2019-01-24T08:48:00Z">
         <w:r>
           <w:t>e</w:t>
         </w:r>
       </w:ins>
-      <w:del w:id="44" w:author="mkapur" w:date="2019-01-24T08:48:00Z">
+      <w:del w:id="40" w:author="mkapur" w:date="2019-01-24T08:48:00Z">
         <w:r>
           <w:delText>w</w:delText>
         </w:r>
       </w:del>
       <w:r>
-        <w:t xml:space="preserve"> downward trend. Traditionally, sablefish stock assessment and management has occurred independently at regional scales, namely Alaska, British Columbia, and the US West Coast, assuming that these are closed stocks. However, recent genetic work has shown that NE Pacific sablefish are not genetically distinct between these traditional management areas </w:t>
+        <w:t xml:space="preserve"> downward trend. Traditionally, sablefish stock assessment and management has occurred independently at regional scales, namely Alaska, British Columbia, and the US West Coast, assuming that these are closed stocks. However, recent genetic work has shown that NE Pacific sablefish are not genetically distinct between </w:t>
+      </w:r>
+      <w:r>
+        <w:lastRenderedPageBreak/>
+        <w:t xml:space="preserve">these traditional management areas </w:t>
       </w:r>
       <w:r>
         <w:fldChar w:fldCharType="begin" w:fldLock="1"/>
@@ -4793,7 +4266,7 @@
       <w:r>
         <w:t xml:space="preserve"> represents the spatial heterogeneity of sablefish throughout their range</w:t>
       </w:r>
-      <w:ins w:id="45" w:author="mkapur" w:date="2019-01-24T08:48:00Z">
+      <w:ins w:id="41" w:author="mkapur" w:date="2019-01-24T08:48:00Z">
         <w:r>
           <w:t>.</w:t>
         </w:r>
@@ -4804,11 +4277,11 @@
         <w:spacing w:line="360" w:lineRule="auto"/>
         <w:jc w:val="both"/>
         <w:rPr>
-          <w:ins w:id="46" w:author="mkapur" w:date="2019-01-24T08:48:00Z"/>
+          <w:ins w:id="42" w:author="mkapur" w:date="2019-01-24T08:48:00Z"/>
           <w:i/>
         </w:rPr>
       </w:pPr>
-      <w:ins w:id="47" w:author="mkapur" w:date="2019-01-24T08:48:00Z">
+      <w:ins w:id="43" w:author="mkapur" w:date="2019-01-24T08:48:00Z">
         <w:r>
           <w:t>E</w:t>
         </w:r>
@@ -4834,7 +4307,7 @@
           <w:instrText xml:space="preserve"> REF _Ref525720559 \h  \* MERGEFORMAT </w:instrText>
         </w:r>
       </w:ins>
-      <w:ins w:id="48" w:author="mkapur" w:date="2019-01-24T08:48:00Z">
+      <w:ins w:id="44" w:author="mkapur" w:date="2019-01-24T08:48:00Z">
         <w:r>
           <w:fldChar w:fldCharType="separate"/>
         </w:r>
@@ -4892,23 +4365,23 @@
       <w:pPr>
         <w:spacing w:line="360" w:lineRule="auto"/>
         <w:rPr>
-          <w:ins w:id="49" w:author="mkapur" w:date="2019-01-24T08:48:00Z"/>
-        </w:rPr>
-      </w:pPr>
-      <w:ins w:id="50" w:author="mkapur" w:date="2019-01-24T08:48:00Z">
+          <w:ins w:id="45" w:author="mkapur" w:date="2019-01-24T08:48:00Z"/>
+        </w:rPr>
+      </w:pPr>
+      <w:ins w:id="46" w:author="mkapur" w:date="2019-01-24T08:48:00Z">
         <w:r>
           <w:t>Though a robust volume of survey data is available for this species for all management regions, researchers have not yet analyzed available length and age data for the entire sablefish range for evidence of</w:t>
         </w:r>
-        <w:commentRangeStart w:id="51"/>
+        <w:commentRangeStart w:id="47"/>
         <w:r>
           <w:t xml:space="preserve"> spatial</w:t>
         </w:r>
-        <w:commentRangeEnd w:id="51"/>
+        <w:commentRangeEnd w:id="47"/>
         <w:r>
           <w:rPr>
             <w:rStyle w:val="CommentReference"/>
           </w:rPr>
-          <w:commentReference w:id="51"/>
+          <w:commentReference w:id="47"/>
         </w:r>
         <w:r>
           <w:t xml:space="preserve"> patterns.</w:t>
@@ -4922,8 +4395,6 @@
       <w:pPr>
         <w:spacing w:line="360" w:lineRule="auto"/>
       </w:pPr>
-      <w:bookmarkStart w:id="52" w:name="_GoBack"/>
-      <w:bookmarkEnd w:id="52"/>
       <w:r>
         <w:t>We obtained fishery-independent length and age data from the Bering Sea and West Coast trawl survey</w:t>
       </w:r>
@@ -4946,128 +4417,128 @@
         <w:t xml:space="preserve">Data from each region included measured length, sex, age, and the starting latitude and longitude which determined the survey station. </w:t>
       </w:r>
       <w:r>
-        <w:t xml:space="preserve">Due </w:t>
+        <w:t>Due to computational constraints,</w:t>
+      </w:r>
+      <w:r>
+        <w:t xml:space="preserve"> and to avoid disproportionate influence of more heavily-sampled regions,</w:t>
+      </w:r>
+      <w:r>
+        <w:t xml:space="preserve"> we randomly subsampled 8,</w:t>
+      </w:r>
+      <w:r>
+        <w:t>239</w:t>
+      </w:r>
+      <w:r>
+        <w:t xml:space="preserve"> records from each of the three management regions.</w:t>
+      </w:r>
+      <w:r>
+        <w:t xml:space="preserve"> </w:t>
+      </w:r>
+    </w:p>
+    <w:p>
+      <w:pPr>
+        <w:spacing w:line="360" w:lineRule="auto"/>
+      </w:pPr>
+      <w:r>
+        <w:t>In constructing the GAM,</w:t>
+      </w:r>
+      <w:r>
+        <w:t xml:space="preserve"> </w:t>
+      </w:r>
+      <w:r>
+        <w:t>w</w:t>
+      </w:r>
+      <w:r>
+        <w:t xml:space="preserve">e investigated the use of an AR1 </w:t>
+      </w:r>
+      <w:r>
+        <w:t>temporal</w:t>
+      </w:r>
+      <w:r>
+        <w:t xml:space="preserve"> structure with lags of 1 to 3 years, but these models </w:t>
+      </w:r>
+      <w:r>
+        <w:t xml:space="preserve">did not improve </w:t>
+      </w:r>
+      <w:proofErr w:type="spellStart"/>
+      <w:r>
+        <w:t>AICc</w:t>
+      </w:r>
+      <w:proofErr w:type="spellEnd"/>
+      <w:r>
+        <w:t xml:space="preserve"> over the initial model without autoregressive structure.</w:t>
+      </w:r>
+      <w:r>
+        <w:t xml:space="preserve"> </w:t>
+      </w:r>
+    </w:p>
+    <w:p>
+      <w:pPr>
+        <w:spacing w:line="360" w:lineRule="auto"/>
+      </w:pPr>
+      <w:r>
+        <w:t xml:space="preserve">Once the best-fit model was identified, we used the method of finite differences (as in </w:t>
+      </w:r>
+      <w:r>
+        <w:fldChar w:fldCharType="begin" w:fldLock="1"/>
+      </w:r>
+      <w:r>
+        <w:instrText>ADDIN CSL_CITATION {"citationItems":[{"id":"ITEM-1","itemData":{"DOI":"10.1101/322248","abstract":"In the absence of annual laminations, time series generated from lake sediments or other similar stratigraphic sequences are irregularly spaced in time, which complicates formal analysis using classical statistical time series models. In lieu, statistical analyses of trends in palaeoenvironmental time series, if done at all, have typically used simpler linear regressions or (non-) parametric correlations with little regard for the violation of assumptions that almost surely occurs due to temporal dependencies in the data or that correlations do not provide estimates of the magnitude of change, just whether or not there is a linear or monotonic trend. Alternative approaches have used LOESS-estimated trends to justify data interpretations or test hypotheses as to the causal factors without considering the inherent subjectivity of the choice of parameters used to achieve the fit (e.g. span width, degree of polynomial). Generalized additive models (GAMs) are statistical models that can be used to estimate trends as smooth functions of time. Unlike LOESS, GAMs use automatic smoothness selection methods to objectively determine the complexity of the fitted trend, and as formal statistical models, GAMs, allow for potentially complex, non-linear trends, a proper accounting of model uncertainty, and the identification of periods of significant temporal change. Here, I present a consistent and modern approach to the estimation of trends in palaeoenvironmental time series using GAMs, illustrating features of the methodology with two example time series of contrasting complexity; a 150-year bulk organic matter δ15N time series from Small Water, UK, and a 3000-year alkenone record from Braya-Sø, Greenland. I discuss the underlying mechanics of GAMs that allow them to learn the shape of the trend from the data themselves and how simultaneous confidence intervals and the first derivatives of the trend are used to properly account for model uncertainty and identify periods of change. It is hoped that by using GAMs greater attention is paid to the statistical estimation of trends in palaeoenvironmental time series leading to more a robust and reproducible palaeoscience.","author":[{"dropping-particle":"","family":"Simpson","given":"Gavin L","non-dropping-particle":"","parse-names":false,"suffix":""}],"container-title":"bioRxiv","id":"ITEM-1","issued":{"date-parts":[["2018"]]},"title":"Modelling palaeoecological time series using generalized additive models","type":"article-journal"},"uris":["http://www.mendeley.com/documents/?uuid=0f70b78f-53ef-4276-8022-18e23c48037d"]}],"mendeley":{"formattedCitation":"(Simpson, 2018)","manualFormatting":"Simpson, 2018)","plainTextFormattedCitation":"(Simpson, 2018)","previouslyFormattedCitation":"(Simpson, 2018)"},"properties":{"noteIndex":0},"schema":"https://github.com/citation-style-language/schema/raw/master/csl-citation.json"}</w:instrText>
+      </w:r>
+      <w:r>
+        <w:fldChar w:fldCharType="separate"/>
+      </w:r>
+      <w:r>
+        <w:rPr>
+          <w:noProof/>
+        </w:rPr>
+        <w:t>Simpson, 2018)</w:t>
+      </w:r>
+      <w:r>
+        <w:fldChar w:fldCharType="end"/>
+      </w:r>
+      <w:r>
+        <w:t xml:space="preserve"> to locate </w:t>
+      </w:r>
+      <w:r>
+        <w:t xml:space="preserve">time </w:t>
+      </w:r>
+      <w:r>
+        <w:t>periods and/or locations of statistically significant change in growth. The finite differences approach approximates the first derivative of the spline generated from the GAM function</w:t>
+      </w:r>
+      <w:r>
+        <w:t xml:space="preserve"> as described above. </w:t>
+      </w:r>
+      <w:r>
+        <w:t xml:space="preserve">We calculated uncertainty in derivative estimates by computing the sum of the square root of the fixed-effects covariance matrix. </w:t>
+      </w:r>
+      <w:r>
+        <w:t xml:space="preserve">We then identified years or latitudes where the confidence interval of the first derivative was outside the </w:t>
+      </w:r>
+      <w:r>
+        <w:t>5</w:t>
+      </w:r>
+      <w:r>
+        <w:rPr>
+          <w:vertAlign w:val="superscript"/>
+        </w:rPr>
+        <w:t>th</w:t>
+      </w:r>
+      <w:r>
+        <w:t xml:space="preserve"> to 95</w:t>
+      </w:r>
+      <w:r>
+        <w:rPr>
+          <w:vertAlign w:val="superscript"/>
+        </w:rPr>
+        <w:t>th</w:t>
+      </w:r>
+      <w:r>
+        <w:t xml:space="preserve"> </w:t>
       </w:r>
       <w:r>
         <w:lastRenderedPageBreak/>
-        <w:t>to computational constraints,</w:t>
-      </w:r>
-      <w:r>
-        <w:t xml:space="preserve"> and to avoid disproportionate influence of more heavily-sampled regions,</w:t>
-      </w:r>
-      <w:r>
-        <w:t xml:space="preserve"> we randomly subsampled 8,</w:t>
-      </w:r>
-      <w:r>
-        <w:t>239</w:t>
-      </w:r>
-      <w:r>
-        <w:t xml:space="preserve"> records from each of the three management regions.</w:t>
-      </w:r>
-      <w:r>
-        <w:t xml:space="preserve"> </w:t>
-      </w:r>
-    </w:p>
-    <w:p>
-      <w:pPr>
-        <w:spacing w:line="360" w:lineRule="auto"/>
-      </w:pPr>
-      <w:r>
-        <w:t>In constructing the GAM,</w:t>
-      </w:r>
-      <w:r>
-        <w:t xml:space="preserve"> </w:t>
-      </w:r>
-      <w:r>
-        <w:t>w</w:t>
-      </w:r>
-      <w:r>
-        <w:t xml:space="preserve">e investigated the use of an AR1 </w:t>
-      </w:r>
-      <w:r>
-        <w:t>temporal</w:t>
-      </w:r>
-      <w:r>
-        <w:t xml:space="preserve"> structure with lags of 1 to 3 years, but these models </w:t>
-      </w:r>
-      <w:r>
-        <w:t xml:space="preserve">did not improve </w:t>
-      </w:r>
-      <w:proofErr w:type="spellStart"/>
-      <w:r>
-        <w:t>AICc</w:t>
-      </w:r>
-      <w:proofErr w:type="spellEnd"/>
-      <w:r>
-        <w:t xml:space="preserve"> over the initial model without autoregressive structure.</w:t>
-      </w:r>
-      <w:r>
-        <w:t xml:space="preserve"> </w:t>
-      </w:r>
-    </w:p>
-    <w:p>
-      <w:pPr>
-        <w:spacing w:line="360" w:lineRule="auto"/>
-      </w:pPr>
-      <w:r>
-        <w:t xml:space="preserve">Once the best-fit model was identified, we used the method of finite differences (as in </w:t>
-      </w:r>
-      <w:r>
-        <w:fldChar w:fldCharType="begin" w:fldLock="1"/>
-      </w:r>
-      <w:r>
-        <w:instrText>ADDIN CSL_CITATION {"citationItems":[{"id":"ITEM-1","itemData":{"DOI":"10.1101/322248","abstract":"In the absence of annual laminations, time series generated from lake sediments or other similar stratigraphic sequences are irregularly spaced in time, which complicates formal analysis using classical statistical time series models. In lieu, statistical analyses of trends in palaeoenvironmental time series, if done at all, have typically used simpler linear regressions or (non-) parametric correlations with little regard for the violation of assumptions that almost surely occurs due to temporal dependencies in the data or that correlations do not provide estimates of the magnitude of change, just whether or not there is a linear or monotonic trend. Alternative approaches have used LOESS-estimated trends to justify data interpretations or test hypotheses as to the causal factors without considering the inherent subjectivity of the choice of parameters used to achieve the fit (e.g. span width, degree of polynomial). Generalized additive models (GAMs) are statistical models that can be used to estimate trends as smooth functions of time. Unlike LOESS, GAMs use automatic smoothness selection methods to objectively determine the complexity of the fitted trend, and as formal statistical models, GAMs, allow for potentially complex, non-linear trends, a proper accounting of model uncertainty, and the identification of periods of significant temporal change. Here, I present a consistent and modern approach to the estimation of trends in palaeoenvironmental time series using GAMs, illustrating features of the methodology with two example time series of contrasting complexity; a 150-year bulk organic matter δ15N time series from Small Water, UK, and a 3000-year alkenone record from Braya-Sø, Greenland. I discuss the underlying mechanics of GAMs that allow them to learn the shape of the trend from the data themselves and how simultaneous confidence intervals and the first derivatives of the trend are used to properly account for model uncertainty and identify periods of change. It is hoped that by using GAMs greater attention is paid to the statistical estimation of trends in palaeoenvironmental time series leading to more a robust and reproducible palaeoscience.","author":[{"dropping-particle":"","family":"Simpson","given":"Gavin L","non-dropping-particle":"","parse-names":false,"suffix":""}],"container-title":"bioRxiv","id":"ITEM-1","issued":{"date-parts":[["2018"]]},"title":"Modelling palaeoecological time series using generalized additive models","type":"article-journal"},"uris":["http://www.mendeley.com/documents/?uuid=0f70b78f-53ef-4276-8022-18e23c48037d"]}],"mendeley":{"formattedCitation":"(Simpson, 2018)","manualFormatting":"Simpson, 2018)","plainTextFormattedCitation":"(Simpson, 2018)","previouslyFormattedCitation":"(Simpson, 2018)"},"properties":{"noteIndex":0},"schema":"https://github.com/citation-style-language/schema/raw/master/csl-citation.json"}</w:instrText>
-      </w:r>
-      <w:r>
-        <w:fldChar w:fldCharType="separate"/>
-      </w:r>
-      <w:r>
-        <w:rPr>
-          <w:noProof/>
-        </w:rPr>
-        <w:t>Simpson, 2018)</w:t>
-      </w:r>
-      <w:r>
-        <w:fldChar w:fldCharType="end"/>
-      </w:r>
-      <w:r>
-        <w:t xml:space="preserve"> to locate </w:t>
-      </w:r>
-      <w:r>
-        <w:t xml:space="preserve">time </w:t>
-      </w:r>
-      <w:r>
-        <w:t>periods and/or locations of statistically significant change in growth. The finite differences approach approximates the first derivative of the spline generated from the GAM function</w:t>
-      </w:r>
-      <w:r>
-        <w:t xml:space="preserve"> as described above. </w:t>
-      </w:r>
-      <w:r>
-        <w:t xml:space="preserve">We calculated uncertainty in derivative estimates by computing the sum of the square root of the fixed-effects covariance matrix. </w:t>
-      </w:r>
-      <w:r>
-        <w:t xml:space="preserve">We then identified years or latitudes where the confidence interval of the first derivative was outside the </w:t>
-      </w:r>
-      <w:r>
-        <w:t>5</w:t>
-      </w:r>
-      <w:r>
-        <w:rPr>
-          <w:vertAlign w:val="superscript"/>
-        </w:rPr>
-        <w:t>th</w:t>
-      </w:r>
-      <w:r>
-        <w:t xml:space="preserve"> to 95</w:t>
-      </w:r>
-      <w:r>
-        <w:rPr>
-          <w:vertAlign w:val="superscript"/>
-        </w:rPr>
-        <w:t>th</w:t>
-      </w:r>
-      <w:r>
-        <w:t xml:space="preserve"> percentiles </w:t>
+        <w:t xml:space="preserve">percentiles </w:t>
       </w:r>
       <w:r>
         <w:t xml:space="preserve">of </w:t>
@@ -5598,8 +5069,10 @@
         <w:pStyle w:val="Heading2"/>
       </w:pPr>
       <w:r>
-        <w:lastRenderedPageBreak/>
-        <w:t>Simulation Study</w:t>
+        <w:t xml:space="preserve">Simulation </w:t>
+      </w:r>
+      <w:r>
+        <w:t>Testing</w:t>
       </w:r>
     </w:p>
     <w:tbl>
@@ -5669,6 +5142,12 @@
               </w:rPr>
               <w:t>Detected Break Points</w:t>
             </w:r>
+            <w:r>
+              <w:rPr>
+                <w:b/>
+              </w:rPr>
+              <w:t xml:space="preserve"> (Proportion Occurrence)</w:t>
+            </w:r>
           </w:p>
         </w:tc>
       </w:tr>
@@ -5971,6 +5450,7 @@
           </w:tcPr>
           <w:p>
             <w:r>
+              <w:lastRenderedPageBreak/>
               <w:t>Single, symmetrical temporal and spatial breaks with strong change, no overlap</w:t>
             </w:r>
           </w:p>
@@ -6091,18 +5571,18 @@
       <w:pPr>
         <w:pStyle w:val="Heading2"/>
       </w:pPr>
-      <w:commentRangeStart w:id="53"/>
+      <w:commentRangeStart w:id="48"/>
       <w:r>
         <w:t>Application to NE Pacific Sablefish</w:t>
       </w:r>
-      <w:commentRangeEnd w:id="53"/>
+      <w:commentRangeEnd w:id="48"/>
       <w:r>
         <w:rPr>
           <w:rStyle w:val="CommentReference"/>
           <w:rFonts w:eastAsiaTheme="minorHAnsi"/>
           <w:i w:val="0"/>
         </w:rPr>
-        <w:commentReference w:id="53"/>
+        <w:commentReference w:id="48"/>
       </w:r>
     </w:p>
     <w:p>
@@ -6212,11 +5692,7 @@
         <w:t xml:space="preserve"> in TMB</w:t>
       </w:r>
       <w:r>
-        <w:t xml:space="preserve"> for the VBGF generated estimates for mean and standard </w:t>
-      </w:r>
-      <w:r>
-        <w:lastRenderedPageBreak/>
-        <w:t xml:space="preserve">deviations of </w:t>
+        <w:t xml:space="preserve"> for the VBGF generated estimates for mean and standard deviations of </w:t>
       </w:r>
       <w:r>
         <w:rPr>
@@ -6390,13 +5866,17 @@
       <w:r>
         <w:t>It is evident from this and previous work that there is some level of variation in sablefish growth, whether in the growth rates themselves or the spatiotemporal scale at which growth anomalies occur.  Mis-specification of growth within stock assessment can overestimate management quantities, particularly the estimate of stock depletion (</w:t>
       </w:r>
-      <w:del w:id="54" w:author="mkapur" w:date="2019-01-24T08:32:00Z">
+      <w:del w:id="49" w:author="mkapur" w:date="2019-01-24T08:32:00Z">
         <w:r>
           <w:delText>Stawitz et al., in prep</w:delText>
         </w:r>
       </w:del>
       <w:r>
-        <w:t xml:space="preserve">). Correctly-specified growth variation in the estimation model can reduce uncertainty by correctly attributing process error to somatic growth anomalies. The purpose of this study was to define the </w:t>
+        <w:t xml:space="preserve">). </w:t>
+      </w:r>
+      <w:r>
+        <w:lastRenderedPageBreak/>
+        <w:t xml:space="preserve">Correctly-specified growth variation in the estimation model can reduce uncertainty by correctly attributing process error to somatic growth anomalies. The purpose of this study was to define the </w:t>
       </w:r>
       <w:r>
         <w:t>ideal</w:t>
@@ -7130,7 +6610,7 @@
         <w:pStyle w:val="Caption"/>
         <w:spacing w:line="360" w:lineRule="auto"/>
       </w:pPr>
-      <w:bookmarkStart w:id="55" w:name="_Ref532305639"/>
+      <w:bookmarkStart w:id="50" w:name="_Ref532305639"/>
       <w:r>
         <w:t xml:space="preserve">Figure </w:t>
       </w:r>
@@ -7164,7 +6644,7 @@
         </w:rPr>
         <w:fldChar w:fldCharType="end"/>
       </w:r>
-      <w:bookmarkEnd w:id="55"/>
+      <w:bookmarkEnd w:id="50"/>
       <w:r>
         <w:t xml:space="preserve">. </w:t>
       </w:r>
@@ -7254,7 +6734,7 @@
         <w:pStyle w:val="Caption"/>
         <w:spacing w:line="360" w:lineRule="auto"/>
       </w:pPr>
-      <w:bookmarkStart w:id="56" w:name="_Ref532305683"/>
+      <w:bookmarkStart w:id="51" w:name="_Ref532305683"/>
       <w:r>
         <w:t xml:space="preserve">Figure </w:t>
       </w:r>
@@ -7288,7 +6768,7 @@
         </w:rPr>
         <w:fldChar w:fldCharType="end"/>
       </w:r>
-      <w:bookmarkEnd w:id="56"/>
+      <w:bookmarkEnd w:id="51"/>
       <w:r>
         <w:t xml:space="preserve">. Fits of von Bertalanffy growth function to data stratified at values determined using the derivative analysis of the GAM. Panels marked “early” are data obtained prior </w:t>
       </w:r>
@@ -7374,7 +6854,7 @@
           <w:docGrid w:linePitch="360"/>
         </w:sectPr>
       </w:pPr>
-      <w:bookmarkStart w:id="57" w:name="_Ref532305610"/>
+      <w:bookmarkStart w:id="52" w:name="_Ref532305610"/>
       <w:r>
         <w:t xml:space="preserve">Figure </w:t>
       </w:r>
@@ -7408,7 +6888,7 @@
         </w:rPr>
         <w:fldChar w:fldCharType="end"/>
       </w:r>
-      <w:bookmarkEnd w:id="57"/>
+      <w:bookmarkEnd w:id="52"/>
       <w:r>
         <w:t xml:space="preserve">.  </w:t>
       </w:r>
@@ -8505,7 +7985,7 @@
         <w:pStyle w:val="Caption"/>
         <w:spacing w:line="360" w:lineRule="auto"/>
       </w:pPr>
-      <w:bookmarkStart w:id="58" w:name="_Ref525720559"/>
+      <w:bookmarkStart w:id="53" w:name="_Ref525720559"/>
       <w:r>
         <w:t xml:space="preserve">Table </w:t>
       </w:r>
@@ -8539,7 +8019,7 @@
         </w:rPr>
         <w:fldChar w:fldCharType="end"/>
       </w:r>
-      <w:bookmarkEnd w:id="58"/>
+      <w:bookmarkEnd w:id="53"/>
       <w:r>
         <w:t xml:space="preserve">. </w:t>
       </w:r>
@@ -9546,7 +9026,7 @@
       </w:r>
     </w:p>
   </w:comment>
-  <w:comment w:id="4" w:author="Maia Kapur" w:date="2019-01-22T08:07:00Z" w:initials="MK">
+  <w:comment w:id="5" w:author="Punt, Andre (O&amp;A, Hobart)" w:date="2019-01-23T07:39:00Z" w:initials="PA(H">
     <w:p>
       <w:pPr>
         <w:pStyle w:val="CommentText"/>
@@ -9558,11 +9038,11 @@
         <w:annotationRef/>
       </w:r>
       <w:r>
-        <w:t>For 559 Andre questioned why we did not separate by sex here (we do split them up later for the VGBF estimation) – hope was to detect breakpoints in common across sexes</w:t>
+        <w:t>This is critical and needs to come before</w:t>
       </w:r>
     </w:p>
   </w:comment>
-  <w:comment w:id="5" w:author="Punt, Andre (O&amp;A, Hobart)" w:date="2019-01-23T07:38:00Z" w:initials="PA(H">
+  <w:comment w:id="6" w:author="Maia Kapur" w:date="2019-01-24T11:28:00Z" w:initials="MK">
     <w:p>
       <w:pPr>
         <w:pStyle w:val="CommentText"/>
@@ -9574,11 +9054,11 @@
         <w:annotationRef/>
       </w:r>
       <w:r>
-        <w:t>Give the formula you are applying</w:t>
+        <w:t>Added description in intro</w:t>
       </w:r>
     </w:p>
   </w:comment>
-  <w:comment w:id="6" w:author="Punt, Andre (O&amp;A, Hobart)" w:date="2019-01-23T07:39:00Z" w:initials="PA(H">
+  <w:comment w:id="7" w:author="Punt, Andre (O&amp;A, Hobart)" w:date="2019-01-23T07:39:00Z" w:initials="PA(H">
     <w:p>
       <w:pPr>
         <w:pStyle w:val="CommentText"/>
@@ -9590,11 +9070,11 @@
         <w:annotationRef/>
       </w:r>
       <w:r>
-        <w:t>This is critical and needs to come before</w:t>
+        <w:t>Give the formula based on the output from the GAMS</w:t>
       </w:r>
     </w:p>
   </w:comment>
-  <w:comment w:id="7" w:author="Maia Kapur" w:date="2019-01-24T11:28:00Z" w:initials="MK">
+  <w:comment w:id="8" w:author="Maia Kapur" w:date="2019-01-29T13:30:00Z" w:initials="MK">
     <w:p>
       <w:pPr>
         <w:pStyle w:val="CommentText"/>
@@ -9606,11 +9086,11 @@
         <w:annotationRef/>
       </w:r>
       <w:r>
-        <w:t>Added description in intro</w:t>
+        <w:t>See equation 1 – if this is what you mean (?)</w:t>
       </w:r>
     </w:p>
   </w:comment>
-  <w:comment w:id="8" w:author="Punt, Andre (O&amp;A, Hobart)" w:date="2019-01-23T07:39:00Z" w:initials="PA(H">
+  <w:comment w:id="9" w:author="Maia Kapur" w:date="2019-01-24T12:29:00Z" w:initials="MK">
     <w:p>
       <w:pPr>
         <w:pStyle w:val="CommentText"/>
@@ -9622,11 +9102,11 @@
         <w:annotationRef/>
       </w:r>
       <w:r>
-        <w:t>Give the formula based on the output from the GAMS</w:t>
+        <w:t xml:space="preserve">I’m not sure this is the best notation. </w:t>
       </w:r>
     </w:p>
   </w:comment>
-  <w:comment w:id="9" w:author="Maia Kapur" w:date="2019-01-29T13:30:00Z" w:initials="MK">
+  <w:comment w:id="10" w:author="Punt, Andre (O&amp;A, Hobart)" w:date="2019-01-23T07:41:00Z" w:initials="PA(H">
     <w:p>
       <w:pPr>
         <w:pStyle w:val="CommentText"/>
@@ -9638,23 +9118,7 @@
         <w:annotationRef/>
       </w:r>
       <w:r>
-        <w:t>See equation 1 – if this is what you mean (?)</w:t>
-      </w:r>
-    </w:p>
-  </w:comment>
-  <w:comment w:id="10" w:author="Maia Kapur" w:date="2019-01-24T12:29:00Z" w:initials="MK">
-    <w:p>
-      <w:pPr>
-        <w:pStyle w:val="CommentText"/>
-      </w:pPr>
-      <w:r>
-        <w:rPr>
-          <w:rStyle w:val="CommentReference"/>
-        </w:rPr>
-        <w:annotationRef/>
-      </w:r>
-      <w:r>
-        <w:t xml:space="preserve">I’m not sure this is the best notation. </w:t>
+        <w:t>Explain what is mean by the entire data</w:t>
       </w:r>
     </w:p>
   </w:comment>
@@ -9670,11 +9134,11 @@
         <w:annotationRef/>
       </w:r>
       <w:r>
-        <w:t>Explain what is mean by the entire data</w:t>
+        <w:t>What likelihood</w:t>
       </w:r>
     </w:p>
   </w:comment>
-  <w:comment w:id="12" w:author="Punt, Andre (O&amp;A, Hobart)" w:date="2019-01-23T07:41:00Z" w:initials="PA(H">
+  <w:comment w:id="12" w:author="Maia Kapur" w:date="2019-01-22T08:07:00Z" w:initials="MK">
     <w:p>
       <w:pPr>
         <w:pStyle w:val="CommentText"/>
@@ -9686,11 +9150,11 @@
         <w:annotationRef/>
       </w:r>
       <w:r>
-        <w:t>What likelihood</w:t>
+        <w:t>Tried to do multiplicative error in past, had convergence issues, will revisit</w:t>
       </w:r>
     </w:p>
   </w:comment>
-  <w:comment w:id="13" w:author="Maia Kapur" w:date="2019-01-22T08:07:00Z" w:initials="MK">
+  <w:comment w:id="13" w:author="Punt, Andre (O&amp;A, Hobart)" w:date="2019-01-23T07:43:00Z" w:initials="PA(H">
     <w:p>
       <w:pPr>
         <w:pStyle w:val="CommentText"/>
@@ -9702,11 +9166,11 @@
         <w:annotationRef/>
       </w:r>
       <w:r>
-        <w:t>Tried to do multiplicative error in past, had convergence issues, will revisit</w:t>
+        <w:t>This is not log-normal error and it should fit easily</w:t>
       </w:r>
     </w:p>
   </w:comment>
-  <w:comment w:id="14" w:author="Punt, Andre (O&amp;A, Hobart)" w:date="2019-01-23T07:43:00Z" w:initials="PA(H">
+  <w:comment w:id="14" w:author="Punt, Andre (O&amp;A, Hobart)" w:date="2019-01-23T07:44:00Z" w:initials="PA(H">
     <w:p>
       <w:pPr>
         <w:pStyle w:val="CommentText"/>
@@ -9718,7 +9182,7 @@
         <w:annotationRef/>
       </w:r>
       <w:r>
-        <w:t>This is not log-normal error and it should fit easily</w:t>
+        <w:t>Contradicts above</w:t>
       </w:r>
     </w:p>
   </w:comment>
@@ -9734,11 +9198,11 @@
         <w:annotationRef/>
       </w:r>
       <w:r>
-        <w:t>Contradicts above</w:t>
+        <w:t>Log sigma?</w:t>
       </w:r>
     </w:p>
   </w:comment>
-  <w:comment w:id="16" w:author="Punt, Andre (O&amp;A, Hobart)" w:date="2019-01-23T07:44:00Z" w:initials="PA(H">
+  <w:comment w:id="16" w:author="Punt, Andre (O&amp;A, Hobart)" w:date="2019-01-23T07:48:00Z" w:initials="PA(H">
     <w:p>
       <w:pPr>
         <w:pStyle w:val="CommentText"/>
@@ -9750,11 +9214,11 @@
         <w:annotationRef/>
       </w:r>
       <w:r>
-        <w:t>Log sigma?</w:t>
+        <w:t>Indicate there is an application and simulation testing section</w:t>
       </w:r>
     </w:p>
   </w:comment>
-  <w:comment w:id="17" w:author="Punt, Andre (O&amp;A, Hobart)" w:date="2019-01-23T07:48:00Z" w:initials="PA(H">
+  <w:comment w:id="17" w:author="Maia Kapur" w:date="2019-01-29T13:52:00Z" w:initials="MK">
     <w:p>
       <w:pPr>
         <w:pStyle w:val="CommentText"/>
@@ -9766,46 +9230,54 @@
         <w:annotationRef/>
       </w:r>
       <w:r>
-        <w:t>Indicate there is an application and simulation testing section</w:t>
+        <w:t>Split into two sections</w:t>
       </w:r>
     </w:p>
   </w:comment>
-  <w:comment w:id="18" w:author="Maia Kapur" w:date="2019-01-29T13:52:00Z" w:initials="MK">
+  <w:comment w:id="18" w:author="Punt, Andre (O&amp;A, Hobart)" w:date="2019-01-23T07:46:00Z" w:initials="PA(H">
     <w:p>
       <w:pPr>
         <w:pStyle w:val="CommentText"/>
       </w:pPr>
       <w:r>
+        <w:t>Fully d</w:t>
+      </w:r>
+      <w:r>
         <w:rPr>
           <w:rStyle w:val="CommentReference"/>
         </w:rPr>
         <w:annotationRef/>
       </w:r>
       <w:r>
-        <w:t>Split into two sections</w:t>
+        <w:t>escribe in an Appendix</w:t>
       </w:r>
     </w:p>
   </w:comment>
-  <w:comment w:id="19" w:author="Punt, Andre (O&amp;A, Hobart)" w:date="2019-01-23T07:46:00Z" w:initials="PA(H">
+  <w:comment w:id="19" w:author="Maia Kapur" w:date="2019-01-29T13:52:00Z" w:initials="MK">
     <w:p>
       <w:pPr>
         <w:pStyle w:val="CommentText"/>
       </w:pPr>
       <w:r>
-        <w:t>Fully d</w:t>
-      </w:r>
-      <w:r>
         <w:rPr>
           <w:rStyle w:val="CommentReference"/>
         </w:rPr>
         <w:annotationRef/>
       </w:r>
       <w:r>
-        <w:t>escribe in an Appendix</w:t>
+        <w:t xml:space="preserve">Will include appendix w detailed equations, and supplementary plots showing age/length comps </w:t>
+      </w:r>
+      <w:proofErr w:type="gramStart"/>
+      <w:r>
+        <w:t>and  F</w:t>
+      </w:r>
+      <w:proofErr w:type="gramEnd"/>
+      <w:r>
+        <w:t xml:space="preserve"> vectors</w:t>
       </w:r>
     </w:p>
   </w:comment>
-  <w:comment w:id="20" w:author="Maia Kapur" w:date="2019-01-29T13:52:00Z" w:initials="MK">
+  <w:comment w:id="20" w:author="Punt, Andre (O&amp;A, Hobart)" w:date="2019-01-23T07:45:00Z" w:initials="PA(H">
     <w:p>
       <w:pPr>
         <w:pStyle w:val="CommentText"/>
@@ -9817,15 +9289,7 @@
         <w:annotationRef/>
       </w:r>
       <w:r>
-        <w:t xml:space="preserve">Will include appendix w detailed equations, and supplementary plots showing age/length comps </w:t>
-      </w:r>
-      <w:proofErr w:type="gramStart"/>
-      <w:r>
-        <w:t>and  F</w:t>
-      </w:r>
-      <w:proofErr w:type="gramEnd"/>
-      <w:r>
-        <w:t xml:space="preserve"> vectors</w:t>
+        <w:t>A t the population level</w:t>
       </w:r>
     </w:p>
   </w:comment>
@@ -9841,27 +9305,11 @@
         <w:annotationRef/>
       </w:r>
       <w:r>
-        <w:t>A t the population level</w:t>
+        <w:t>I don’t understand the sentence</w:t>
       </w:r>
     </w:p>
   </w:comment>
-  <w:comment w:id="22" w:author="Punt, Andre (O&amp;A, Hobart)" w:date="2019-01-23T07:45:00Z" w:initials="PA(H">
-    <w:p>
-      <w:pPr>
-        <w:pStyle w:val="CommentText"/>
-      </w:pPr>
-      <w:r>
-        <w:rPr>
-          <w:rStyle w:val="CommentReference"/>
-        </w:rPr>
-        <w:annotationRef/>
-      </w:r>
-      <w:r>
-        <w:t>I don’t understand the sentence</w:t>
-      </w:r>
-    </w:p>
-  </w:comment>
-  <w:comment w:id="23" w:author="Maia Kapur" w:date="2019-01-29T13:52:00Z" w:initials="MK">
+  <w:comment w:id="22" w:author="Maia Kapur" w:date="2019-01-29T13:52:00Z" w:initials="MK">
     <w:p>
       <w:pPr>
         <w:pStyle w:val="CommentText"/>
@@ -9889,11 +9337,16 @@
         <w:annotationRef/>
       </w:r>
       <w:r>
-        <w:t>Why mention this if this is an operating model</w:t>
-      </w:r>
+        <w:t xml:space="preserve">Can you get more than </w:t>
+      </w:r>
+      <w:proofErr w:type="gramStart"/>
+      <w:r>
+        <w:t>one</w:t>
+      </w:r>
+      <w:proofErr w:type="gramEnd"/>
     </w:p>
   </w:comment>
-  <w:comment w:id="25" w:author="Maia Kapur" w:date="2019-01-24T12:22:00Z" w:initials="MK">
+  <w:comment w:id="25" w:author="mkapur" w:date="2019-01-24T09:00:00Z" w:initials="m">
     <w:p>
       <w:pPr>
         <w:pStyle w:val="CommentText"/>
@@ -9905,11 +9358,11 @@
         <w:annotationRef/>
       </w:r>
       <w:r>
-        <w:t>Not sure I understand – you mean this is extraneous information?</w:t>
+        <w:t>yes</w:t>
       </w:r>
     </w:p>
   </w:comment>
-  <w:comment w:id="26" w:author="Punt, Andre (O&amp;A, Hobart)" w:date="2019-01-23T07:47:00Z" w:initials="PA(H">
+  <w:comment w:id="26" w:author="Maia Kapur" w:date="2019-01-22T09:11:00Z" w:initials="MK">
     <w:p>
       <w:pPr>
         <w:pStyle w:val="CommentText"/>
@@ -9921,11 +9374,11 @@
         <w:annotationRef/>
       </w:r>
       <w:r>
-        <w:t>What C</w:t>
+        <w:t>Open to other metrics</w:t>
       </w:r>
     </w:p>
   </w:comment>
-  <w:comment w:id="27" w:author="Maia Kapur" w:date="2019-01-29T13:32:00Z" w:initials="MK">
+  <w:comment w:id="27" w:author="Punt, Andre (O&amp;A, Hobart)" w:date="2019-01-23T07:48:00Z" w:initials="PA(H">
     <w:p>
       <w:pPr>
         <w:pStyle w:val="CommentText"/>
@@ -9936,163 +9389,116 @@
         </w:rPr>
         <w:annotationRef/>
       </w:r>
+      <w:r>
+        <w:t xml:space="preserve">What about size at some key ages – as </w:t>
+      </w:r>
       <w:proofErr w:type="spellStart"/>
       <w:r>
-        <w:t>init_length</w:t>
+        <w:t>Linf</w:t>
       </w:r>
       <w:proofErr w:type="spellEnd"/>
       <w:r>
-        <w:t xml:space="preserve"> = NULL</w:t>
-      </w:r>
-    </w:p>
+        <w:t xml:space="preserve"> and kappa are often highly negatively correlated</w:t>
+      </w:r>
+    </w:p>
+  </w:comment>
+  <w:comment w:id="28" w:author="mkapur" w:date="2019-01-24T09:00:00Z" w:initials="m">
     <w:p>
       <w:pPr>
         <w:pStyle w:val="CommentText"/>
       </w:pPr>
       <w:r>
-        <w:t xml:space="preserve">    error = </w:t>
-      </w:r>
-      <w:r>
-        <w:rPr>
-          <w:b/>
-        </w:rPr>
-        <w:t>exp(</w:t>
-      </w:r>
-      <w:proofErr w:type="spellStart"/>
-      <w:r>
-        <w:rPr>
-          <w:b/>
-        </w:rPr>
-        <w:t>rnorm</w:t>
-      </w:r>
-      <w:proofErr w:type="spellEnd"/>
-      <w:r>
-        <w:rPr>
-          <w:b/>
-        </w:rPr>
-        <w:t>(1,</w:t>
-      </w:r>
-      <w:proofErr w:type="gramStart"/>
-      <w:r>
-        <w:rPr>
-          <w:b/>
-        </w:rPr>
-        <w:t>0,growth</w:t>
-      </w:r>
-      <w:proofErr w:type="gramEnd"/>
-      <w:r>
-        <w:rPr>
-          <w:b/>
-        </w:rPr>
-        <w:t>_lognormal_SD)-growth_lognormal_SD^2/2)</w:t>
-      </w:r>
-    </w:p>
+        <w:rPr>
+          <w:rStyle w:val="CommentReference"/>
+        </w:rPr>
+        <w:annotationRef/>
+      </w:r>
+      <w:r>
+        <w:t>Good point, Christine only used age-4 fish in her VAST analysis. Easy to do so here – I updated the methods intro to indicate this.</w:t>
+      </w:r>
+    </w:p>
+  </w:comment>
+  <w:comment w:id="29" w:author="Punt, Andre (O&amp;A, Hobart)" w:date="2019-01-23T07:49:00Z" w:initials="PA(H">
     <w:p>
       <w:pPr>
         <w:pStyle w:val="CommentText"/>
       </w:pPr>
       <w:r>
-        <w:t xml:space="preserve">    </w:t>
-      </w:r>
-      <w:proofErr w:type="spellStart"/>
-      <w:r>
-        <w:t>init_</w:t>
-      </w:r>
-      <w:proofErr w:type="gramStart"/>
-      <w:r>
-        <w:t>length</w:t>
-      </w:r>
-      <w:proofErr w:type="spellEnd"/>
-      <w:r>
-        <w:t>[</w:t>
-      </w:r>
-      <w:proofErr w:type="gramEnd"/>
-      <w:r>
-        <w:t>1] = L1*error</w:t>
-      </w:r>
-    </w:p>
+        <w:rPr>
+          <w:rStyle w:val="CommentReference"/>
+        </w:rPr>
+        <w:annotationRef/>
+      </w:r>
+      <w:r>
+        <w:t>Show some plots of these</w:t>
+      </w:r>
+    </w:p>
+  </w:comment>
+  <w:comment w:id="30" w:author="Punt, Andre (O&amp;A, Hobart)" w:date="2019-01-23T07:49:00Z" w:initials="PA(H">
     <w:p>
       <w:pPr>
         <w:pStyle w:val="CommentText"/>
       </w:pPr>
       <w:r>
-        <w:t xml:space="preserve">    </w:t>
-      </w:r>
-    </w:p>
+        <w:rPr>
+          <w:rStyle w:val="CommentReference"/>
+        </w:rPr>
+        <w:annotationRef/>
+      </w:r>
+      <w:r>
+        <w:t xml:space="preserve">You are changing F here and not growth. </w:t>
+      </w:r>
+    </w:p>
+  </w:comment>
+  <w:comment w:id="31" w:author="Maia Kapur" w:date="2019-01-24T12:31:00Z" w:initials="MK">
     <w:p>
       <w:pPr>
         <w:pStyle w:val="CommentText"/>
       </w:pPr>
       <w:r>
-        <w:t xml:space="preserve">    </w:t>
-      </w:r>
-      <w:proofErr w:type="gramStart"/>
-      <w:r>
-        <w:t>for(</w:t>
-      </w:r>
-      <w:proofErr w:type="gramEnd"/>
-      <w:r>
-        <w:t>g in 1:(a2)){</w:t>
-      </w:r>
-    </w:p>
+        <w:rPr>
+          <w:rStyle w:val="CommentReference"/>
+        </w:rPr>
+        <w:annotationRef/>
+      </w:r>
+      <w:r>
+        <w:t>Yes, as a proxy for growth – not kosher?</w:t>
+      </w:r>
+    </w:p>
+  </w:comment>
+  <w:comment w:id="32" w:author="Maia Kapur" w:date="2019-01-29T13:30:00Z" w:initials="MK">
     <w:p>
       <w:pPr>
         <w:pStyle w:val="CommentText"/>
       </w:pPr>
       <w:r>
-        <w:t xml:space="preserve">      </w:t>
-      </w:r>
-      <w:proofErr w:type="spellStart"/>
-      <w:r>
-        <w:t>init_length</w:t>
-      </w:r>
-      <w:proofErr w:type="spellEnd"/>
-      <w:r>
-        <w:t>[g+1] = (</w:t>
-      </w:r>
-      <w:proofErr w:type="spellStart"/>
-      <w:r>
-        <w:t>init_length</w:t>
-      </w:r>
-      <w:proofErr w:type="spellEnd"/>
-      <w:r>
-        <w:t>[g]+</w:t>
-      </w:r>
-      <w:proofErr w:type="spellStart"/>
-      <w:r>
-        <w:t>growth_incre</w:t>
-      </w:r>
-      <w:proofErr w:type="spellEnd"/>
-      <w:r>
-        <w:t>(</w:t>
-      </w:r>
-      <w:proofErr w:type="spellStart"/>
-      <w:r>
-        <w:t>init_length</w:t>
-      </w:r>
-      <w:proofErr w:type="spellEnd"/>
-      <w:r>
-        <w:t>[g]</w:t>
-      </w:r>
-      <w:proofErr w:type="gramStart"/>
-      <w:r>
-        <w:t>))*</w:t>
-      </w:r>
-      <w:proofErr w:type="gramEnd"/>
-      <w:r>
-        <w:t>error</w:t>
-      </w:r>
-    </w:p>
+        <w:rPr>
+          <w:rStyle w:val="CommentReference"/>
+        </w:rPr>
+        <w:annotationRef/>
+      </w:r>
+      <w:r>
+        <w:t>Agreed that F as proxy is ok as long as selectivity is age-based</w:t>
+      </w:r>
+    </w:p>
+  </w:comment>
+  <w:comment w:id="33" w:author="Punt, Andre (O&amp;A, Hobart)" w:date="2019-01-23T07:50:00Z" w:initials="PA(H">
     <w:p>
       <w:pPr>
         <w:pStyle w:val="CommentText"/>
       </w:pPr>
       <w:r>
-        <w:t xml:space="preserve">    }</w:t>
+        <w:rPr>
+          <w:rStyle w:val="CommentReference"/>
+        </w:rPr>
+        <w:annotationRef/>
+      </w:r>
+      <w:r>
+        <w:t>Why are there two uniforms – there is just one boundary?</w:t>
       </w:r>
     </w:p>
   </w:comment>
-  <w:comment w:id="28" w:author="Punt, Andre (O&amp;A, Hobart)" w:date="2019-01-23T07:47:00Z" w:initials="PA(H">
+  <w:comment w:id="34" w:author="Maia Kapur" w:date="2019-01-24T12:19:00Z" w:initials="MK">
     <w:p>
       <w:pPr>
         <w:pStyle w:val="CommentText"/>
@@ -10104,16 +9510,11 @@
         <w:annotationRef/>
       </w:r>
       <w:r>
-        <w:t xml:space="preserve">Can you get more than </w:t>
-      </w:r>
-      <w:proofErr w:type="gramStart"/>
-      <w:r>
-        <w:t>one</w:t>
-      </w:r>
-      <w:proofErr w:type="gramEnd"/>
+        <w:t xml:space="preserve">Yes, in other sims I let these boundaries overlap or shift through time. </w:t>
+      </w:r>
     </w:p>
   </w:comment>
-  <w:comment w:id="29" w:author="mkapur" w:date="2019-01-24T09:00:00Z" w:initials="m">
+  <w:comment w:id="36" w:author="Maia Kapur" w:date="2019-01-29T13:53:00Z" w:initials="MK">
     <w:p>
       <w:pPr>
         <w:pStyle w:val="CommentText"/>
@@ -10125,179 +9526,11 @@
         <w:annotationRef/>
       </w:r>
       <w:r>
-        <w:t>yes</w:t>
+        <w:t>Need to stitch new data and update this.</w:t>
       </w:r>
     </w:p>
   </w:comment>
-  <w:comment w:id="30" w:author="Maia Kapur" w:date="2019-01-22T09:11:00Z" w:initials="MK">
-    <w:p>
-      <w:pPr>
-        <w:pStyle w:val="CommentText"/>
-      </w:pPr>
-      <w:r>
-        <w:rPr>
-          <w:rStyle w:val="CommentReference"/>
-        </w:rPr>
-        <w:annotationRef/>
-      </w:r>
-      <w:r>
-        <w:t>Open to other metrics</w:t>
-      </w:r>
-    </w:p>
-  </w:comment>
-  <w:comment w:id="31" w:author="Punt, Andre (O&amp;A, Hobart)" w:date="2019-01-23T07:48:00Z" w:initials="PA(H">
-    <w:p>
-      <w:pPr>
-        <w:pStyle w:val="CommentText"/>
-      </w:pPr>
-      <w:r>
-        <w:rPr>
-          <w:rStyle w:val="CommentReference"/>
-        </w:rPr>
-        <w:annotationRef/>
-      </w:r>
-      <w:r>
-        <w:t xml:space="preserve">What about size at some key ages – as </w:t>
-      </w:r>
-      <w:proofErr w:type="spellStart"/>
-      <w:r>
-        <w:t>Linf</w:t>
-      </w:r>
-      <w:proofErr w:type="spellEnd"/>
-      <w:r>
-        <w:t xml:space="preserve"> and kappa are often highly negatively correlated</w:t>
-      </w:r>
-    </w:p>
-  </w:comment>
-  <w:comment w:id="32" w:author="mkapur" w:date="2019-01-24T09:00:00Z" w:initials="m">
-    <w:p>
-      <w:pPr>
-        <w:pStyle w:val="CommentText"/>
-      </w:pPr>
-      <w:r>
-        <w:rPr>
-          <w:rStyle w:val="CommentReference"/>
-        </w:rPr>
-        <w:annotationRef/>
-      </w:r>
-      <w:r>
-        <w:t>Good point, Christine only used age-4 fish in her VAST analysis. Easy to do so here – I updated the methods intro to indicate this.</w:t>
-      </w:r>
-    </w:p>
-  </w:comment>
-  <w:comment w:id="33" w:author="Punt, Andre (O&amp;A, Hobart)" w:date="2019-01-23T07:49:00Z" w:initials="PA(H">
-    <w:p>
-      <w:pPr>
-        <w:pStyle w:val="CommentText"/>
-      </w:pPr>
-      <w:r>
-        <w:rPr>
-          <w:rStyle w:val="CommentReference"/>
-        </w:rPr>
-        <w:annotationRef/>
-      </w:r>
-      <w:r>
-        <w:t>Show some plots of these</w:t>
-      </w:r>
-    </w:p>
-  </w:comment>
-  <w:comment w:id="34" w:author="Punt, Andre (O&amp;A, Hobart)" w:date="2019-01-23T07:49:00Z" w:initials="PA(H">
-    <w:p>
-      <w:pPr>
-        <w:pStyle w:val="CommentText"/>
-      </w:pPr>
-      <w:r>
-        <w:rPr>
-          <w:rStyle w:val="CommentReference"/>
-        </w:rPr>
-        <w:annotationRef/>
-      </w:r>
-      <w:r>
-        <w:t xml:space="preserve">You are changing F here and not growth. </w:t>
-      </w:r>
-    </w:p>
-  </w:comment>
-  <w:comment w:id="35" w:author="Maia Kapur" w:date="2019-01-24T12:31:00Z" w:initials="MK">
-    <w:p>
-      <w:pPr>
-        <w:pStyle w:val="CommentText"/>
-      </w:pPr>
-      <w:r>
-        <w:rPr>
-          <w:rStyle w:val="CommentReference"/>
-        </w:rPr>
-        <w:annotationRef/>
-      </w:r>
-      <w:r>
-        <w:t>Yes, as a proxy for growth – not kosher?</w:t>
-      </w:r>
-    </w:p>
-  </w:comment>
-  <w:comment w:id="36" w:author="Maia Kapur" w:date="2019-01-29T13:30:00Z" w:initials="MK">
-    <w:p>
-      <w:pPr>
-        <w:pStyle w:val="CommentText"/>
-      </w:pPr>
-      <w:r>
-        <w:rPr>
-          <w:rStyle w:val="CommentReference"/>
-        </w:rPr>
-        <w:annotationRef/>
-      </w:r>
-      <w:r>
-        <w:t>Agreed that F as proxy is ok as long as selectivity is age-based</w:t>
-      </w:r>
-    </w:p>
-  </w:comment>
-  <w:comment w:id="37" w:author="Punt, Andre (O&amp;A, Hobart)" w:date="2019-01-23T07:50:00Z" w:initials="PA(H">
-    <w:p>
-      <w:pPr>
-        <w:pStyle w:val="CommentText"/>
-      </w:pPr>
-      <w:r>
-        <w:rPr>
-          <w:rStyle w:val="CommentReference"/>
-        </w:rPr>
-        <w:annotationRef/>
-      </w:r>
-      <w:r>
-        <w:t>Why are there two uniforms – there is just one boundary?</w:t>
-      </w:r>
-    </w:p>
-  </w:comment>
-  <w:comment w:id="38" w:author="Maia Kapur" w:date="2019-01-24T12:19:00Z" w:initials="MK">
-    <w:p>
-      <w:pPr>
-        <w:pStyle w:val="CommentText"/>
-      </w:pPr>
-      <w:r>
-        <w:rPr>
-          <w:rStyle w:val="CommentReference"/>
-        </w:rPr>
-        <w:annotationRef/>
-      </w:r>
-      <w:r>
-        <w:t xml:space="preserve">Yes, in other sims I let these boundaries overlap or shift through time. </w:t>
-      </w:r>
-    </w:p>
-  </w:comment>
-  <w:comment w:id="40" w:author="Maia Kapur" w:date="2019-01-29T13:53:00Z" w:initials="MK">
-    <w:p>
-      <w:pPr>
-        <w:pStyle w:val="CommentText"/>
-      </w:pPr>
-      <w:r>
-        <w:rPr>
-          <w:rStyle w:val="CommentReference"/>
-        </w:rPr>
-        <w:annotationRef/>
-      </w:r>
-      <w:r>
-        <w:t>Need to stitch new data and update this.</w:t>
-      </w:r>
-    </w:p>
-  </w:comment>
-  <w:comment w:id="41" w:author="Maia Kapur" w:date="2019-02-01T09:53:00Z" w:initials="MK">
+  <w:comment w:id="37" w:author="Maia Kapur" w:date="2019-02-01T09:53:00Z" w:initials="MK">
     <w:p>
       <w:pPr>
         <w:pStyle w:val="CommentText"/>
@@ -10336,7 +9569,7 @@
       </w:r>
     </w:p>
   </w:comment>
-  <w:comment w:id="51" w:author="Punt, Andre (O&amp;A, Hobart)" w:date="2019-01-23T07:35:00Z" w:initials="PA(H">
+  <w:comment w:id="47" w:author="Punt, Andre (O&amp;A, Hobart)" w:date="2019-01-23T07:35:00Z" w:initials="PA(H">
     <w:p>
       <w:pPr>
         <w:pStyle w:val="CommentText"/>
@@ -10357,7 +9590,7 @@
       <w:proofErr w:type="gramEnd"/>
     </w:p>
   </w:comment>
-  <w:comment w:id="53" w:author="Maia Kapur" w:date="2019-02-01T09:55:00Z" w:initials="MK">
+  <w:comment w:id="48" w:author="Maia Kapur" w:date="2019-02-01T09:55:00Z" w:initials="MK">
     <w:p>
       <w:pPr>
         <w:pStyle w:val="CommentText"/>
@@ -10382,8 +9615,6 @@
   <w15:commentEx w15:paraId="04DCE251" w15:paraIdParent="1EC37415" w15:done="0"/>
   <w15:commentEx w15:paraId="3F9F1D19" w15:done="1"/>
   <w15:commentEx w15:paraId="3355E055" w15:paraIdParent="3F9F1D19" w15:done="1"/>
-  <w15:commentEx w15:paraId="254EE45F" w15:done="1"/>
-  <w15:commentEx w15:paraId="5A102BFD" w15:done="1"/>
   <w15:commentEx w15:paraId="35A7C84F" w15:done="1"/>
   <w15:commentEx w15:paraId="3D593A0D" w15:paraIdParent="35A7C84F" w15:done="1"/>
   <w15:commentEx w15:paraId="10EC4614" w15:done="0"/>
@@ -10402,10 +9633,6 @@
   <w15:commentEx w15:paraId="53C988D6" w15:done="1"/>
   <w15:commentEx w15:paraId="1442B305" w15:done="0"/>
   <w15:commentEx w15:paraId="1C5DBA60" w15:paraIdParent="1442B305" w15:done="0"/>
-  <w15:commentEx w15:paraId="096A0A2F" w15:done="0"/>
-  <w15:commentEx w15:paraId="028169AC" w15:paraIdParent="096A0A2F" w15:done="0"/>
-  <w15:commentEx w15:paraId="6380DBC6" w15:done="0"/>
-  <w15:commentEx w15:paraId="2850C342" w15:paraIdParent="6380DBC6" w15:done="0"/>
   <w15:commentEx w15:paraId="63ADC6A9" w15:done="1"/>
   <w15:commentEx w15:paraId="4214E7CA" w15:paraIdParent="63ADC6A9" w15:done="1"/>
   <w15:commentEx w15:paraId="37BF0556" w15:done="0"/>
@@ -10430,8 +9657,6 @@
   <w16cid:commentId w16cid:paraId="04DCE251" w16cid:durableId="1FF3F04B"/>
   <w16cid:commentId w16cid:paraId="3F9F1D19" w16cid:durableId="1FF2A5B0"/>
   <w16cid:commentId w16cid:paraId="3355E055" w16cid:durableId="1FF41E80"/>
-  <w16cid:commentId w16cid:paraId="254EE45F" w16cid:durableId="1FF14DD6"/>
-  <w16cid:commentId w16cid:paraId="5A102BFD" w16cid:durableId="1FF2A5B3"/>
   <w16cid:commentId w16cid:paraId="35A7C84F" w16cid:durableId="1FF2A5B4"/>
   <w16cid:commentId w16cid:paraId="3D593A0D" w16cid:durableId="1FF41FE8"/>
   <w16cid:commentId w16cid:paraId="10EC4614" w16cid:durableId="1FF2A5B6"/>
@@ -10450,10 +9675,6 @@
   <w16cid:commentId w16cid:paraId="53C988D6" w16cid:durableId="1FF2A5C2"/>
   <w16cid:commentId w16cid:paraId="1442B305" w16cid:durableId="1FF2A5C3"/>
   <w16cid:commentId w16cid:paraId="1C5DBA60" w16cid:durableId="1FFAD91C"/>
-  <w16cid:commentId w16cid:paraId="096A0A2F" w16cid:durableId="1FF2A5C4"/>
-  <w16cid:commentId w16cid:paraId="028169AC" w16cid:durableId="1FF42C8B"/>
-  <w16cid:commentId w16cid:paraId="6380DBC6" w16cid:durableId="1FF2A5C5"/>
-  <w16cid:commentId w16cid:paraId="2850C342" w16cid:durableId="1FFAD477"/>
   <w16cid:commentId w16cid:paraId="63ADC6A9" w16cid:durableId="1FF2A5C6"/>
   <w16cid:commentId w16cid:paraId="4214E7CA" w16cid:durableId="1FF3FD35"/>
   <w16cid:commentId w16cid:paraId="37BF0556" w16cid:durableId="1FF15CDF"/>
@@ -11947,7 +11168,7 @@
 </file>
 
 <file path=customXml/itemProps1.xml><?xml version="1.0" encoding="utf-8"?>
-<ds:datastoreItem xmlns:ds="http://schemas.openxmlformats.org/officeDocument/2006/customXml" ds:itemID="{FEB4B00F-4EC3-4C2C-8D39-689A9D0ACA4E}">
+<ds:datastoreItem xmlns:ds="http://schemas.openxmlformats.org/officeDocument/2006/customXml" ds:itemID="{3689B849-3C45-4007-B9FB-1824C444E927}">
   <ds:schemaRefs>
     <ds:schemaRef ds:uri="http://schemas.openxmlformats.org/officeDocument/2006/bibliography"/>
   </ds:schemaRefs>

</xml_diff>